<commit_message>
Some updates to add new indices and metrics
</commit_message>
<xml_diff>
--- a/Submissions/SCRS_2017_X3 Carruthers Butterworth Preliminary MPs.docx
+++ b/Submissions/SCRS_2017_X3 Carruthers Butterworth Preliminary MPs.docx
@@ -1,6 +1,6 @@
 
 <file path=word/document.xml><?xml version="1.0" encoding="utf-8"?>
-<w:document xmlns:wpc="http://schemas.microsoft.com/office/word/2010/wordprocessingCanvas" xmlns:mc="http://schemas.openxmlformats.org/markup-compatibility/2006" xmlns:o="urn:schemas-microsoft-com:office:office" xmlns:r="http://schemas.openxmlformats.org/officeDocument/2006/relationships" xmlns:m="http://schemas.openxmlformats.org/officeDocument/2006/math" xmlns:v="urn:schemas-microsoft-com:vml" xmlns:wp14="http://schemas.microsoft.com/office/word/2010/wordprocessingDrawing" xmlns:wp="http://schemas.openxmlformats.org/drawingml/2006/wordprocessingDrawing" xmlns:w10="urn:schemas-microsoft-com:office:word" xmlns:w="http://schemas.openxmlformats.org/wordprocessingml/2006/main" xmlns:w14="http://schemas.microsoft.com/office/word/2010/wordml" xmlns:w15="http://schemas.microsoft.com/office/word/2012/wordml" xmlns:wpg="http://schemas.microsoft.com/office/word/2010/wordprocessingGroup" xmlns:wpi="http://schemas.microsoft.com/office/word/2010/wordprocessingInk" xmlns:wne="http://schemas.microsoft.com/office/word/2006/wordml" xmlns:wps="http://schemas.microsoft.com/office/word/2010/wordprocessingShape" mc:Ignorable="w14 w15 wp14">
+<w:document xmlns:wpc="http://schemas.microsoft.com/office/word/2010/wordprocessingCanvas" xmlns:cx="http://schemas.microsoft.com/office/drawing/2014/chartex" xmlns:cx1="http://schemas.microsoft.com/office/drawing/2015/9/8/chartex" xmlns:cx2="http://schemas.microsoft.com/office/drawing/2015/10/21/chartex" xmlns:cx3="http://schemas.microsoft.com/office/drawing/2016/5/9/chartex" xmlns:cx4="http://schemas.microsoft.com/office/drawing/2016/5/10/chartex" xmlns:cx5="http://schemas.microsoft.com/office/drawing/2016/5/11/chartex" xmlns:cx6="http://schemas.microsoft.com/office/drawing/2016/5/12/chartex" xmlns:cx7="http://schemas.microsoft.com/office/drawing/2016/5/13/chartex" xmlns:cx8="http://schemas.microsoft.com/office/drawing/2016/5/14/chartex" xmlns:mc="http://schemas.openxmlformats.org/markup-compatibility/2006" xmlns:aink="http://schemas.microsoft.com/office/drawing/2016/ink" xmlns:am3d="http://schemas.microsoft.com/office/drawing/2017/model3d" xmlns:o="urn:schemas-microsoft-com:office:office" xmlns:r="http://schemas.openxmlformats.org/officeDocument/2006/relationships" xmlns:m="http://schemas.openxmlformats.org/officeDocument/2006/math" xmlns:v="urn:schemas-microsoft-com:vml" xmlns:wp14="http://schemas.microsoft.com/office/word/2010/wordprocessingDrawing" xmlns:wp="http://schemas.openxmlformats.org/drawingml/2006/wordprocessingDrawing" xmlns:w10="urn:schemas-microsoft-com:office:word" xmlns:w="http://schemas.openxmlformats.org/wordprocessingml/2006/main" xmlns:w14="http://schemas.microsoft.com/office/word/2010/wordml" xmlns:w15="http://schemas.microsoft.com/office/word/2012/wordml" xmlns:w16cid="http://schemas.microsoft.com/office/word/2016/wordml/cid" xmlns:w16se="http://schemas.microsoft.com/office/word/2015/wordml/symex" xmlns:wpg="http://schemas.microsoft.com/office/word/2010/wordprocessingGroup" xmlns:wpi="http://schemas.microsoft.com/office/word/2010/wordprocessingInk" xmlns:wne="http://schemas.microsoft.com/office/word/2006/wordml" xmlns:wps="http://schemas.microsoft.com/office/word/2010/wordprocessingShape" mc:Ignorable="w14 w15 w16se w16cid wp14">
   <w:body>
     <w:p>
       <w:pPr>
@@ -34,6 +34,7 @@
           <w:szCs w:val="20"/>
         </w:rPr>
       </w:pPr>
+      <w:bookmarkStart w:id="0" w:name="_GoBack"/>
       <w:r>
         <w:rPr>
           <w:rFonts w:cs="Times New Roman"/>
@@ -41,8 +42,9 @@
           <w:caps/>
           <w:szCs w:val="20"/>
         </w:rPr>
-        <w:t>Management strategy evaluation of example Management procedures for atlantic bluefin tuna</w:t>
-      </w:r>
+        <w:t>Performance of example management procedures for Atlantic bluefin tuna</w:t>
+      </w:r>
+      <w:bookmarkEnd w:id="0"/>
     </w:p>
     <w:p>
       <w:pPr>
@@ -313,8 +315,6 @@
           <w:szCs w:val="20"/>
         </w:rPr>
       </w:pPr>
-      <w:bookmarkStart w:id="0" w:name="_GoBack"/>
-      <w:bookmarkEnd w:id="0"/>
     </w:p>
     <w:p>
       <w:pPr>
@@ -500,13 +500,7 @@
         <w:jc w:val="both"/>
       </w:pPr>
       <w:r>
-        <w:t>S</w:t>
-      </w:r>
-      <w:r>
-        <w:t>easonal, spatial, multi-stock, age structured operating model</w:t>
-      </w:r>
-      <w:r>
-        <w:t xml:space="preserve">s were </w:t>
+        <w:t xml:space="preserve">Seasonal, spatial, multi-stock, age structured operating models were </w:t>
       </w:r>
       <w:r>
         <w:t>fitted to a wide variety of fishery dependent and independent data</w:t>
@@ -723,15 +717,7 @@
         <w:ind w:left="425" w:right="-11" w:hanging="425"/>
       </w:pPr>
       <w:r>
-        <w:t xml:space="preserve">Carruthers, T.R., Powers, J., Lauretta, M., Di </w:t>
-      </w:r>
-      <w:proofErr w:type="spellStart"/>
-      <w:r>
-        <w:t>Natale</w:t>
-      </w:r>
-      <w:proofErr w:type="spellEnd"/>
-      <w:r>
-        <w:t xml:space="preserve">, A., </w:t>
+        <w:t xml:space="preserve">Carruthers, T.R., Powers, J., Lauretta, M., Di Natale, A., </w:t>
       </w:r>
       <w:proofErr w:type="spellStart"/>
       <w:r>
@@ -755,13 +741,7 @@
         <w:rPr>
           <w:lang w:val="en-US"/>
         </w:rPr>
-        <w:t>CMG</w:t>
-      </w:r>
-      <w:r>
-        <w:rPr>
-          <w:lang w:val="en-US"/>
-        </w:rPr>
-        <w:t xml:space="preserve">. 2017. Specifications for MSE trials for bluefin tuna in the North Atlantic. GBYP Core Modelling Group. </w:t>
+        <w:t xml:space="preserve">CMG. 2017. Specifications for MSE trials for bluefin tuna in the North Atlantic. GBYP Core Modelling Group. </w:t>
       </w:r>
       <w:r>
         <w:t>ICCAT Atlantic Wide Research Programme for Bluefin Tuna</w:t>
@@ -909,21 +889,7 @@
         <w:rPr>
           <w:lang w:val="en-US"/>
         </w:rPr>
-        <w:t xml:space="preserve">Cochrane, K L., Butterworth, D.S., De Oliveira, J.A.A., </w:t>
-      </w:r>
-      <w:proofErr w:type="spellStart"/>
-      <w:r>
-        <w:rPr>
-          <w:lang w:val="en-US"/>
-        </w:rPr>
-        <w:t>Roel</w:t>
-      </w:r>
-      <w:proofErr w:type="spellEnd"/>
-      <w:r>
-        <w:rPr>
-          <w:lang w:val="en-US"/>
-        </w:rPr>
-        <w:t>, B.A., 1998. Management procedures in a fishery based on highly variable stocks and with conflicting objectives: experiences in the South African pelagic fishery. Rev. Fish. Biol. Fisher. 8, 177-214.</w:t>
+        <w:t>Cochrane, K L., Butterworth, D.S., De Oliveira, J.A.A., Roel, B.A., 1998. Management procedures in a fishery based on highly variable stocks and with conflicting objectives: experiences in the South African pelagic fishery. Rev. Fish. Biol. Fisher. 8, 177-214.</w:t>
       </w:r>
     </w:p>
     <w:p>
@@ -1320,13 +1286,7 @@
         <w:rPr>
           <w:b/>
         </w:rPr>
-        <w:t>Figure 1</w:t>
-      </w:r>
-      <w:r>
-        <w:rPr>
-          <w:b/>
-        </w:rPr>
-        <w:t>b</w:t>
+        <w:t>Figure 1b</w:t>
       </w:r>
       <w:r>
         <w:t>. Residuals for operation model fits (columns) to various assessment indices (rows)</w:t>
@@ -1393,13 +1353,7 @@
         <w:rPr>
           <w:b/>
         </w:rPr>
-        <w:t>Figure 1</w:t>
-      </w:r>
-      <w:r>
-        <w:rPr>
-          <w:b/>
-        </w:rPr>
-        <w:t>c</w:t>
+        <w:t>Figure 1c</w:t>
       </w:r>
       <w:r>
         <w:t>. Residuals for operation model fits (columns) to various assessment indices (rows)</w:t>
@@ -1470,13 +1424,7 @@
         <w:rPr>
           <w:b/>
         </w:rPr>
-        <w:t>Figure 1</w:t>
-      </w:r>
-      <w:r>
-        <w:rPr>
-          <w:b/>
-        </w:rPr>
-        <w:t>d</w:t>
+        <w:t>Figure 1d</w:t>
       </w:r>
       <w:r>
         <w:t>. Residuals for operation model fits (columns) to various assessment indices (rows)</w:t>
@@ -1753,7 +1701,7 @@
 </file>
 
 <file path=word/endnotes.xml><?xml version="1.0" encoding="utf-8"?>
-<w:endnotes xmlns:wpc="http://schemas.microsoft.com/office/word/2010/wordprocessingCanvas" xmlns:mc="http://schemas.openxmlformats.org/markup-compatibility/2006" xmlns:o="urn:schemas-microsoft-com:office:office" xmlns:r="http://schemas.openxmlformats.org/officeDocument/2006/relationships" xmlns:m="http://schemas.openxmlformats.org/officeDocument/2006/math" xmlns:v="urn:schemas-microsoft-com:vml" xmlns:wp14="http://schemas.microsoft.com/office/word/2010/wordprocessingDrawing" xmlns:wp="http://schemas.openxmlformats.org/drawingml/2006/wordprocessingDrawing" xmlns:w10="urn:schemas-microsoft-com:office:word" xmlns:w="http://schemas.openxmlformats.org/wordprocessingml/2006/main" xmlns:w14="http://schemas.microsoft.com/office/word/2010/wordml" xmlns:w15="http://schemas.microsoft.com/office/word/2012/wordml" xmlns:wpg="http://schemas.microsoft.com/office/word/2010/wordprocessingGroup" xmlns:wpi="http://schemas.microsoft.com/office/word/2010/wordprocessingInk" xmlns:wne="http://schemas.microsoft.com/office/word/2006/wordml" xmlns:wps="http://schemas.microsoft.com/office/word/2010/wordprocessingShape" mc:Ignorable="w14 w15 wp14">
+<w:endnotes xmlns:wpc="http://schemas.microsoft.com/office/word/2010/wordprocessingCanvas" xmlns:cx="http://schemas.microsoft.com/office/drawing/2014/chartex" xmlns:cx1="http://schemas.microsoft.com/office/drawing/2015/9/8/chartex" xmlns:cx2="http://schemas.microsoft.com/office/drawing/2015/10/21/chartex" xmlns:cx3="http://schemas.microsoft.com/office/drawing/2016/5/9/chartex" xmlns:cx4="http://schemas.microsoft.com/office/drawing/2016/5/10/chartex" xmlns:cx5="http://schemas.microsoft.com/office/drawing/2016/5/11/chartex" xmlns:cx6="http://schemas.microsoft.com/office/drawing/2016/5/12/chartex" xmlns:cx7="http://schemas.microsoft.com/office/drawing/2016/5/13/chartex" xmlns:cx8="http://schemas.microsoft.com/office/drawing/2016/5/14/chartex" xmlns:mc="http://schemas.openxmlformats.org/markup-compatibility/2006" xmlns:aink="http://schemas.microsoft.com/office/drawing/2016/ink" xmlns:am3d="http://schemas.microsoft.com/office/drawing/2017/model3d" xmlns:o="urn:schemas-microsoft-com:office:office" xmlns:r="http://schemas.openxmlformats.org/officeDocument/2006/relationships" xmlns:m="http://schemas.openxmlformats.org/officeDocument/2006/math" xmlns:v="urn:schemas-microsoft-com:vml" xmlns:wp14="http://schemas.microsoft.com/office/word/2010/wordprocessingDrawing" xmlns:wp="http://schemas.openxmlformats.org/drawingml/2006/wordprocessingDrawing" xmlns:w10="urn:schemas-microsoft-com:office:word" xmlns:w="http://schemas.openxmlformats.org/wordprocessingml/2006/main" xmlns:w14="http://schemas.microsoft.com/office/word/2010/wordml" xmlns:w15="http://schemas.microsoft.com/office/word/2012/wordml" xmlns:w16cid="http://schemas.microsoft.com/office/word/2016/wordml/cid" xmlns:w16se="http://schemas.microsoft.com/office/word/2015/wordml/symex" xmlns:wpg="http://schemas.microsoft.com/office/word/2010/wordprocessingGroup" xmlns:wpi="http://schemas.microsoft.com/office/word/2010/wordprocessingInk" xmlns:wne="http://schemas.microsoft.com/office/word/2006/wordml" xmlns:wps="http://schemas.microsoft.com/office/word/2010/wordprocessingShape" mc:Ignorable="w14 w15 w16se w16cid wp14">
   <w:endnote w:type="separator" w:id="-1">
     <w:p>
       <w:r>
@@ -1772,7 +1720,7 @@
 </file>
 
 <file path=word/footnotes.xml><?xml version="1.0" encoding="utf-8"?>
-<w:footnotes xmlns:wpc="http://schemas.microsoft.com/office/word/2010/wordprocessingCanvas" xmlns:mc="http://schemas.openxmlformats.org/markup-compatibility/2006" xmlns:o="urn:schemas-microsoft-com:office:office" xmlns:r="http://schemas.openxmlformats.org/officeDocument/2006/relationships" xmlns:m="http://schemas.openxmlformats.org/officeDocument/2006/math" xmlns:v="urn:schemas-microsoft-com:vml" xmlns:wp14="http://schemas.microsoft.com/office/word/2010/wordprocessingDrawing" xmlns:wp="http://schemas.openxmlformats.org/drawingml/2006/wordprocessingDrawing" xmlns:w10="urn:schemas-microsoft-com:office:word" xmlns:w="http://schemas.openxmlformats.org/wordprocessingml/2006/main" xmlns:w14="http://schemas.microsoft.com/office/word/2010/wordml" xmlns:w15="http://schemas.microsoft.com/office/word/2012/wordml" xmlns:wpg="http://schemas.microsoft.com/office/word/2010/wordprocessingGroup" xmlns:wpi="http://schemas.microsoft.com/office/word/2010/wordprocessingInk" xmlns:wne="http://schemas.microsoft.com/office/word/2006/wordml" xmlns:wps="http://schemas.microsoft.com/office/word/2010/wordprocessingShape" mc:Ignorable="w14 w15 wp14">
+<w:footnotes xmlns:wpc="http://schemas.microsoft.com/office/word/2010/wordprocessingCanvas" xmlns:cx="http://schemas.microsoft.com/office/drawing/2014/chartex" xmlns:cx1="http://schemas.microsoft.com/office/drawing/2015/9/8/chartex" xmlns:cx2="http://schemas.microsoft.com/office/drawing/2015/10/21/chartex" xmlns:cx3="http://schemas.microsoft.com/office/drawing/2016/5/9/chartex" xmlns:cx4="http://schemas.microsoft.com/office/drawing/2016/5/10/chartex" xmlns:cx5="http://schemas.microsoft.com/office/drawing/2016/5/11/chartex" xmlns:cx6="http://schemas.microsoft.com/office/drawing/2016/5/12/chartex" xmlns:cx7="http://schemas.microsoft.com/office/drawing/2016/5/13/chartex" xmlns:cx8="http://schemas.microsoft.com/office/drawing/2016/5/14/chartex" xmlns:mc="http://schemas.openxmlformats.org/markup-compatibility/2006" xmlns:aink="http://schemas.microsoft.com/office/drawing/2016/ink" xmlns:am3d="http://schemas.microsoft.com/office/drawing/2017/model3d" xmlns:o="urn:schemas-microsoft-com:office:office" xmlns:r="http://schemas.openxmlformats.org/officeDocument/2006/relationships" xmlns:m="http://schemas.openxmlformats.org/officeDocument/2006/math" xmlns:v="urn:schemas-microsoft-com:vml" xmlns:wp14="http://schemas.microsoft.com/office/word/2010/wordprocessingDrawing" xmlns:wp="http://schemas.openxmlformats.org/drawingml/2006/wordprocessingDrawing" xmlns:w10="urn:schemas-microsoft-com:office:word" xmlns:w="http://schemas.openxmlformats.org/wordprocessingml/2006/main" xmlns:w14="http://schemas.microsoft.com/office/word/2010/wordml" xmlns:w15="http://schemas.microsoft.com/office/word/2012/wordml" xmlns:w16cid="http://schemas.microsoft.com/office/word/2016/wordml/cid" xmlns:w16se="http://schemas.microsoft.com/office/word/2015/wordml/symex" xmlns:wpg="http://schemas.microsoft.com/office/word/2010/wordprocessingGroup" xmlns:wpi="http://schemas.microsoft.com/office/word/2010/wordprocessingInk" xmlns:wne="http://schemas.microsoft.com/office/word/2006/wordml" xmlns:wps="http://schemas.microsoft.com/office/word/2010/wordprocessingShape" mc:Ignorable="w14 w15 w16se w16cid wp14">
   <w:footnote w:type="separator" w:id="-1">
     <w:p>
       <w:r>
@@ -1895,7 +1843,7 @@
 </file>
 
 <file path=word/header1.xml><?xml version="1.0" encoding="utf-8"?>
-<w:hdr xmlns:wpc="http://schemas.microsoft.com/office/word/2010/wordprocessingCanvas" xmlns:mc="http://schemas.openxmlformats.org/markup-compatibility/2006" xmlns:o="urn:schemas-microsoft-com:office:office" xmlns:r="http://schemas.openxmlformats.org/officeDocument/2006/relationships" xmlns:m="http://schemas.openxmlformats.org/officeDocument/2006/math" xmlns:v="urn:schemas-microsoft-com:vml" xmlns:wp14="http://schemas.microsoft.com/office/word/2010/wordprocessingDrawing" xmlns:wp="http://schemas.openxmlformats.org/drawingml/2006/wordprocessingDrawing" xmlns:w10="urn:schemas-microsoft-com:office:word" xmlns:w="http://schemas.openxmlformats.org/wordprocessingml/2006/main" xmlns:w14="http://schemas.microsoft.com/office/word/2010/wordml" xmlns:w15="http://schemas.microsoft.com/office/word/2012/wordml" xmlns:wpg="http://schemas.microsoft.com/office/word/2010/wordprocessingGroup" xmlns:wpi="http://schemas.microsoft.com/office/word/2010/wordprocessingInk" xmlns:wne="http://schemas.microsoft.com/office/word/2006/wordml" xmlns:wps="http://schemas.microsoft.com/office/word/2010/wordprocessingShape" mc:Ignorable="w14 w15 wp14">
+<w:hdr xmlns:wpc="http://schemas.microsoft.com/office/word/2010/wordprocessingCanvas" xmlns:cx="http://schemas.microsoft.com/office/drawing/2014/chartex" xmlns:cx1="http://schemas.microsoft.com/office/drawing/2015/9/8/chartex" xmlns:cx2="http://schemas.microsoft.com/office/drawing/2015/10/21/chartex" xmlns:cx3="http://schemas.microsoft.com/office/drawing/2016/5/9/chartex" xmlns:cx4="http://schemas.microsoft.com/office/drawing/2016/5/10/chartex" xmlns:cx5="http://schemas.microsoft.com/office/drawing/2016/5/11/chartex" xmlns:cx6="http://schemas.microsoft.com/office/drawing/2016/5/12/chartex" xmlns:cx7="http://schemas.microsoft.com/office/drawing/2016/5/13/chartex" xmlns:cx8="http://schemas.microsoft.com/office/drawing/2016/5/14/chartex" xmlns:mc="http://schemas.openxmlformats.org/markup-compatibility/2006" xmlns:aink="http://schemas.microsoft.com/office/drawing/2016/ink" xmlns:am3d="http://schemas.microsoft.com/office/drawing/2017/model3d" xmlns:o="urn:schemas-microsoft-com:office:office" xmlns:r="http://schemas.openxmlformats.org/officeDocument/2006/relationships" xmlns:m="http://schemas.openxmlformats.org/officeDocument/2006/math" xmlns:v="urn:schemas-microsoft-com:vml" xmlns:wp14="http://schemas.microsoft.com/office/word/2010/wordprocessingDrawing" xmlns:wp="http://schemas.openxmlformats.org/drawingml/2006/wordprocessingDrawing" xmlns:w10="urn:schemas-microsoft-com:office:word" xmlns:w="http://schemas.openxmlformats.org/wordprocessingml/2006/main" xmlns:w14="http://schemas.microsoft.com/office/word/2010/wordml" xmlns:w15="http://schemas.microsoft.com/office/word/2012/wordml" xmlns:w16cid="http://schemas.microsoft.com/office/word/2016/wordml/cid" xmlns:w16se="http://schemas.microsoft.com/office/word/2015/wordml/symex" xmlns:wpg="http://schemas.microsoft.com/office/word/2010/wordprocessingGroup" xmlns:wpi="http://schemas.microsoft.com/office/word/2010/wordprocessingInk" xmlns:wne="http://schemas.microsoft.com/office/word/2006/wordml" xmlns:wps="http://schemas.microsoft.com/office/word/2010/wordprocessingShape" mc:Ignorable="w14 w15 w16se w16cid wp14">
   <w:p>
     <w:pPr>
       <w:tabs>
@@ -1934,21 +1882,7 @@
       <w:rPr>
         <w:rFonts w:ascii="Arial" w:hAnsi="Arial"/>
       </w:rPr>
-      <w:t>ICCAT</w:t>
-    </w:r>
-    <w:proofErr w:type="gramStart"/>
-    <w:r>
-      <w:rPr>
-        <w:rFonts w:ascii="Arial" w:hAnsi="Arial"/>
-      </w:rPr>
-      <w:t>, ??</w:t>
-    </w:r>
-    <w:proofErr w:type="gramEnd"/>
-    <w:r>
-      <w:rPr>
-        <w:rFonts w:ascii="Arial" w:hAnsi="Arial"/>
-      </w:rPr>
-      <w:t>(?): ???-??? (2018)</w:t>
+      <w:t>ICCAT, ??(?): ???-??? (2018)</w:t>
     </w:r>
   </w:p>
   <w:p>
@@ -1968,7 +1902,7 @@
 </file>
 
 <file path=word/numbering.xml><?xml version="1.0" encoding="utf-8"?>
-<w:numbering xmlns:wpc="http://schemas.microsoft.com/office/word/2010/wordprocessingCanvas" xmlns:mc="http://schemas.openxmlformats.org/markup-compatibility/2006" xmlns:o="urn:schemas-microsoft-com:office:office" xmlns:r="http://schemas.openxmlformats.org/officeDocument/2006/relationships" xmlns:m="http://schemas.openxmlformats.org/officeDocument/2006/math" xmlns:v="urn:schemas-microsoft-com:vml" xmlns:wp14="http://schemas.microsoft.com/office/word/2010/wordprocessingDrawing" xmlns:wp="http://schemas.openxmlformats.org/drawingml/2006/wordprocessingDrawing" xmlns:w10="urn:schemas-microsoft-com:office:word" xmlns:w="http://schemas.openxmlformats.org/wordprocessingml/2006/main" xmlns:w14="http://schemas.microsoft.com/office/word/2010/wordml" xmlns:w15="http://schemas.microsoft.com/office/word/2012/wordml" xmlns:wpg="http://schemas.microsoft.com/office/word/2010/wordprocessingGroup" xmlns:wpi="http://schemas.microsoft.com/office/word/2010/wordprocessingInk" xmlns:wne="http://schemas.microsoft.com/office/word/2006/wordml" xmlns:wps="http://schemas.microsoft.com/office/word/2010/wordprocessingShape" mc:Ignorable="w14 w15 wp14">
+<w:numbering xmlns:wpc="http://schemas.microsoft.com/office/word/2010/wordprocessingCanvas" xmlns:cx="http://schemas.microsoft.com/office/drawing/2014/chartex" xmlns:cx1="http://schemas.microsoft.com/office/drawing/2015/9/8/chartex" xmlns:cx2="http://schemas.microsoft.com/office/drawing/2015/10/21/chartex" xmlns:cx3="http://schemas.microsoft.com/office/drawing/2016/5/9/chartex" xmlns:cx4="http://schemas.microsoft.com/office/drawing/2016/5/10/chartex" xmlns:cx5="http://schemas.microsoft.com/office/drawing/2016/5/11/chartex" xmlns:cx6="http://schemas.microsoft.com/office/drawing/2016/5/12/chartex" xmlns:cx7="http://schemas.microsoft.com/office/drawing/2016/5/13/chartex" xmlns:cx8="http://schemas.microsoft.com/office/drawing/2016/5/14/chartex" xmlns:mc="http://schemas.openxmlformats.org/markup-compatibility/2006" xmlns:aink="http://schemas.microsoft.com/office/drawing/2016/ink" xmlns:am3d="http://schemas.microsoft.com/office/drawing/2017/model3d" xmlns:o="urn:schemas-microsoft-com:office:office" xmlns:r="http://schemas.openxmlformats.org/officeDocument/2006/relationships" xmlns:m="http://schemas.openxmlformats.org/officeDocument/2006/math" xmlns:v="urn:schemas-microsoft-com:vml" xmlns:wp14="http://schemas.microsoft.com/office/word/2010/wordprocessingDrawing" xmlns:wp="http://schemas.openxmlformats.org/drawingml/2006/wordprocessingDrawing" xmlns:w10="urn:schemas-microsoft-com:office:word" xmlns:w="http://schemas.openxmlformats.org/wordprocessingml/2006/main" xmlns:w14="http://schemas.microsoft.com/office/word/2010/wordml" xmlns:w15="http://schemas.microsoft.com/office/word/2012/wordml" xmlns:w16cid="http://schemas.microsoft.com/office/word/2016/wordml/cid" xmlns:w16se="http://schemas.microsoft.com/office/word/2015/wordml/symex" xmlns:wpg="http://schemas.microsoft.com/office/word/2010/wordprocessingGroup" xmlns:wpi="http://schemas.microsoft.com/office/word/2010/wordprocessingInk" xmlns:wne="http://schemas.microsoft.com/office/word/2006/wordml" xmlns:wps="http://schemas.microsoft.com/office/word/2010/wordprocessingShape" mc:Ignorable="w14 w15 w16se w16cid wp14">
   <w:abstractNum w:abstractNumId="0" w15:restartNumberingAfterBreak="0">
     <w:nsid w:val="0D13341D"/>
     <w:multiLevelType w:val="hybridMultilevel"/>
@@ -2813,7 +2747,7 @@
 </file>
 
 <file path=word/styles.xml><?xml version="1.0" encoding="utf-8"?>
-<w:styles xmlns:mc="http://schemas.openxmlformats.org/markup-compatibility/2006" xmlns:r="http://schemas.openxmlformats.org/officeDocument/2006/relationships" xmlns:w="http://schemas.openxmlformats.org/wordprocessingml/2006/main" xmlns:w14="http://schemas.microsoft.com/office/word/2010/wordml" xmlns:w15="http://schemas.microsoft.com/office/word/2012/wordml" mc:Ignorable="w14 w15">
+<w:styles xmlns:mc="http://schemas.openxmlformats.org/markup-compatibility/2006" xmlns:r="http://schemas.openxmlformats.org/officeDocument/2006/relationships" xmlns:w="http://schemas.openxmlformats.org/wordprocessingml/2006/main" xmlns:w14="http://schemas.microsoft.com/office/word/2010/wordml" xmlns:w15="http://schemas.microsoft.com/office/word/2012/wordml" xmlns:w16cid="http://schemas.microsoft.com/office/word/2016/wordml/cid" xmlns:w16se="http://schemas.microsoft.com/office/word/2015/wordml/symex" mc:Ignorable="w14 w15 w16se w16cid">
   <w:docDefaults>
     <w:rPrDefault>
       <w:rPr>
@@ -2829,7 +2763,7 @@
       </w:pPr>
     </w:pPrDefault>
   </w:docDefaults>
-  <w:latentStyles w:defLockedState="0" w:defUIPriority="99" w:defSemiHidden="0" w:defUnhideWhenUsed="0" w:defQFormat="0" w:count="371">
+  <w:latentStyles w:defLockedState="0" w:defUIPriority="99" w:defSemiHidden="0" w:defUnhideWhenUsed="0" w:defQFormat="0" w:count="375">
     <w:lsdException w:name="Normal" w:uiPriority="0" w:qFormat="1"/>
     <w:lsdException w:name="heading 1" w:uiPriority="9" w:qFormat="1"/>
     <w:lsdException w:name="heading 2" w:semiHidden="1" w:uiPriority="9" w:unhideWhenUsed="1" w:qFormat="1"/>
@@ -2935,7 +2869,6 @@
     <w:lsdException w:name="HTML Sample" w:semiHidden="1" w:unhideWhenUsed="1"/>
     <w:lsdException w:name="HTML Typewriter" w:semiHidden="1" w:unhideWhenUsed="1"/>
     <w:lsdException w:name="HTML Variable" w:semiHidden="1" w:unhideWhenUsed="1"/>
-    <w:lsdException w:name="Normal Table" w:semiHidden="1" w:unhideWhenUsed="1"/>
     <w:lsdException w:name="annotation subject" w:semiHidden="1" w:unhideWhenUsed="1"/>
     <w:lsdException w:name="No List" w:semiHidden="1" w:unhideWhenUsed="1"/>
     <w:lsdException w:name="Outline List 1" w:semiHidden="1" w:unhideWhenUsed="1"/>
@@ -2979,10 +2912,8 @@
     <w:lsdException w:name="Table Elegant" w:semiHidden="1" w:unhideWhenUsed="1"/>
     <w:lsdException w:name="Table Professional" w:semiHidden="1" w:unhideWhenUsed="1"/>
     <w:lsdException w:name="Table Subtle 1" w:semiHidden="1" w:unhideWhenUsed="1"/>
-    <w:lsdException w:name="Table Subtle 2" w:semiHidden="1" w:unhideWhenUsed="1"/>
     <w:lsdException w:name="Table Web 1" w:semiHidden="1" w:unhideWhenUsed="1"/>
     <w:lsdException w:name="Table Web 2" w:semiHidden="1" w:unhideWhenUsed="1"/>
-    <w:lsdException w:name="Table Web 3" w:semiHidden="1" w:unhideWhenUsed="1"/>
     <w:lsdException w:name="Balloon Text" w:semiHidden="1" w:unhideWhenUsed="1"/>
     <w:lsdException w:name="Table Grid" w:uiPriority="59"/>
     <w:lsdException w:name="Table Theme" w:semiHidden="1" w:unhideWhenUsed="1"/>
@@ -3201,6 +3132,10 @@
     <w:lsdException w:name="List Table 5 Dark Accent 6" w:uiPriority="50"/>
     <w:lsdException w:name="List Table 6 Colorful Accent 6" w:uiPriority="51"/>
     <w:lsdException w:name="List Table 7 Colorful Accent 6" w:uiPriority="52"/>
+    <w:lsdException w:name="Mention" w:semiHidden="1" w:unhideWhenUsed="1"/>
+    <w:lsdException w:name="Smart Hyperlink" w:semiHidden="1" w:unhideWhenUsed="1"/>
+    <w:lsdException w:name="Hashtag" w:semiHidden="1" w:unhideWhenUsed="1"/>
+    <w:lsdException w:name="Unresolved Mention" w:semiHidden="1" w:unhideWhenUsed="1"/>
   </w:latentStyles>
   <w:style w:type="paragraph" w:default="1" w:styleId="Normal">
     <w:name w:val="Normal"/>
@@ -3897,8 +3832,8 @@
       <w:szCs w:val="20"/>
     </w:rPr>
   </w:style>
-  <w:style w:type="character" w:customStyle="1" w:styleId="UnresolvedMention">
-    <w:name w:val="Unresolved Mention"/>
+  <w:style w:type="character" w:customStyle="1" w:styleId="UnresolvedMention1">
+    <w:name w:val="Unresolved Mention1"/>
     <w:basedOn w:val="DefaultParagraphFont"/>
     <w:uiPriority w:val="99"/>
     <w:semiHidden/>
@@ -4214,7 +4149,7 @@
 </file>
 
 <file path=customXml/itemProps1.xml><?xml version="1.0" encoding="utf-8"?>
-<ds:datastoreItem xmlns:ds="http://schemas.openxmlformats.org/officeDocument/2006/customXml" ds:itemID="{1ACA216D-C2F1-4939-839D-CEB7142FE551}">
+<ds:datastoreItem xmlns:ds="http://schemas.openxmlformats.org/officeDocument/2006/customXml" ds:itemID="{BAC6BC2A-A2AF-4B83-8ADD-4AD10425E29F}">
   <ds:schemaRefs>
     <ds:schemaRef ds:uri="http://schemas.openxmlformats.org/officeDocument/2006/bibliography"/>
   </ds:schemaRefs>

</xml_diff>

<commit_message>
Latest docs and MPs
</commit_message>
<xml_diff>
--- a/Submissions/SCRS_2017_X3 Carruthers Butterworth Preliminary MPs.docx
+++ b/Submissions/SCRS_2017_X3 Carruthers Butterworth Preliminary MPs.docx
@@ -456,6 +456,7 @@
           <w:rFonts w:cs="Times New Roman"/>
           <w:b/>
           <w:szCs w:val="20"/>
+          <w:highlight w:val="yellow"/>
         </w:rPr>
       </w:pPr>
       <w:r>
@@ -513,113 +514,153 @@
         <w:t xml:space="preserve"> the implications of the outcomes from these calculations for the further development of the ICCAT MSE/MP process for bluefin tuna are discussed.</w:t>
       </w:r>
     </w:p>
-    <w:p/>
-    <w:p/>
-    <w:p>
-      <w:r>
-        <w:t xml:space="preserve">A Management Strategy Evaluation (MSE, </w:t>
-      </w:r>
-      <w:r>
-        <w:t>Butterworth 1999, Cochrane 1998</w:t>
-      </w:r>
-      <w:r>
-        <w:t>) approach has been proposed for A</w:t>
-      </w:r>
-      <w:r>
+    <w:p>
+      <w:pPr>
+        <w:rPr>
+          <w:highlight w:val="yellow"/>
+        </w:rPr>
+      </w:pPr>
+    </w:p>
+    <w:p>
+      <w:pPr>
+        <w:rPr>
+          <w:highlight w:val="yellow"/>
+        </w:rPr>
+      </w:pPr>
+    </w:p>
+    <w:p>
+      <w:pPr>
+        <w:rPr>
+          <w:highlight w:val="yellow"/>
+        </w:rPr>
+      </w:pPr>
+      <w:r>
+        <w:rPr>
+          <w:highlight w:val="yellow"/>
+        </w:rPr>
+        <w:t>A Management Strategy Evaluation (MSE, Butterworth 1999, Cochrane 1998) approach has been proposed for A</w:t>
+      </w:r>
+      <w:r>
+        <w:rPr>
+          <w:highlight w:val="yellow"/>
+        </w:rPr>
         <w:t>tlantic bluefin tuna</w:t>
       </w:r>
       <w:r>
+        <w:rPr>
+          <w:highlight w:val="yellow"/>
+        </w:rPr>
         <w:t xml:space="preserve"> as a suitable framework for providing robust management advice consistent with the precautionary approach (GBYP 201</w:t>
       </w:r>
       <w:r>
+        <w:rPr>
+          <w:highlight w:val="yellow"/>
+        </w:rPr>
         <w:t>7a</w:t>
       </w:r>
       <w:r>
-        <w:t xml:space="preserve">). A principal task in the construction of an MSE framework is the </w:t>
-      </w:r>
-      <w:r>
-        <w:t xml:space="preserve">development of operating models </w:t>
-      </w:r>
-      <w:r>
-        <w:t>which represent credible hypotheses for population and fishery dynamics.</w:t>
-      </w:r>
-      <w:r>
+        <w:rPr>
+          <w:highlight w:val="yellow"/>
+        </w:rPr>
+        <w:t xml:space="preserve">). A principal task in the construction of an MSE framework is the development of operating models which represent credible hypotheses for population and fishery dynamics. Operating models are typically fishery stock assessment models which are fitted to data to ensure that model assumptions and estimated parameters are empirically credible (Punt et al. 2014, e.g. CCSBT 2011). </w:t>
+      </w:r>
+    </w:p>
+    <w:p>
+      <w:pPr>
+        <w:rPr>
+          <w:highlight w:val="yellow"/>
+        </w:rPr>
+      </w:pPr>
+    </w:p>
+    <w:p>
+      <w:pPr>
+        <w:rPr>
+          <w:highlight w:val="yellow"/>
+        </w:rPr>
+      </w:pPr>
+      <w:r>
+        <w:rPr>
+          <w:highlight w:val="yellow"/>
+        </w:rPr>
+        <w:t>A general approach for testing MPs using MSE established two sets of operating models. The reference trials (‘Base case’) are considered to reflect the most plausible hypotheses and are the primary basis for identifying</w:t>
+      </w:r>
+      <w:r>
+        <w:rPr>
+          <w:highlight w:val="yellow"/>
+        </w:rPr>
+        <w:t xml:space="preserve"> the</w:t>
+      </w:r>
+      <w:r>
+        <w:rPr>
+          <w:highlight w:val="yellow"/>
+        </w:rPr>
         <w:t xml:space="preserve"> </w:t>
       </w:r>
       <w:r>
-        <w:t>Operating models are typically</w:t>
-      </w:r>
-      <w:r>
-        <w:t xml:space="preserve"> fishery stock assessment models which are </w:t>
-      </w:r>
-      <w:r>
-        <w:t>fitted to data to ensure that model assumptions and estimated parameters are empirically credible (Punt et al. 2014, e.g. CCSBT 2011).</w:t>
+        <w:rPr>
+          <w:highlight w:val="yellow"/>
+        </w:rPr>
+        <w:t>best performing</w:t>
+      </w:r>
+      <w:r>
+        <w:rPr>
+          <w:highlight w:val="yellow"/>
+        </w:rPr>
+        <w:t xml:space="preserve"> management </w:t>
+      </w:r>
+      <w:r>
+        <w:rPr>
+          <w:highlight w:val="yellow"/>
+        </w:rPr>
+        <w:t>procedure. R</w:t>
+      </w:r>
+      <w:r>
+        <w:rPr>
+          <w:highlight w:val="yellow"/>
+        </w:rPr>
+        <w:t xml:space="preserve">obustness trials are used to determine whether the management </w:t>
+      </w:r>
+      <w:r>
+        <w:rPr>
+          <w:highlight w:val="yellow"/>
+        </w:rPr>
+        <w:t>procedure</w:t>
+      </w:r>
+      <w:r>
+        <w:rPr>
+          <w:highlight w:val="yellow"/>
+        </w:rPr>
+        <w:t xml:space="preserve"> behaves as intended in scenarios that are </w:t>
+      </w:r>
+      <w:r>
+        <w:rPr>
+          <w:highlight w:val="yellow"/>
+        </w:rPr>
+        <w:t>less likely</w:t>
+      </w:r>
+      <w:r>
+        <w:rPr>
+          <w:highlight w:val="yellow"/>
+        </w:rPr>
+        <w:t>.</w:t>
+      </w:r>
+    </w:p>
+    <w:p>
+      <w:pPr>
+        <w:rPr>
+          <w:highlight w:val="yellow"/>
+        </w:rPr>
+      </w:pPr>
+    </w:p>
+    <w:p>
+      <w:r>
+        <w:rPr>
+          <w:highlight w:val="yellow"/>
+        </w:rPr>
+        <w:t>In this paper the design of the reference set of operating models is described including the fit of these models to data.</w:t>
       </w:r>
       <w:r>
         <w:t xml:space="preserve"> </w:t>
-      </w:r>
-    </w:p>
-    <w:p/>
-    <w:p>
-      <w:r>
-        <w:t xml:space="preserve">A general approach for testing MPs using MSE established two sets of operating models. </w:t>
-      </w:r>
-      <w:r>
-        <w:t xml:space="preserve">The reference trials </w:t>
-      </w:r>
-      <w:r>
-        <w:t xml:space="preserve">(‘Base case’) </w:t>
-      </w:r>
-      <w:r>
-        <w:t xml:space="preserve">are considered to reflect the most plausible </w:t>
-      </w:r>
-      <w:r>
-        <w:t xml:space="preserve">hypotheses </w:t>
-      </w:r>
-      <w:r>
-        <w:t xml:space="preserve">and </w:t>
-      </w:r>
-      <w:r>
-        <w:t xml:space="preserve">are the </w:t>
-      </w:r>
-      <w:r>
-        <w:t>primary basis for identifying</w:t>
-      </w:r>
-      <w:r>
-        <w:t xml:space="preserve"> the</w:t>
-      </w:r>
-      <w:r>
-        <w:t xml:space="preserve"> </w:t>
-      </w:r>
-      <w:r>
-        <w:t>best performing</w:t>
-      </w:r>
-      <w:r>
-        <w:t xml:space="preserve"> management </w:t>
-      </w:r>
-      <w:r>
-        <w:t>procedure. R</w:t>
-      </w:r>
-      <w:r>
-        <w:t xml:space="preserve">obustness trials are used to determine whether the management </w:t>
-      </w:r>
-      <w:r>
-        <w:t>procedure</w:t>
-      </w:r>
-      <w:r>
-        <w:t xml:space="preserve"> behaves as intended in scenarios that are </w:t>
-      </w:r>
-      <w:r>
-        <w:t>less likely</w:t>
-      </w:r>
-      <w:r>
-        <w:t>.</w:t>
-      </w:r>
-    </w:p>
-    <w:p/>
-    <w:p>
-      <w:r>
-        <w:t xml:space="preserve">In this paper the design of the reference set of operating models is described including the fit of these models to data. </w:t>
       </w:r>
     </w:p>
     <w:p/>
@@ -1749,10 +1790,10 @@
             <v:path o:extrusionok="f" gradientshapeok="t" o:connecttype="rect"/>
             <o:lock v:ext="edit" aspectratio="t"/>
           </v:shapetype>
-          <v:shape id="_x0000_i1051" type="#_x0000_t75" style="width:236.75pt;height:17.45pt" o:ole="" fillcolor="window">
+          <v:shape id="_x0000_i1051" type="#_x0000_t75" style="width:236.4pt;height:18pt" o:ole="" fillcolor="window">
             <v:imagedata r:id="rId8" o:title=""/>
           </v:shape>
-          <o:OLEObject Type="Embed" ProgID="Equation.3" ShapeID="_x0000_i1051" DrawAspect="Content" ObjectID="_1567513701" r:id="rId9"/>
+          <o:OLEObject Type="Embed" ProgID="Equation.3" ShapeID="_x0000_i1051" DrawAspect="Content" ObjectID="_1567544249" r:id="rId9"/>
         </w:object>
       </w:r>
       <w:r>
@@ -1854,10 +1895,10 @@
           <w:szCs w:val="20"/>
         </w:rPr>
         <w:object w:dxaOrig="240" w:dyaOrig="320" w14:anchorId="20AD4E06">
-          <v:shape id="_x0000_i1026" type="#_x0000_t75" style="width:12pt;height:15.25pt" o:ole="" fillcolor="window">
+          <v:shape id="_x0000_i1026" type="#_x0000_t75" style="width:12pt;height:15pt" o:ole="" fillcolor="window">
             <v:imagedata r:id="rId10" o:title=""/>
           </v:shape>
-          <o:OLEObject Type="Embed" ProgID="Equation.3" ShapeID="_x0000_i1026" DrawAspect="Content" ObjectID="_1567513702" r:id="rId11"/>
+          <o:OLEObject Type="Embed" ProgID="Equation.3" ShapeID="_x0000_i1026" DrawAspect="Content" ObjectID="_1567544250" r:id="rId11"/>
         </w:object>
       </w:r>
       <w:r>
@@ -1967,10 +2008,10 @@
           <w:szCs w:val="20"/>
         </w:rPr>
         <w:object w:dxaOrig="639" w:dyaOrig="320" w14:anchorId="4068CC7F">
-          <v:shape id="_x0000_i1029" type="#_x0000_t75" style="width:32.2pt;height:15.25pt" o:ole="" fillcolor="window">
+          <v:shape id="_x0000_i1029" type="#_x0000_t75" style="width:32.4pt;height:15pt" o:ole="" fillcolor="window">
             <v:imagedata r:id="rId12" o:title=""/>
           </v:shape>
-          <o:OLEObject Type="Embed" ProgID="Equation.3" ShapeID="_x0000_i1029" DrawAspect="Content" ObjectID="_1567513703" r:id="rId13"/>
+          <o:OLEObject Type="Embed" ProgID="Equation.3" ShapeID="_x0000_i1029" DrawAspect="Content" ObjectID="_1567544251" r:id="rId13"/>
         </w:object>
       </w:r>
       <w:r>
@@ -1987,10 +2028,10 @@
           <w:szCs w:val="20"/>
         </w:rPr>
         <w:object w:dxaOrig="660" w:dyaOrig="320" w14:anchorId="0F79FF07">
-          <v:shape id="_x0000_i1030" type="#_x0000_t75" style="width:33.8pt;height:15.25pt" o:ole="" fillcolor="window">
+          <v:shape id="_x0000_i1030" type="#_x0000_t75" style="width:33.6pt;height:15pt" o:ole="" fillcolor="window">
             <v:imagedata r:id="rId14" o:title=""/>
           </v:shape>
-          <o:OLEObject Type="Embed" ProgID="Equation.3" ShapeID="_x0000_i1030" DrawAspect="Content" ObjectID="_1567513704" r:id="rId15"/>
+          <o:OLEObject Type="Embed" ProgID="Equation.3" ShapeID="_x0000_i1030" DrawAspect="Content" ObjectID="_1567544252" r:id="rId15"/>
         </w:object>
       </w:r>
       <w:r>
@@ -2954,22 +2995,143 @@
           <w:szCs w:val="20"/>
         </w:rPr>
       </w:pPr>
+    </w:p>
+    <w:p>
+      <w:pPr>
+        <w:jc w:val="both"/>
+      </w:pPr>
+    </w:p>
+    <w:p>
+      <w:pPr>
+        <w:pStyle w:val="Heading1"/>
+        <w:jc w:val="both"/>
+      </w:pPr>
+      <w:r>
+        <w:t>Results</w:t>
+      </w:r>
+    </w:p>
+    <w:p>
+      <w:pPr>
+        <w:jc w:val="both"/>
+      </w:pPr>
+    </w:p>
+    <w:p>
+      <w:pPr>
+        <w:jc w:val="both"/>
+      </w:pPr>
+      <w:r>
+        <w:lastRenderedPageBreak/>
+        <w:drawing>
+          <wp:inline distT="0" distB="0" distL="0" distR="0" wp14:anchorId="04A26ED8" wp14:editId="48D445FB">
+            <wp:extent cx="5732145" cy="5013960"/>
+            <wp:effectExtent l="0" t="0" r="1905" b="0"/>
+            <wp:docPr id="4" name="Picture 4"/>
+            <wp:cNvGraphicFramePr>
+              <a:graphicFrameLocks xmlns:a="http://schemas.openxmlformats.org/drawingml/2006/main" noChangeAspect="1"/>
+            </wp:cNvGraphicFramePr>
+            <a:graphic xmlns:a="http://schemas.openxmlformats.org/drawingml/2006/main">
+              <a:graphicData uri="http://schemas.openxmlformats.org/drawingml/2006/picture">
+                <pic:pic xmlns:pic="http://schemas.openxmlformats.org/drawingml/2006/picture">
+                  <pic:nvPicPr>
+                    <pic:cNvPr id="1" name=""/>
+                    <pic:cNvPicPr/>
+                  </pic:nvPicPr>
+                  <pic:blipFill>
+                    <a:blip r:embed="rId16"/>
+                    <a:stretch>
+                      <a:fillRect/>
+                    </a:stretch>
+                  </pic:blipFill>
+                  <pic:spPr>
+                    <a:xfrm>
+                      <a:off x="0" y="0"/>
+                      <a:ext cx="5732145" cy="5013960"/>
+                    </a:xfrm>
+                    <a:prstGeom prst="rect">
+                      <a:avLst/>
+                    </a:prstGeom>
+                  </pic:spPr>
+                </pic:pic>
+              </a:graphicData>
+            </a:graphic>
+          </wp:inline>
+        </w:drawing>
+      </w:r>
+    </w:p>
+    <w:p>
+      <w:pPr>
+        <w:jc w:val="both"/>
+      </w:pPr>
+      <w:r>
+        <w:t>Figure 1. Catch and SSB trajectories for 6 MP pairs (98 simulations, OM #1). Each pair of MPs operates on the existing western and eastern areas. The result plotted here are for the West and East stocks. Each row is an MP pair. For both catch and SSB the median estimate of all simulation is a solid line with the grey shaded region representing the 5</w:t>
+      </w:r>
+      <w:r>
+        <w:rPr>
+          <w:vertAlign w:val="superscript"/>
+        </w:rPr>
+        <w:t>th</w:t>
+      </w:r>
+      <w:r>
+        <w:t xml:space="preserve"> and 95</w:t>
+      </w:r>
+      <w:r>
+        <w:rPr>
+          <w:vertAlign w:val="superscript"/>
+        </w:rPr>
+        <w:t>th</w:t>
+      </w:r>
+      <w:r>
+        <w:t xml:space="preserve"> percentiles. Colored lines represent 10 individual simulations. </w:t>
+      </w:r>
+      <w:proofErr w:type="spellStart"/>
+      <w:r>
+        <w:t>CurC</w:t>
+      </w:r>
+      <w:proofErr w:type="spellEnd"/>
+      <w:r>
+        <w:t xml:space="preserve"> represents </w:t>
+      </w:r>
+      <w:r>
+        <w:t>current catch MPs</w:t>
+      </w:r>
+      <w:r>
+        <w:t xml:space="preserve">. CurC50, CurC100 and </w:t>
+      </w:r>
+      <w:r>
+        <w:t xml:space="preserve">CurC150 are 50%, 100% and 150% of current catches. </w:t>
+      </w:r>
+    </w:p>
+    <w:p>
+      <w:pPr>
+        <w:jc w:val="both"/>
+      </w:pPr>
+    </w:p>
+    <w:p>
+      <w:pPr>
+        <w:jc w:val="both"/>
+      </w:pPr>
+    </w:p>
+    <w:p>
+      <w:pPr>
+        <w:jc w:val="both"/>
+      </w:pPr>
+    </w:p>
+    <w:p>
+      <w:pPr>
+        <w:jc w:val="both"/>
+      </w:pPr>
+    </w:p>
+    <w:p>
+      <w:pPr>
+        <w:jc w:val="both"/>
+      </w:pPr>
+    </w:p>
+    <w:p>
+      <w:pPr>
+        <w:jc w:val="both"/>
+      </w:pPr>
       <w:bookmarkStart w:id="0" w:name="_GoBack"/>
       <w:bookmarkEnd w:id="0"/>
-    </w:p>
-    <w:p>
-      <w:pPr>
-        <w:jc w:val="both"/>
-      </w:pPr>
-    </w:p>
-    <w:p>
-      <w:pPr>
-        <w:pStyle w:val="Heading1"/>
-        <w:jc w:val="both"/>
-      </w:pPr>
-      <w:r>
-        <w:t>Results</w:t>
-      </w:r>
     </w:p>
     <w:p>
       <w:pPr>
@@ -3289,7 +3451,7 @@
         </w:rPr>
         <w:t xml:space="preserve">. 17, 303–334, </w:t>
       </w:r>
-      <w:hyperlink r:id="rId16" w:history="1">
+      <w:hyperlink r:id="rId17" w:history="1">
         <w:r>
           <w:rPr>
             <w:rStyle w:val="Hyperlink"/>
@@ -3480,7 +3642,7 @@
                     <pic:cNvPicPr/>
                   </pic:nvPicPr>
                   <pic:blipFill rotWithShape="1">
-                    <a:blip r:embed="rId17"/>
+                    <a:blip r:embed="rId18"/>
                     <a:srcRect b="703"/>
                     <a:stretch/>
                   </pic:blipFill>
@@ -3516,7 +3678,7 @@
           <w:b/>
         </w:rPr>
         <w:sectPr>
-          <w:headerReference w:type="first" r:id="rId18"/>
+          <w:headerReference w:type="first" r:id="rId19"/>
           <w:pgSz w:w="11907" w:h="16840" w:code="9"/>
           <w:pgMar w:top="992" w:right="1440" w:bottom="1276" w:left="1440" w:header="709" w:footer="709" w:gutter="0"/>
           <w:cols w:space="708"/>
@@ -3552,7 +3714,7 @@
                     <pic:cNvPicPr/>
                   </pic:nvPicPr>
                   <pic:blipFill rotWithShape="1">
-                    <a:blip r:embed="rId19"/>
+                    <a:blip r:embed="rId20"/>
                     <a:srcRect l="185" t="1755" r="185" b="-1755"/>
                     <a:stretch/>
                   </pic:blipFill>
@@ -3589,70 +3751,6 @@
             <wp:extent cx="5732145" cy="5797550"/>
             <wp:effectExtent l="0" t="0" r="1905" b="0"/>
             <wp:docPr id="2" name="Picture 2"/>
-            <wp:cNvGraphicFramePr>
-              <a:graphicFrameLocks xmlns:a="http://schemas.openxmlformats.org/drawingml/2006/main" noChangeAspect="1"/>
-            </wp:cNvGraphicFramePr>
-            <a:graphic xmlns:a="http://schemas.openxmlformats.org/drawingml/2006/main">
-              <a:graphicData uri="http://schemas.openxmlformats.org/drawingml/2006/picture">
-                <pic:pic xmlns:pic="http://schemas.openxmlformats.org/drawingml/2006/picture">
-                  <pic:nvPicPr>
-                    <pic:cNvPr id="1" name=""/>
-                    <pic:cNvPicPr/>
-                  </pic:nvPicPr>
-                  <pic:blipFill>
-                    <a:blip r:embed="rId20"/>
-                    <a:stretch>
-                      <a:fillRect/>
-                    </a:stretch>
-                  </pic:blipFill>
-                  <pic:spPr>
-                    <a:xfrm>
-                      <a:off x="0" y="0"/>
-                      <a:ext cx="5732145" cy="5797550"/>
-                    </a:xfrm>
-                    <a:prstGeom prst="rect">
-                      <a:avLst/>
-                    </a:prstGeom>
-                  </pic:spPr>
-                </pic:pic>
-              </a:graphicData>
-            </a:graphic>
-          </wp:inline>
-        </w:drawing>
-      </w:r>
-    </w:p>
-    <w:p>
-      <w:pPr>
-        <w:keepNext/>
-        <w:keepLines/>
-      </w:pPr>
-      <w:r>
-        <w:rPr>
-          <w:b/>
-        </w:rPr>
-        <w:t>Figure 1a</w:t>
-      </w:r>
-      <w:r>
-        <w:t>. Residuals for operation model fits (columns) to various assessment indices (rows)</w:t>
-      </w:r>
-    </w:p>
-    <w:p>
-      <w:pPr>
-        <w:keepNext/>
-        <w:keepLines/>
-        <w:jc w:val="center"/>
-      </w:pPr>
-      <w:r>
-        <w:rPr>
-          <w:noProof/>
-          <w:lang w:eastAsia="en-CA"/>
-        </w:rPr>
-        <w:lastRenderedPageBreak/>
-        <w:drawing>
-          <wp:inline distT="0" distB="0" distL="0" distR="0" wp14:anchorId="4ECC7C78" wp14:editId="400B5AD8">
-            <wp:extent cx="5732145" cy="5797550"/>
-            <wp:effectExtent l="0" t="0" r="1905" b="0"/>
-            <wp:docPr id="6" name="Picture 6"/>
             <wp:cNvGraphicFramePr>
               <a:graphicFrameLocks xmlns:a="http://schemas.openxmlformats.org/drawingml/2006/main" noChangeAspect="1"/>
             </wp:cNvGraphicFramePr>
@@ -3694,7 +3792,7 @@
         <w:rPr>
           <w:b/>
         </w:rPr>
-        <w:t>Figure 1b</w:t>
+        <w:t>Figure 1a</w:t>
       </w:r>
       <w:r>
         <w:t>. Residuals for operation model fits (columns) to various assessment indices (rows)</w:t>
@@ -3706,12 +3804,6 @@
         <w:keepLines/>
         <w:jc w:val="center"/>
       </w:pPr>
-    </w:p>
-    <w:p>
-      <w:pPr>
-        <w:keepNext/>
-        <w:keepLines/>
-      </w:pPr>
       <w:r>
         <w:rPr>
           <w:noProof/>
@@ -3719,10 +3811,10 @@
         </w:rPr>
         <w:lastRenderedPageBreak/>
         <w:drawing>
-          <wp:inline distT="0" distB="0" distL="0" distR="0" wp14:anchorId="741947A4" wp14:editId="726571CC">
+          <wp:inline distT="0" distB="0" distL="0" distR="0" wp14:anchorId="4ECC7C78" wp14:editId="400B5AD8">
             <wp:extent cx="5732145" cy="5797550"/>
             <wp:effectExtent l="0" t="0" r="1905" b="0"/>
-            <wp:docPr id="13" name="Picture 13"/>
+            <wp:docPr id="6" name="Picture 6"/>
             <wp:cNvGraphicFramePr>
               <a:graphicFrameLocks xmlns:a="http://schemas.openxmlformats.org/drawingml/2006/main" noChangeAspect="1"/>
             </wp:cNvGraphicFramePr>
@@ -3754,14 +3846,17 @@
           </wp:inline>
         </w:drawing>
       </w:r>
-      <w:r>
-        <w:t xml:space="preserve"> </w:t>
-      </w:r>
+    </w:p>
+    <w:p>
+      <w:pPr>
+        <w:keepNext/>
+        <w:keepLines/>
+      </w:pPr>
       <w:r>
         <w:rPr>
           <w:b/>
         </w:rPr>
-        <w:t>Figure 1c</w:t>
+        <w:t>Figure 1b</w:t>
       </w:r>
       <w:r>
         <w:t>. Residuals for operation model fits (columns) to various assessment indices (rows)</w:t>
@@ -3778,7 +3873,6 @@
       <w:pPr>
         <w:keepNext/>
         <w:keepLines/>
-        <w:jc w:val="center"/>
       </w:pPr>
       <w:r>
         <w:rPr>
@@ -3787,10 +3881,10 @@
         </w:rPr>
         <w:lastRenderedPageBreak/>
         <w:drawing>
-          <wp:inline distT="0" distB="0" distL="0" distR="0" wp14:anchorId="7830C3A1" wp14:editId="7E5E9067">
+          <wp:inline distT="0" distB="0" distL="0" distR="0" wp14:anchorId="741947A4" wp14:editId="726571CC">
             <wp:extent cx="5732145" cy="5797550"/>
             <wp:effectExtent l="0" t="0" r="1905" b="0"/>
-            <wp:docPr id="14" name="Picture 14"/>
+            <wp:docPr id="13" name="Picture 13"/>
             <wp:cNvGraphicFramePr>
               <a:graphicFrameLocks xmlns:a="http://schemas.openxmlformats.org/drawingml/2006/main" noChangeAspect="1"/>
             </wp:cNvGraphicFramePr>
@@ -3822,27 +3916,18 @@
           </wp:inline>
         </w:drawing>
       </w:r>
-    </w:p>
-    <w:p>
-      <w:pPr>
-        <w:keepNext/>
-        <w:keepLines/>
-      </w:pPr>
+      <w:r>
+        <w:t xml:space="preserve"> </w:t>
+      </w:r>
       <w:r>
         <w:rPr>
           <w:b/>
         </w:rPr>
-        <w:t>Figure 1d</w:t>
+        <w:t>Figure 1c</w:t>
       </w:r>
       <w:r>
         <w:t>. Residuals for operation model fits (columns) to various assessment indices (rows)</w:t>
       </w:r>
-    </w:p>
-    <w:p>
-      <w:pPr>
-        <w:keepNext/>
-        <w:keepLines/>
-      </w:pPr>
     </w:p>
     <w:p>
       <w:pPr>
@@ -3850,6 +3935,13 @@
         <w:keepLines/>
         <w:jc w:val="center"/>
       </w:pPr>
+    </w:p>
+    <w:p>
+      <w:pPr>
+        <w:keepNext/>
+        <w:keepLines/>
+        <w:jc w:val="center"/>
+      </w:pPr>
       <w:r>
         <w:rPr>
           <w:noProof/>
@@ -3857,10 +3949,10 @@
         </w:rPr>
         <w:lastRenderedPageBreak/>
         <w:drawing>
-          <wp:inline distT="0" distB="0" distL="0" distR="0" wp14:anchorId="6DCC4E53" wp14:editId="2DAE6C8C">
+          <wp:inline distT="0" distB="0" distL="0" distR="0" wp14:anchorId="7830C3A1" wp14:editId="7E5E9067">
             <wp:extent cx="5732145" cy="5797550"/>
             <wp:effectExtent l="0" t="0" r="1905" b="0"/>
-            <wp:docPr id="1" name="Picture 1"/>
+            <wp:docPr id="14" name="Picture 14"/>
             <wp:cNvGraphicFramePr>
               <a:graphicFrameLocks xmlns:a="http://schemas.openxmlformats.org/drawingml/2006/main" noChangeAspect="1"/>
             </wp:cNvGraphicFramePr>
@@ -3902,6 +3994,76 @@
         <w:rPr>
           <w:b/>
         </w:rPr>
+        <w:t>Figure 1d</w:t>
+      </w:r>
+      <w:r>
+        <w:t>. Residuals for operation model fits (columns) to various assessment indices (rows)</w:t>
+      </w:r>
+    </w:p>
+    <w:p>
+      <w:pPr>
+        <w:keepNext/>
+        <w:keepLines/>
+      </w:pPr>
+    </w:p>
+    <w:p>
+      <w:pPr>
+        <w:keepNext/>
+        <w:keepLines/>
+        <w:jc w:val="center"/>
+      </w:pPr>
+      <w:r>
+        <w:rPr>
+          <w:noProof/>
+          <w:lang w:eastAsia="en-CA"/>
+        </w:rPr>
+        <w:lastRenderedPageBreak/>
+        <w:drawing>
+          <wp:inline distT="0" distB="0" distL="0" distR="0" wp14:anchorId="6DCC4E53" wp14:editId="2DAE6C8C">
+            <wp:extent cx="5732145" cy="5797550"/>
+            <wp:effectExtent l="0" t="0" r="1905" b="0"/>
+            <wp:docPr id="1" name="Picture 1"/>
+            <wp:cNvGraphicFramePr>
+              <a:graphicFrameLocks xmlns:a="http://schemas.openxmlformats.org/drawingml/2006/main" noChangeAspect="1"/>
+            </wp:cNvGraphicFramePr>
+            <a:graphic xmlns:a="http://schemas.openxmlformats.org/drawingml/2006/main">
+              <a:graphicData uri="http://schemas.openxmlformats.org/drawingml/2006/picture">
+                <pic:pic xmlns:pic="http://schemas.openxmlformats.org/drawingml/2006/picture">
+                  <pic:nvPicPr>
+                    <pic:cNvPr id="1" name=""/>
+                    <pic:cNvPicPr/>
+                  </pic:nvPicPr>
+                  <pic:blipFill>
+                    <a:blip r:embed="rId25"/>
+                    <a:stretch>
+                      <a:fillRect/>
+                    </a:stretch>
+                  </pic:blipFill>
+                  <pic:spPr>
+                    <a:xfrm>
+                      <a:off x="0" y="0"/>
+                      <a:ext cx="5732145" cy="5797550"/>
+                    </a:xfrm>
+                    <a:prstGeom prst="rect">
+                      <a:avLst/>
+                    </a:prstGeom>
+                  </pic:spPr>
+                </pic:pic>
+              </a:graphicData>
+            </a:graphic>
+          </wp:inline>
+        </w:drawing>
+      </w:r>
+    </w:p>
+    <w:p>
+      <w:pPr>
+        <w:keepNext/>
+        <w:keepLines/>
+      </w:pPr>
+      <w:r>
+        <w:rPr>
+          <w:b/>
+        </w:rPr>
         <w:t>Figure 1</w:t>
       </w:r>
       <w:r>
@@ -4019,7 +4181,7 @@
                     <pic:cNvPicPr/>
                   </pic:nvPicPr>
                   <pic:blipFill>
-                    <a:blip r:embed="rId25"/>
+                    <a:blip r:embed="rId26"/>
                     <a:stretch>
                       <a:fillRect/>
                     </a:stretch>
@@ -6572,7 +6734,7 @@
 </file>
 
 <file path=customXml/itemProps1.xml><?xml version="1.0" encoding="utf-8"?>
-<ds:datastoreItem xmlns:ds="http://schemas.openxmlformats.org/officeDocument/2006/customXml" ds:itemID="{27EF52F9-EAB9-4336-A65F-200E785E68CC}">
+<ds:datastoreItem xmlns:ds="http://schemas.openxmlformats.org/officeDocument/2006/customXml" ds:itemID="{EA303A68-6D11-424B-85C3-090AE2599C2F}">
   <ds:schemaRefs>
     <ds:schemaRef ds:uri="http://schemas.openxmlformats.org/officeDocument/2006/bibliography"/>
   </ds:schemaRefs>

</xml_diff>

<commit_message>
Changes to PMs and documentation
</commit_message>
<xml_diff>
--- a/Submissions/SCRS_2017_X3 Carruthers Butterworth Preliminary MPs.docx
+++ b/Submissions/SCRS_2017_X3 Carruthers Butterworth Preliminary MPs.docx
@@ -1,6 +1,6 @@
 
 <file path=word/document.xml><?xml version="1.0" encoding="utf-8"?>
-<w:document xmlns:wpc="http://schemas.microsoft.com/office/word/2010/wordprocessingCanvas" xmlns:cx="http://schemas.microsoft.com/office/drawing/2014/chartex" xmlns:cx1="http://schemas.microsoft.com/office/drawing/2015/9/8/chartex" xmlns:cx2="http://schemas.microsoft.com/office/drawing/2015/10/21/chartex" xmlns:cx3="http://schemas.microsoft.com/office/drawing/2016/5/9/chartex" xmlns:cx4="http://schemas.microsoft.com/office/drawing/2016/5/10/chartex" xmlns:cx5="http://schemas.microsoft.com/office/drawing/2016/5/11/chartex" xmlns:cx6="http://schemas.microsoft.com/office/drawing/2016/5/12/chartex" xmlns:cx7="http://schemas.microsoft.com/office/drawing/2016/5/13/chartex" xmlns:cx8="http://schemas.microsoft.com/office/drawing/2016/5/14/chartex" xmlns:mc="http://schemas.openxmlformats.org/markup-compatibility/2006" xmlns:aink="http://schemas.microsoft.com/office/drawing/2016/ink" xmlns:am3d="http://schemas.microsoft.com/office/drawing/2017/model3d" xmlns:o="urn:schemas-microsoft-com:office:office" xmlns:r="http://schemas.openxmlformats.org/officeDocument/2006/relationships" xmlns:m="http://schemas.openxmlformats.org/officeDocument/2006/math" xmlns:v="urn:schemas-microsoft-com:vml" xmlns:wp14="http://schemas.microsoft.com/office/word/2010/wordprocessingDrawing" xmlns:wp="http://schemas.openxmlformats.org/drawingml/2006/wordprocessingDrawing" xmlns:w10="urn:schemas-microsoft-com:office:word" xmlns:w="http://schemas.openxmlformats.org/wordprocessingml/2006/main" xmlns:w14="http://schemas.microsoft.com/office/word/2010/wordml" xmlns:w15="http://schemas.microsoft.com/office/word/2012/wordml" xmlns:w16cid="http://schemas.microsoft.com/office/word/2016/wordml/cid" xmlns:w16se="http://schemas.microsoft.com/office/word/2015/wordml/symex" xmlns:wpg="http://schemas.microsoft.com/office/word/2010/wordprocessingGroup" xmlns:wpi="http://schemas.microsoft.com/office/word/2010/wordprocessingInk" xmlns:wne="http://schemas.microsoft.com/office/word/2006/wordml" xmlns:wps="http://schemas.microsoft.com/office/word/2010/wordprocessingShape" mc:Ignorable="w14 w15 w16se w16cid wp14">
+<w:document xmlns:wpc="http://schemas.microsoft.com/office/word/2010/wordprocessingCanvas" xmlns:mc="http://schemas.openxmlformats.org/markup-compatibility/2006" xmlns:o="urn:schemas-microsoft-com:office:office" xmlns:r="http://schemas.openxmlformats.org/officeDocument/2006/relationships" xmlns:m="http://schemas.openxmlformats.org/officeDocument/2006/math" xmlns:v="urn:schemas-microsoft-com:vml" xmlns:wp14="http://schemas.microsoft.com/office/word/2010/wordprocessingDrawing" xmlns:wp="http://schemas.openxmlformats.org/drawingml/2006/wordprocessingDrawing" xmlns:w10="urn:schemas-microsoft-com:office:word" xmlns:w="http://schemas.openxmlformats.org/wordprocessingml/2006/main" xmlns:w14="http://schemas.microsoft.com/office/word/2010/wordml" xmlns:w15="http://schemas.microsoft.com/office/word/2012/wordml" xmlns:wpg="http://schemas.microsoft.com/office/word/2010/wordprocessingGroup" xmlns:wpi="http://schemas.microsoft.com/office/word/2010/wordprocessingInk" xmlns:wne="http://schemas.microsoft.com/office/word/2006/wordml" xmlns:wps="http://schemas.microsoft.com/office/word/2010/wordprocessingShape" mc:Ignorable="w14 w15 wp14">
   <w:body>
     <w:p>
       <w:pPr>
@@ -390,10 +390,12 @@
           <w:highlight w:val="yellow"/>
           <w:shd w:val="clear" w:color="auto" w:fill="FFFFFF"/>
         </w:rPr>
-        <w:t xml:space="preserve">The Management Strategy Evaluation (MSE)/Management Procedure (MP) process is subtle and sometimes complex, and therefore it can be difficult to grasp the essences and implications if presented only in an abstract way. </w:t>
-      </w:r>
-      <w:proofErr w:type="gramStart"/>
-      <w:r>
+        <w:t>The Management Strategy Evaluation (MSE)/Management Procedure (MP) process is subtle and sometimes complex, and therefore it can be difficult to grasp the essences and implications if presented only in an abstract way. In an attempt to aid the process for enhanced understanding, this document provides an illustrative example of the development of Candidate Management Procedures (MPs) for the Eastern North Atlantic bluefin tuna resource. Its purpose is to draw attention to key components of this process, especially the catch vs resource depletion risk considerations that arise, so as to guide the further development of the MSE/MP process for bluefin tuna within ICCAT.</w:t>
+      </w:r>
+    </w:p>
+    <w:p>
+      <w:pPr>
+        <w:jc w:val="both"/>
         <w:rPr>
           <w:rFonts w:cs="Times New Roman"/>
           <w:color w:val="222222"/>
@@ -401,9 +403,18 @@
           <w:highlight w:val="yellow"/>
           <w:shd w:val="clear" w:color="auto" w:fill="FFFFFF"/>
         </w:rPr>
-        <w:t>In an attempt to</w:t>
-      </w:r>
-      <w:proofErr w:type="gramEnd"/>
+      </w:pPr>
+    </w:p>
+    <w:p>
+      <w:pPr>
+        <w:jc w:val="both"/>
+        <w:rPr>
+          <w:rFonts w:cs="Times New Roman"/>
+          <w:b/>
+          <w:szCs w:val="20"/>
+          <w:highlight w:val="yellow"/>
+        </w:rPr>
+      </w:pPr>
       <w:r>
         <w:rPr>
           <w:rFonts w:cs="Times New Roman"/>
@@ -412,106 +423,7 @@
           <w:highlight w:val="yellow"/>
           <w:shd w:val="clear" w:color="auto" w:fill="FFFFFF"/>
         </w:rPr>
-        <w:t xml:space="preserve"> aid the process for enhanced understanding, this document provides an illustrative example of the development of Candidate Management Procedures (MPs) for the Eastern North Atlantic bluefin tuna resource. Its purpose is to draw attention to key components of this process, especially the catch vs resource depletion risk considerations that arise, </w:t>
-      </w:r>
-      <w:proofErr w:type="gramStart"/>
-      <w:r>
-        <w:rPr>
-          <w:rFonts w:cs="Times New Roman"/>
-          <w:color w:val="222222"/>
-          <w:szCs w:val="20"/>
-          <w:highlight w:val="yellow"/>
-          <w:shd w:val="clear" w:color="auto" w:fill="FFFFFF"/>
-        </w:rPr>
-        <w:t>so as to</w:t>
-      </w:r>
-      <w:proofErr w:type="gramEnd"/>
-      <w:r>
-        <w:rPr>
-          <w:rFonts w:cs="Times New Roman"/>
-          <w:color w:val="222222"/>
-          <w:szCs w:val="20"/>
-          <w:highlight w:val="yellow"/>
-          <w:shd w:val="clear" w:color="auto" w:fill="FFFFFF"/>
-        </w:rPr>
-        <w:t xml:space="preserve"> guide the further development of the MSE/MP process for bluefin tuna within ICCAT.</w:t>
-      </w:r>
-    </w:p>
-    <w:p>
-      <w:pPr>
-        <w:jc w:val="both"/>
-        <w:rPr>
-          <w:rFonts w:cs="Times New Roman"/>
-          <w:color w:val="222222"/>
-          <w:szCs w:val="20"/>
-          <w:highlight w:val="yellow"/>
-          <w:shd w:val="clear" w:color="auto" w:fill="FFFFFF"/>
-        </w:rPr>
-      </w:pPr>
-    </w:p>
-    <w:p>
-      <w:pPr>
-        <w:jc w:val="both"/>
-        <w:rPr>
-          <w:rFonts w:cs="Times New Roman"/>
-          <w:b/>
-          <w:szCs w:val="20"/>
-          <w:highlight w:val="yellow"/>
-        </w:rPr>
-      </w:pPr>
-      <w:r>
-        <w:rPr>
-          <w:rFonts w:cs="Times New Roman"/>
-          <w:color w:val="222222"/>
-          <w:szCs w:val="20"/>
-          <w:highlight w:val="yellow"/>
-          <w:shd w:val="clear" w:color="auto" w:fill="FFFFFF"/>
-        </w:rPr>
-        <w:t xml:space="preserve">The document first develops Operating Models (OMs) to be used to test candidate MPs (CMPs) which are based on statistical catch-at-length (SCAL) assessments of the resource using the most recent data available, </w:t>
-      </w:r>
-      <w:proofErr w:type="gramStart"/>
-      <w:r>
-        <w:rPr>
-          <w:rFonts w:cs="Times New Roman"/>
-          <w:color w:val="222222"/>
-          <w:szCs w:val="20"/>
-          <w:highlight w:val="yellow"/>
-          <w:shd w:val="clear" w:color="auto" w:fill="FFFFFF"/>
-        </w:rPr>
-        <w:t>and also</w:t>
-      </w:r>
-      <w:proofErr w:type="gramEnd"/>
-      <w:r>
-        <w:rPr>
-          <w:rFonts w:cs="Times New Roman"/>
-          <w:color w:val="222222"/>
-          <w:szCs w:val="20"/>
-          <w:highlight w:val="yellow"/>
-          <w:shd w:val="clear" w:color="auto" w:fill="FFFFFF"/>
-        </w:rPr>
-        <w:t xml:space="preserve"> sets out a few options for projecting these dynamics into the future in line with plausible future recruitment scenarios. The data series to be used as input to the CMPs are specified, and the process used to generate future associated observed values for these developed. Some relatively simple empirical CMPs are specified, and these are applied to the four OMs specified for the resource to determine catch vs resource depletion risk performance. </w:t>
-      </w:r>
-      <w:proofErr w:type="gramStart"/>
-      <w:r>
-        <w:rPr>
-          <w:rFonts w:cs="Times New Roman"/>
-          <w:color w:val="222222"/>
-          <w:szCs w:val="20"/>
-          <w:highlight w:val="yellow"/>
-          <w:shd w:val="clear" w:color="auto" w:fill="FFFFFF"/>
-        </w:rPr>
-        <w:t>Finally</w:t>
-      </w:r>
-      <w:proofErr w:type="gramEnd"/>
-      <w:r>
-        <w:rPr>
-          <w:rFonts w:cs="Times New Roman"/>
-          <w:color w:val="222222"/>
-          <w:szCs w:val="20"/>
-          <w:highlight w:val="yellow"/>
-          <w:shd w:val="clear" w:color="auto" w:fill="FFFFFF"/>
-        </w:rPr>
-        <w:t xml:space="preserve"> the implications of the outcomes from these calculations for the further development of the ICCAT MSE/MP process for bluefin tuna are discussed.</w:t>
+        <w:t>The document first develops Operating Models (OMs) to be used to test candidate MPs (CMPs) which are based on statistical catch-at-length (SCAL) assessments of the resource using the most recent data available, and also sets out a few options for projecting these dynamics into the future in line with plausible future recruitment scenarios. The data series to be used as input to the CMPs are specified, and the process used to generate future associated observed values for these developed. Some relatively simple empirical CMPs are specified, and these are applied to the four OMs specified for the resource to determine catch vs resource depletion risk performance. Finally the implications of the outcomes from these calculations for the further development of the ICCAT MSE/MP process for bluefin tuna are discussed.</w:t>
       </w:r>
     </w:p>
     <w:p>
@@ -665,6 +577,68 @@
     </w:p>
     <w:p/>
     <w:p/>
+    <w:p/>
+    <w:p>
+      <w:pPr>
+        <w:rPr>
+          <w:highlight w:val="yellow"/>
+        </w:rPr>
+      </w:pPr>
+      <w:r>
+        <w:rPr>
+          <w:highlight w:val="yellow"/>
+        </w:rPr>
+        <w:t xml:space="preserve">&lt; </w:t>
+      </w:r>
+      <w:r>
+        <w:rPr>
+          <w:highlight w:val="yellow"/>
+        </w:rPr>
+        <w:t>Purpose of document</w:t>
+      </w:r>
+      <w:r>
+        <w:rPr>
+          <w:highlight w:val="yellow"/>
+        </w:rPr>
+        <w:t xml:space="preserve"> &gt;</w:t>
+      </w:r>
+    </w:p>
+    <w:p>
+      <w:pPr>
+        <w:rPr>
+          <w:highlight w:val="yellow"/>
+        </w:rPr>
+      </w:pPr>
+      <w:r>
+        <w:rPr>
+          <w:highlight w:val="yellow"/>
+        </w:rPr>
+        <w:t>Feedback</w:t>
+      </w:r>
+    </w:p>
+    <w:p>
+      <w:pPr>
+        <w:rPr>
+          <w:highlight w:val="yellow"/>
+        </w:rPr>
+      </w:pPr>
+      <w:r>
+        <w:rPr>
+          <w:highlight w:val="yellow"/>
+        </w:rPr>
+        <w:t>Metrics</w:t>
+      </w:r>
+    </w:p>
+    <w:p>
+      <w:r>
+        <w:rPr>
+          <w:highlight w:val="yellow"/>
+        </w:rPr>
+        <w:t>MP examples</w:t>
+      </w:r>
+    </w:p>
+    <w:p/>
+    <w:p/>
     <w:p>
       <w:pPr>
         <w:pStyle w:val="Heading1"/>
@@ -777,53 +751,7 @@
           <w:rFonts w:cs="Times New Roman"/>
           <w:szCs w:val="20"/>
         </w:rPr>
-        <w:t xml:space="preserve">Butterworth (2015) </w:t>
-      </w:r>
-      <w:proofErr w:type="gramStart"/>
-      <w:r>
-        <w:rPr>
-          <w:rFonts w:cs="Times New Roman"/>
-          <w:szCs w:val="20"/>
-        </w:rPr>
-        <w:t>and also</w:t>
-      </w:r>
-      <w:proofErr w:type="gramEnd"/>
-      <w:r>
-        <w:rPr>
-          <w:rFonts w:cs="Times New Roman"/>
-          <w:szCs w:val="20"/>
-        </w:rPr>
-        <w:t xml:space="preserve"> accounts for changes in the slope of indices (whether there is a positive or negative trend) in addition to proximity to a target index level. </w:t>
-      </w:r>
-      <w:proofErr w:type="gramStart"/>
-      <w:r>
-        <w:rPr>
-          <w:rFonts w:cs="Times New Roman"/>
-          <w:szCs w:val="20"/>
-        </w:rPr>
-        <w:t>Both of these</w:t>
-      </w:r>
-      <w:proofErr w:type="gramEnd"/>
-      <w:r>
-        <w:rPr>
-          <w:rFonts w:cs="Times New Roman"/>
-          <w:szCs w:val="20"/>
-        </w:rPr>
-        <w:t xml:space="preserve"> MPs are empirical; they</w:t>
-      </w:r>
-      <w:r>
-        <w:rPr>
-          <w:rFonts w:cs="Times New Roman"/>
-          <w:szCs w:val="20"/>
-        </w:rPr>
-        <w:t xml:space="preserve"> calculate TACs directly from abundance indices.</w:t>
-      </w:r>
-      <w:r>
-        <w:rPr>
-          <w:rFonts w:cs="Times New Roman"/>
-          <w:szCs w:val="20"/>
-        </w:rPr>
-        <w:t xml:space="preserve"> </w:t>
+        <w:t xml:space="preserve">Butterworth (2015) and also accounts for changes in the slope of indices (whether there is a positive or negative trend) in addition to proximity to a target index level. Both of these MPs are empirical; they calculate TACs directly from abundance indices. </w:t>
       </w:r>
     </w:p>
     <w:p>
@@ -1364,14 +1292,7 @@
                 <w:rFonts w:ascii="Cambria Math" w:hAnsi="Cambria Math" w:cs="Times New Roman"/>
                 <w:szCs w:val="20"/>
               </w:rPr>
-              <m:t>y</m:t>
-            </m:r>
-            <m:r>
-              <w:rPr>
-                <w:rFonts w:ascii="Cambria Math" w:hAnsi="Cambria Math" w:cs="Times New Roman"/>
-                <w:szCs w:val="20"/>
-              </w:rPr>
-              <m:t>-1</m:t>
+              <m:t>y-1</m:t>
             </m:r>
           </m:sub>
         </m:sSub>
@@ -1675,7 +1596,6 @@
           <w:i/>
           <w:szCs w:val="20"/>
         </w:rPr>
-        <w:lastRenderedPageBreak/>
         <w:t>Example Management Procedure 2</w:t>
       </w:r>
     </w:p>
@@ -1790,10 +1710,10 @@
             <v:path o:extrusionok="f" gradientshapeok="t" o:connecttype="rect"/>
             <o:lock v:ext="edit" aspectratio="t"/>
           </v:shapetype>
-          <v:shape id="_x0000_i1051" type="#_x0000_t75" style="width:236.4pt;height:18pt" o:ole="" fillcolor="window">
+          <v:shape id="_x0000_i1025" type="#_x0000_t75" style="width:236.25pt;height:18pt" o:ole="" fillcolor="window">
             <v:imagedata r:id="rId8" o:title=""/>
           </v:shape>
-          <o:OLEObject Type="Embed" ProgID="Equation.3" ShapeID="_x0000_i1051" DrawAspect="Content" ObjectID="_1567544249" r:id="rId9"/>
+          <o:OLEObject Type="Embed" ProgID="Equation.3" ShapeID="_x0000_i1025" DrawAspect="Content" ObjectID="_1567582019" r:id="rId9"/>
         </w:object>
       </w:r>
       <w:r>
@@ -1898,7 +1818,7 @@
           <v:shape id="_x0000_i1026" type="#_x0000_t75" style="width:12pt;height:15pt" o:ole="" fillcolor="window">
             <v:imagedata r:id="rId10" o:title=""/>
           </v:shape>
-          <o:OLEObject Type="Embed" ProgID="Equation.3" ShapeID="_x0000_i1026" DrawAspect="Content" ObjectID="_1567544250" r:id="rId11"/>
+          <o:OLEObject Type="Embed" ProgID="Equation.3" ShapeID="_x0000_i1026" DrawAspect="Content" ObjectID="_1567582020" r:id="rId11"/>
         </w:object>
       </w:r>
       <w:r>
@@ -1907,7 +1827,22 @@
           <w:szCs w:val="20"/>
         </w:rPr>
         <w:tab/>
-        <w:t xml:space="preserve">is the slope of a log-linear regression of the index against year over the last </w:t>
+      </w:r>
+      <w:proofErr w:type="gramStart"/>
+      <w:r>
+        <w:rPr>
+          <w:rFonts w:cs="Times New Roman"/>
+          <w:szCs w:val="20"/>
+        </w:rPr>
+        <w:t>is</w:t>
+      </w:r>
+      <w:proofErr w:type="gramEnd"/>
+      <w:r>
+        <w:rPr>
+          <w:rFonts w:cs="Times New Roman"/>
+          <w:szCs w:val="20"/>
+        </w:rPr>
+        <w:t xml:space="preserve"> the slope of a log-linear regression of the index against year over the last </w:t>
       </w:r>
       <w:r>
         <w:rPr>
@@ -2008,10 +1943,10 @@
           <w:szCs w:val="20"/>
         </w:rPr>
         <w:object w:dxaOrig="639" w:dyaOrig="320" w14:anchorId="4068CC7F">
-          <v:shape id="_x0000_i1029" type="#_x0000_t75" style="width:32.4pt;height:15pt" o:ole="" fillcolor="window">
+          <v:shape id="_x0000_i1027" type="#_x0000_t75" style="width:32.25pt;height:15pt" o:ole="" fillcolor="window">
             <v:imagedata r:id="rId12" o:title=""/>
           </v:shape>
-          <o:OLEObject Type="Embed" ProgID="Equation.3" ShapeID="_x0000_i1029" DrawAspect="Content" ObjectID="_1567544251" r:id="rId13"/>
+          <o:OLEObject Type="Embed" ProgID="Equation.3" ShapeID="_x0000_i1027" DrawAspect="Content" ObjectID="_1567582021" r:id="rId13"/>
         </w:object>
       </w:r>
       <w:r>
@@ -2028,10 +1963,10 @@
           <w:szCs w:val="20"/>
         </w:rPr>
         <w:object w:dxaOrig="660" w:dyaOrig="320" w14:anchorId="0F79FF07">
-          <v:shape id="_x0000_i1030" type="#_x0000_t75" style="width:33.6pt;height:15pt" o:ole="" fillcolor="window">
+          <v:shape id="_x0000_i1028" type="#_x0000_t75" style="width:33.75pt;height:15pt" o:ole="" fillcolor="window">
             <v:imagedata r:id="rId14" o:title=""/>
           </v:shape>
-          <o:OLEObject Type="Embed" ProgID="Equation.3" ShapeID="_x0000_i1030" DrawAspect="Content" ObjectID="_1567544252" r:id="rId15"/>
+          <o:OLEObject Type="Embed" ProgID="Equation.3" ShapeID="_x0000_i1028" DrawAspect="Content" ObjectID="_1567582022" r:id="rId15"/>
         </w:object>
       </w:r>
       <w:r>
@@ -2059,13 +1994,111 @@
           <w:szCs w:val="20"/>
         </w:rPr>
       </w:pPr>
+      <w:r>
+        <w:rPr>
+          <w:rFonts w:cs="Times New Roman"/>
+          <w:szCs w:val="20"/>
+        </w:rPr>
+        <w:t xml:space="preserve">Similarly to EMP1 </w:t>
+      </w:r>
+      <w:r>
+        <w:rPr>
+          <w:rFonts w:cs="Times New Roman"/>
+          <w:szCs w:val="20"/>
+        </w:rPr>
+        <w:t>(</w:t>
+      </w:r>
+      <w:r>
+        <w:rPr>
+          <w:rFonts w:cs="Times New Roman"/>
+          <w:szCs w:val="20"/>
+        </w:rPr>
+        <w:t xml:space="preserve">where </w:t>
+      </w:r>
+      <w:r>
+        <w:rPr>
+          <w:rFonts w:cs="Times New Roman"/>
+          <w:szCs w:val="20"/>
+        </w:rPr>
+        <w:t xml:space="preserve">only TAC </w:t>
+      </w:r>
+      <w:r>
+        <w:rPr>
+          <w:rFonts w:cs="Times New Roman"/>
+          <w:szCs w:val="20"/>
+        </w:rPr>
+        <w:t>changes of +/- 10% are permitted</w:t>
+      </w:r>
+      <w:r>
+        <w:rPr>
+          <w:rFonts w:cs="Times New Roman"/>
+          <w:szCs w:val="20"/>
+        </w:rPr>
+        <w:t>)</w:t>
+      </w:r>
+      <w:r>
+        <w:rPr>
+          <w:rFonts w:cs="Times New Roman"/>
+          <w:szCs w:val="20"/>
+        </w:rPr>
+        <w:t>, EMP2 constrains the</w:t>
+      </w:r>
+      <w:r>
+        <w:rPr>
+          <w:rFonts w:cs="Times New Roman"/>
+          <w:szCs w:val="20"/>
+        </w:rPr>
+        <w:t xml:space="preserve"> maximum </w:t>
+      </w:r>
+      <w:r>
+        <w:rPr>
+          <w:rFonts w:cs="Times New Roman"/>
+          <w:szCs w:val="20"/>
+        </w:rPr>
+        <w:t>inter</w:t>
+      </w:r>
+      <w:r>
+        <w:rPr>
+          <w:rFonts w:cs="Times New Roman"/>
+          <w:szCs w:val="20"/>
+        </w:rPr>
+        <w:t>-</w:t>
+      </w:r>
+      <w:r>
+        <w:rPr>
+          <w:rFonts w:cs="Times New Roman"/>
+          <w:szCs w:val="20"/>
+        </w:rPr>
+        <w:t xml:space="preserve">annual </w:t>
+      </w:r>
+      <w:r>
+        <w:rPr>
+          <w:rFonts w:cs="Times New Roman"/>
+          <w:szCs w:val="20"/>
+        </w:rPr>
+        <w:t xml:space="preserve">change in the </w:t>
+      </w:r>
+      <w:r>
+        <w:rPr>
+          <w:rFonts w:cs="Times New Roman"/>
+          <w:szCs w:val="20"/>
+        </w:rPr>
+        <w:t>TAC</w:t>
+      </w:r>
+      <w:r>
+        <w:rPr>
+          <w:rFonts w:cs="Times New Roman"/>
+          <w:szCs w:val="20"/>
+        </w:rPr>
+        <w:t xml:space="preserve"> to 15% (</w:t>
+      </w:r>
       <w:proofErr w:type="gramStart"/>
       <w:r>
         <w:rPr>
           <w:rFonts w:cs="Times New Roman"/>
           <w:szCs w:val="20"/>
         </w:rPr>
-        <w:t>Similarly</w:t>
+        <w:t>both up or</w:t>
       </w:r>
       <w:proofErr w:type="gramEnd"/>
       <w:r>
@@ -2073,98 +2106,7 @@
           <w:rFonts w:cs="Times New Roman"/>
           <w:szCs w:val="20"/>
         </w:rPr>
-        <w:t xml:space="preserve"> to EMP1 </w:t>
-      </w:r>
-      <w:r>
-        <w:rPr>
-          <w:rFonts w:cs="Times New Roman"/>
-          <w:szCs w:val="20"/>
-        </w:rPr>
-        <w:t>(</w:t>
-      </w:r>
-      <w:r>
-        <w:rPr>
-          <w:rFonts w:cs="Times New Roman"/>
-          <w:szCs w:val="20"/>
-        </w:rPr>
-        <w:t xml:space="preserve">where </w:t>
-      </w:r>
-      <w:r>
-        <w:rPr>
-          <w:rFonts w:cs="Times New Roman"/>
-          <w:szCs w:val="20"/>
-        </w:rPr>
-        <w:t xml:space="preserve">only TAC </w:t>
-      </w:r>
-      <w:r>
-        <w:rPr>
-          <w:rFonts w:cs="Times New Roman"/>
-          <w:szCs w:val="20"/>
-        </w:rPr>
-        <w:t>changes of +/- 10% are permitted</w:t>
-      </w:r>
-      <w:r>
-        <w:rPr>
-          <w:rFonts w:cs="Times New Roman"/>
-          <w:szCs w:val="20"/>
-        </w:rPr>
-        <w:t>)</w:t>
-      </w:r>
-      <w:r>
-        <w:rPr>
-          <w:rFonts w:cs="Times New Roman"/>
-          <w:szCs w:val="20"/>
-        </w:rPr>
-        <w:t>, EMP2 constrains the</w:t>
-      </w:r>
-      <w:r>
-        <w:rPr>
-          <w:rFonts w:cs="Times New Roman"/>
-          <w:szCs w:val="20"/>
-        </w:rPr>
-        <w:t xml:space="preserve"> maximum </w:t>
-      </w:r>
-      <w:r>
-        <w:rPr>
-          <w:rFonts w:cs="Times New Roman"/>
-          <w:szCs w:val="20"/>
-        </w:rPr>
-        <w:t>inter</w:t>
-      </w:r>
-      <w:r>
-        <w:rPr>
-          <w:rFonts w:cs="Times New Roman"/>
-          <w:szCs w:val="20"/>
-        </w:rPr>
-        <w:t>-</w:t>
-      </w:r>
-      <w:r>
-        <w:rPr>
-          <w:rFonts w:cs="Times New Roman"/>
-          <w:szCs w:val="20"/>
-        </w:rPr>
-        <w:t xml:space="preserve">annual </w:t>
-      </w:r>
-      <w:r>
-        <w:rPr>
-          <w:rFonts w:cs="Times New Roman"/>
-          <w:szCs w:val="20"/>
-        </w:rPr>
-        <w:t xml:space="preserve">change in the </w:t>
-      </w:r>
-      <w:r>
-        <w:rPr>
-          <w:rFonts w:cs="Times New Roman"/>
-          <w:szCs w:val="20"/>
-        </w:rPr>
-        <w:t>TAC</w:t>
-      </w:r>
-      <w:r>
-        <w:rPr>
-          <w:rFonts w:cs="Times New Roman"/>
-          <w:szCs w:val="20"/>
-        </w:rPr>
-        <w:t xml:space="preserve"> to 15% (both up or down).</w:t>
+        <w:t xml:space="preserve"> down).</w:t>
       </w:r>
     </w:p>
     <w:p>
@@ -2275,37 +2217,7 @@
           <w:rFonts w:cs="Times New Roman"/>
           <w:szCs w:val="20"/>
         </w:rPr>
-        <w:t xml:space="preserve">Values were chosen for the target index levels and up/down control parameters </w:t>
-      </w:r>
-      <w:r>
-        <w:rPr>
-          <w:rFonts w:cs="Times New Roman"/>
-          <w:szCs w:val="20"/>
-        </w:rPr>
-        <w:t xml:space="preserve">to attempt to achieve an appropriate trade-off amongst performance statistics for conflicting objectives (such as high catches and </w:t>
-      </w:r>
-      <w:proofErr w:type="gramStart"/>
-      <w:r>
-        <w:rPr>
-          <w:rFonts w:cs="Times New Roman"/>
-          <w:szCs w:val="20"/>
-        </w:rPr>
-        <w:t>low risk</w:t>
-      </w:r>
-      <w:proofErr w:type="gramEnd"/>
-      <w:r>
-        <w:rPr>
-          <w:rFonts w:cs="Times New Roman"/>
-          <w:szCs w:val="20"/>
-        </w:rPr>
-        <w:t xml:space="preserve"> of </w:t>
-      </w:r>
-      <w:r>
-        <w:rPr>
-          <w:rFonts w:cs="Times New Roman"/>
-          <w:szCs w:val="20"/>
-        </w:rPr>
-        <w:t>unintended resource depletion).</w:t>
+        <w:t>Values were chosen for the target index levels and up/down control parameters to attempt to achieve an appropriate trade-off amongst performance statistics for conflicting objectives (such as high catches and low risk of unintended resource depletion).</w:t>
       </w:r>
     </w:p>
     <w:p>
@@ -2327,6 +2239,21 @@
           <w:szCs w:val="20"/>
         </w:rPr>
       </w:pPr>
+      <w:r>
+        <w:rPr>
+          <w:rFonts w:cs="Times New Roman"/>
+          <w:b/>
+          <w:szCs w:val="20"/>
+        </w:rPr>
+        <w:t>Table 1.</w:t>
+      </w:r>
+      <w:r>
+        <w:rPr>
+          <w:rFonts w:cs="Times New Roman"/>
+          <w:szCs w:val="20"/>
+        </w:rPr>
+        <w:t xml:space="preserve"> Control parameters for Example Management Procedures 1 and 2 (EMP1, EMP2)</w:t>
+      </w:r>
     </w:p>
     <w:tbl>
       <w:tblPr>
@@ -2999,6 +2926,914 @@
     <w:p>
       <w:pPr>
         <w:jc w:val="both"/>
+        <w:rPr>
+          <w:rFonts w:cs="Times New Roman"/>
+          <w:b/>
+          <w:i/>
+          <w:szCs w:val="20"/>
+        </w:rPr>
+      </w:pPr>
+      <w:r>
+        <w:rPr>
+          <w:rFonts w:cs="Times New Roman"/>
+          <w:b/>
+          <w:i/>
+          <w:szCs w:val="20"/>
+        </w:rPr>
+        <w:t>Other ‘management procedures’ for</w:t>
+      </w:r>
+      <w:r>
+        <w:rPr>
+          <w:rFonts w:cs="Times New Roman"/>
+          <w:b/>
+          <w:i/>
+          <w:szCs w:val="20"/>
+        </w:rPr>
+        <w:t xml:space="preserve"> performance</w:t>
+      </w:r>
+      <w:r>
+        <w:rPr>
+          <w:rFonts w:cs="Times New Roman"/>
+          <w:b/>
+          <w:i/>
+          <w:szCs w:val="20"/>
+        </w:rPr>
+        <w:t xml:space="preserve"> comparison</w:t>
+      </w:r>
+    </w:p>
+    <w:p>
+      <w:pPr>
+        <w:jc w:val="both"/>
+        <w:rPr>
+          <w:rFonts w:cs="Times New Roman"/>
+          <w:b/>
+          <w:i/>
+          <w:szCs w:val="20"/>
+        </w:rPr>
+      </w:pPr>
+    </w:p>
+    <w:p>
+      <w:pPr>
+        <w:jc w:val="both"/>
+        <w:rPr>
+          <w:rFonts w:cs="Times New Roman"/>
+          <w:szCs w:val="20"/>
+        </w:rPr>
+      </w:pPr>
+      <w:r>
+        <w:rPr>
+          <w:rFonts w:cs="Times New Roman"/>
+          <w:szCs w:val="20"/>
+        </w:rPr>
+        <w:t>Four other management procedures were evaluated to frame the performance of the example management procedures. These included four constant catch MPs that were zero catches (</w:t>
+      </w:r>
+      <w:proofErr w:type="spellStart"/>
+      <w:r>
+        <w:rPr>
+          <w:rFonts w:cs="Times New Roman"/>
+          <w:szCs w:val="20"/>
+        </w:rPr>
+        <w:t>ZeroC</w:t>
+      </w:r>
+      <w:proofErr w:type="spellEnd"/>
+      <w:r>
+        <w:rPr>
+          <w:rFonts w:cs="Times New Roman"/>
+          <w:szCs w:val="20"/>
+        </w:rPr>
+        <w:t xml:space="preserve">), 50%, 100% and 150% of current catches (CurC50, CurC100, CurC150, respectively). </w:t>
+      </w:r>
+    </w:p>
+    <w:p>
+      <w:pPr>
+        <w:jc w:val="both"/>
+        <w:rPr>
+          <w:rFonts w:cs="Times New Roman"/>
+          <w:szCs w:val="20"/>
+        </w:rPr>
+      </w:pPr>
+    </w:p>
+    <w:p>
+      <w:pPr>
+        <w:jc w:val="both"/>
+        <w:rPr>
+          <w:rFonts w:cs="Times New Roman"/>
+          <w:b/>
+          <w:i/>
+          <w:szCs w:val="20"/>
+        </w:rPr>
+      </w:pPr>
+    </w:p>
+    <w:p>
+      <w:pPr>
+        <w:jc w:val="both"/>
+        <w:rPr>
+          <w:rFonts w:cs="Times New Roman"/>
+          <w:b/>
+          <w:i/>
+          <w:szCs w:val="20"/>
+        </w:rPr>
+      </w:pPr>
+      <w:r>
+        <w:rPr>
+          <w:rFonts w:cs="Times New Roman"/>
+          <w:b/>
+          <w:i/>
+          <w:szCs w:val="20"/>
+        </w:rPr>
+        <w:t>Performance measures / statistics</w:t>
+      </w:r>
+    </w:p>
+    <w:p>
+      <w:pPr>
+        <w:jc w:val="both"/>
+        <w:rPr>
+          <w:rFonts w:cs="Times New Roman"/>
+          <w:szCs w:val="20"/>
+        </w:rPr>
+      </w:pPr>
+    </w:p>
+    <w:p>
+      <w:pPr>
+        <w:jc w:val="both"/>
+        <w:rPr>
+          <w:rFonts w:cs="Times New Roman"/>
+          <w:szCs w:val="20"/>
+        </w:rPr>
+      </w:pPr>
+      <w:bookmarkStart w:id="0" w:name="_GoBack"/>
+      <w:bookmarkEnd w:id="0"/>
+    </w:p>
+    <w:p>
+      <w:pPr>
+        <w:keepNext/>
+        <w:keepLines/>
+        <w:jc w:val="both"/>
+        <w:rPr>
+          <w:rFonts w:cs="Times New Roman"/>
+          <w:szCs w:val="20"/>
+        </w:rPr>
+      </w:pPr>
+      <w:r>
+        <w:rPr>
+          <w:rFonts w:cs="Times New Roman"/>
+          <w:b/>
+          <w:szCs w:val="20"/>
+        </w:rPr>
+        <w:lastRenderedPageBreak/>
+        <w:t>Table 2.</w:t>
+      </w:r>
+      <w:r>
+        <w:rPr>
+          <w:rFonts w:cs="Times New Roman"/>
+          <w:szCs w:val="20"/>
+        </w:rPr>
+        <w:t xml:space="preserve"> Performance measures / statistics used to evaluate the performance of management procedures</w:t>
+      </w:r>
+    </w:p>
+    <w:tbl>
+      <w:tblPr>
+        <w:tblStyle w:val="TableGrid"/>
+        <w:tblW w:w="0" w:type="auto"/>
+        <w:tblBorders>
+          <w:top w:val="none" w:sz="0" w:space="0" w:color="auto"/>
+          <w:left w:val="none" w:sz="0" w:space="0" w:color="auto"/>
+          <w:bottom w:val="none" w:sz="0" w:space="0" w:color="auto"/>
+          <w:right w:val="none" w:sz="0" w:space="0" w:color="auto"/>
+          <w:insideH w:val="none" w:sz="0" w:space="0" w:color="auto"/>
+          <w:insideV w:val="none" w:sz="0" w:space="0" w:color="auto"/>
+        </w:tblBorders>
+        <w:tblLook w:val="04A0" w:firstRow="1" w:lastRow="0" w:firstColumn="1" w:lastColumn="0" w:noHBand="0" w:noVBand="1"/>
+      </w:tblPr>
+      <w:tblGrid>
+        <w:gridCol w:w="7225"/>
+        <w:gridCol w:w="1792"/>
+      </w:tblGrid>
+      <w:tr>
+        <w:trPr>
+          <w:trHeight w:val="398"/>
+        </w:trPr>
+        <w:tc>
+          <w:tcPr>
+            <w:tcW w:w="7225" w:type="dxa"/>
+            <w:tcBorders>
+              <w:top w:val="single" w:sz="4" w:space="0" w:color="auto"/>
+              <w:bottom w:val="single" w:sz="4" w:space="0" w:color="auto"/>
+            </w:tcBorders>
+            <w:vAlign w:val="center"/>
+          </w:tcPr>
+          <w:p>
+            <w:pPr>
+              <w:keepNext/>
+              <w:keepLines/>
+              <w:rPr>
+                <w:rFonts w:cs="Times New Roman"/>
+                <w:b/>
+                <w:szCs w:val="20"/>
+              </w:rPr>
+            </w:pPr>
+            <w:r>
+              <w:rPr>
+                <w:rFonts w:cs="Times New Roman"/>
+                <w:b/>
+                <w:szCs w:val="20"/>
+              </w:rPr>
+              <w:t>Performance Measure</w:t>
+            </w:r>
+          </w:p>
+        </w:tc>
+        <w:tc>
+          <w:tcPr>
+            <w:tcW w:w="1792" w:type="dxa"/>
+            <w:tcBorders>
+              <w:top w:val="single" w:sz="4" w:space="0" w:color="auto"/>
+              <w:bottom w:val="single" w:sz="4" w:space="0" w:color="auto"/>
+            </w:tcBorders>
+            <w:vAlign w:val="center"/>
+          </w:tcPr>
+          <w:p>
+            <w:pPr>
+              <w:keepNext/>
+              <w:keepLines/>
+              <w:jc w:val="center"/>
+              <w:rPr>
+                <w:rFonts w:cs="Times New Roman"/>
+                <w:b/>
+                <w:szCs w:val="20"/>
+              </w:rPr>
+            </w:pPr>
+            <w:r>
+              <w:rPr>
+                <w:rFonts w:cs="Times New Roman"/>
+                <w:b/>
+                <w:szCs w:val="20"/>
+              </w:rPr>
+              <w:t>Abbreviation</w:t>
+            </w:r>
+          </w:p>
+        </w:tc>
+      </w:tr>
+      <w:tr>
+        <w:tc>
+          <w:tcPr>
+            <w:tcW w:w="7225" w:type="dxa"/>
+            <w:tcBorders>
+              <w:top w:val="single" w:sz="4" w:space="0" w:color="auto"/>
+              <w:bottom w:val="single" w:sz="4" w:space="0" w:color="auto"/>
+            </w:tcBorders>
+          </w:tcPr>
+          <w:p>
+            <w:pPr>
+              <w:keepNext/>
+              <w:keepLines/>
+              <w:rPr>
+                <w:rFonts w:cs="Times New Roman"/>
+                <w:szCs w:val="20"/>
+              </w:rPr>
+            </w:pPr>
+            <w:r>
+              <w:rPr>
+                <w:rFonts w:cs="Times New Roman"/>
+                <w:szCs w:val="20"/>
+              </w:rPr>
+              <w:t xml:space="preserve">a) </w:t>
+            </w:r>
+            <w:r>
+              <w:rPr>
+                <w:rFonts w:cs="Times New Roman"/>
+                <w:szCs w:val="20"/>
+              </w:rPr>
+              <w:t>Annual average catch for the first, second and third 10-year period of MP application</w:t>
+            </w:r>
+          </w:p>
+        </w:tc>
+        <w:tc>
+          <w:tcPr>
+            <w:tcW w:w="1792" w:type="dxa"/>
+            <w:tcBorders>
+              <w:top w:val="single" w:sz="4" w:space="0" w:color="auto"/>
+              <w:bottom w:val="single" w:sz="4" w:space="0" w:color="auto"/>
+            </w:tcBorders>
+            <w:vAlign w:val="center"/>
+          </w:tcPr>
+          <w:p>
+            <w:pPr>
+              <w:keepNext/>
+              <w:keepLines/>
+              <w:jc w:val="center"/>
+              <w:rPr>
+                <w:rFonts w:cs="Times New Roman"/>
+                <w:szCs w:val="20"/>
+              </w:rPr>
+            </w:pPr>
+            <w:r>
+              <w:rPr>
+                <w:rFonts w:cs="Times New Roman"/>
+                <w:szCs w:val="20"/>
+              </w:rPr>
+              <w:t>C10, C20</w:t>
+            </w:r>
+            <w:r>
+              <w:rPr>
+                <w:rFonts w:cs="Times New Roman"/>
+                <w:szCs w:val="20"/>
+              </w:rPr>
+              <w:t xml:space="preserve">, </w:t>
+            </w:r>
+            <w:r>
+              <w:rPr>
+                <w:rFonts w:cs="Times New Roman"/>
+                <w:szCs w:val="20"/>
+              </w:rPr>
+              <w:t>C30</w:t>
+            </w:r>
+          </w:p>
+        </w:tc>
+      </w:tr>
+      <w:tr>
+        <w:tc>
+          <w:tcPr>
+            <w:tcW w:w="7225" w:type="dxa"/>
+            <w:tcBorders>
+              <w:top w:val="single" w:sz="4" w:space="0" w:color="auto"/>
+              <w:bottom w:val="single" w:sz="4" w:space="0" w:color="auto"/>
+            </w:tcBorders>
+          </w:tcPr>
+          <w:p>
+            <w:pPr>
+              <w:keepNext/>
+              <w:keepLines/>
+              <w:rPr>
+                <w:rFonts w:cs="Times New Roman"/>
+                <w:szCs w:val="20"/>
+              </w:rPr>
+            </w:pPr>
+            <w:r>
+              <w:rPr>
+                <w:rFonts w:cs="Times New Roman"/>
+                <w:szCs w:val="20"/>
+              </w:rPr>
+              <w:t xml:space="preserve">b) </w:t>
+            </w:r>
+            <w:r>
+              <w:rPr>
+                <w:rFonts w:cs="Times New Roman"/>
+                <w:szCs w:val="20"/>
+              </w:rPr>
+              <w:t>Spawning biomass depletion calculated relative to the deterministic equilibrium in the absence of catches for the recruitment function that applies after 10, 20 and 30 years of MP application.</w:t>
+            </w:r>
+          </w:p>
+        </w:tc>
+        <w:tc>
+          <w:tcPr>
+            <w:tcW w:w="1792" w:type="dxa"/>
+            <w:tcBorders>
+              <w:top w:val="single" w:sz="4" w:space="0" w:color="auto"/>
+              <w:bottom w:val="single" w:sz="4" w:space="0" w:color="auto"/>
+            </w:tcBorders>
+            <w:vAlign w:val="center"/>
+          </w:tcPr>
+          <w:p>
+            <w:pPr>
+              <w:keepNext/>
+              <w:keepLines/>
+              <w:jc w:val="center"/>
+              <w:rPr>
+                <w:rFonts w:cs="Times New Roman"/>
+                <w:szCs w:val="20"/>
+              </w:rPr>
+            </w:pPr>
+            <w:r>
+              <w:rPr>
+                <w:rFonts w:cs="Times New Roman"/>
+                <w:szCs w:val="20"/>
+              </w:rPr>
+              <w:t xml:space="preserve">D10, D20, </w:t>
+            </w:r>
+            <w:r>
+              <w:rPr>
+                <w:rFonts w:cs="Times New Roman"/>
+                <w:szCs w:val="20"/>
+              </w:rPr>
+              <w:t>D30</w:t>
+            </w:r>
+          </w:p>
+          <w:p>
+            <w:pPr>
+              <w:keepNext/>
+              <w:keepLines/>
+              <w:jc w:val="center"/>
+              <w:rPr>
+                <w:rFonts w:cs="Times New Roman"/>
+                <w:szCs w:val="20"/>
+              </w:rPr>
+            </w:pPr>
+          </w:p>
+        </w:tc>
+      </w:tr>
+      <w:tr>
+        <w:tc>
+          <w:tcPr>
+            <w:tcW w:w="7225" w:type="dxa"/>
+            <w:tcBorders>
+              <w:top w:val="single" w:sz="4" w:space="0" w:color="auto"/>
+              <w:bottom w:val="single" w:sz="4" w:space="0" w:color="auto"/>
+            </w:tcBorders>
+          </w:tcPr>
+          <w:p>
+            <w:pPr>
+              <w:keepNext/>
+              <w:keepLines/>
+              <w:rPr>
+                <w:rFonts w:cs="Times New Roman"/>
+                <w:szCs w:val="20"/>
+              </w:rPr>
+            </w:pPr>
+            <w:r>
+              <w:rPr>
+                <w:rFonts w:cs="Times New Roman"/>
+                <w:szCs w:val="20"/>
+              </w:rPr>
+              <w:t xml:space="preserve">c) </w:t>
+            </w:r>
+            <w:r>
+              <w:rPr>
+                <w:rFonts w:cs="Times New Roman"/>
+                <w:szCs w:val="20"/>
+              </w:rPr>
+              <w:t>The lowest spawning biomass depletion over the 30 years for which the MP is applied calculated relative to the deterministic equilibrium in the absence of catches for the recruitment function that applies after 30 years.</w:t>
+            </w:r>
+          </w:p>
+        </w:tc>
+        <w:tc>
+          <w:tcPr>
+            <w:tcW w:w="1792" w:type="dxa"/>
+            <w:tcBorders>
+              <w:top w:val="single" w:sz="4" w:space="0" w:color="auto"/>
+              <w:bottom w:val="single" w:sz="4" w:space="0" w:color="auto"/>
+            </w:tcBorders>
+            <w:vAlign w:val="center"/>
+          </w:tcPr>
+          <w:p>
+            <w:pPr>
+              <w:keepNext/>
+              <w:keepLines/>
+              <w:jc w:val="center"/>
+              <w:rPr>
+                <w:rFonts w:cs="Times New Roman"/>
+                <w:szCs w:val="20"/>
+              </w:rPr>
+            </w:pPr>
+            <w:r>
+              <w:rPr>
+                <w:rFonts w:cs="Times New Roman"/>
+                <w:szCs w:val="20"/>
+              </w:rPr>
+              <w:t>LD</w:t>
+            </w:r>
+          </w:p>
+        </w:tc>
+      </w:tr>
+      <w:tr>
+        <w:tc>
+          <w:tcPr>
+            <w:tcW w:w="7225" w:type="dxa"/>
+            <w:tcBorders>
+              <w:top w:val="single" w:sz="4" w:space="0" w:color="auto"/>
+              <w:bottom w:val="single" w:sz="4" w:space="0" w:color="auto"/>
+            </w:tcBorders>
+          </w:tcPr>
+          <w:p>
+            <w:pPr>
+              <w:keepNext/>
+              <w:keepLines/>
+              <w:rPr>
+                <w:rFonts w:cs="Times New Roman"/>
+                <w:szCs w:val="20"/>
+              </w:rPr>
+            </w:pPr>
+            <w:r>
+              <w:rPr>
+                <w:rFonts w:cs="Times New Roman"/>
+                <w:szCs w:val="20"/>
+              </w:rPr>
+              <w:t xml:space="preserve">d) </w:t>
+            </w:r>
+            <w:r>
+              <w:rPr>
+                <w:rFonts w:cs="Times New Roman"/>
+                <w:szCs w:val="20"/>
+              </w:rPr>
+              <w:t xml:space="preserve">Spawning biomass depletion after 30 years, but calculated relative to the trajectory that would have occurred had no catches been taken over the full period for which MP application is being </w:t>
+            </w:r>
+            <w:proofErr w:type="gramStart"/>
+            <w:r>
+              <w:rPr>
+                <w:rFonts w:cs="Times New Roman"/>
+                <w:szCs w:val="20"/>
+              </w:rPr>
+              <w:t>considered.</w:t>
+            </w:r>
+            <w:proofErr w:type="gramEnd"/>
+          </w:p>
+        </w:tc>
+        <w:tc>
+          <w:tcPr>
+            <w:tcW w:w="1792" w:type="dxa"/>
+            <w:tcBorders>
+              <w:top w:val="single" w:sz="4" w:space="0" w:color="auto"/>
+              <w:bottom w:val="single" w:sz="4" w:space="0" w:color="auto"/>
+            </w:tcBorders>
+            <w:vAlign w:val="center"/>
+          </w:tcPr>
+          <w:p>
+            <w:pPr>
+              <w:keepNext/>
+              <w:keepLines/>
+              <w:jc w:val="center"/>
+              <w:rPr>
+                <w:rFonts w:cs="Times New Roman"/>
+                <w:szCs w:val="20"/>
+              </w:rPr>
+            </w:pPr>
+            <w:r>
+              <w:rPr>
+                <w:rFonts w:cs="Times New Roman"/>
+                <w:szCs w:val="20"/>
+              </w:rPr>
+              <w:t>DNC</w:t>
+            </w:r>
+          </w:p>
+        </w:tc>
+      </w:tr>
+      <w:tr>
+        <w:tc>
+          <w:tcPr>
+            <w:tcW w:w="7225" w:type="dxa"/>
+            <w:tcBorders>
+              <w:top w:val="single" w:sz="4" w:space="0" w:color="auto"/>
+              <w:bottom w:val="single" w:sz="4" w:space="0" w:color="auto"/>
+            </w:tcBorders>
+          </w:tcPr>
+          <w:p>
+            <w:pPr>
+              <w:keepNext/>
+              <w:keepLines/>
+              <w:rPr>
+                <w:rFonts w:cs="Times New Roman"/>
+                <w:szCs w:val="20"/>
+              </w:rPr>
+            </w:pPr>
+            <w:r>
+              <w:rPr>
+                <w:rFonts w:cs="Times New Roman"/>
+                <w:szCs w:val="20"/>
+              </w:rPr>
+              <w:t xml:space="preserve">e) </w:t>
+            </w:r>
+            <w:r>
+              <w:rPr>
+                <w:rFonts w:cs="Times New Roman"/>
+                <w:szCs w:val="20"/>
+              </w:rPr>
+              <w:t>The lowest spawning biomass depletion over the 30 years for which the MP is applied, but calculated relative to the zero catch trajectory specified in d).</w:t>
+            </w:r>
+          </w:p>
+        </w:tc>
+        <w:tc>
+          <w:tcPr>
+            <w:tcW w:w="1792" w:type="dxa"/>
+            <w:tcBorders>
+              <w:top w:val="single" w:sz="4" w:space="0" w:color="auto"/>
+              <w:bottom w:val="single" w:sz="4" w:space="0" w:color="auto"/>
+            </w:tcBorders>
+            <w:vAlign w:val="center"/>
+          </w:tcPr>
+          <w:p>
+            <w:pPr>
+              <w:keepNext/>
+              <w:keepLines/>
+              <w:jc w:val="center"/>
+              <w:rPr>
+                <w:rFonts w:cs="Times New Roman"/>
+                <w:szCs w:val="20"/>
+              </w:rPr>
+            </w:pPr>
+            <w:r>
+              <w:rPr>
+                <w:rFonts w:cs="Times New Roman"/>
+                <w:szCs w:val="20"/>
+              </w:rPr>
+              <w:t>LDNC</w:t>
+            </w:r>
+          </w:p>
+        </w:tc>
+      </w:tr>
+      <w:tr>
+        <w:tc>
+          <w:tcPr>
+            <w:tcW w:w="7225" w:type="dxa"/>
+            <w:tcBorders>
+              <w:top w:val="single" w:sz="4" w:space="0" w:color="auto"/>
+              <w:bottom w:val="single" w:sz="4" w:space="0" w:color="auto"/>
+            </w:tcBorders>
+          </w:tcPr>
+          <w:p>
+            <w:pPr>
+              <w:keepNext/>
+              <w:keepLines/>
+              <w:rPr>
+                <w:rFonts w:cs="Times New Roman"/>
+                <w:szCs w:val="20"/>
+              </w:rPr>
+            </w:pPr>
+            <w:r>
+              <w:rPr>
+                <w:rFonts w:cs="Times New Roman"/>
+                <w:szCs w:val="20"/>
+              </w:rPr>
+              <w:t xml:space="preserve">f) </w:t>
+            </w:r>
+            <w:r>
+              <w:rPr>
+                <w:rFonts w:cs="Times New Roman"/>
+                <w:szCs w:val="20"/>
+              </w:rPr>
+              <w:t>Kobe indicators</w:t>
+            </w:r>
+            <w:r>
+              <w:rPr>
+                <w:rFonts w:cs="Times New Roman"/>
+                <w:szCs w:val="20"/>
+              </w:rPr>
+              <w:t xml:space="preserve">: Probability of Overfishing (F&gt;FMSY), Probability overfished state (B &lt; BMSY), Probability green Kobe (F&lt;FMSY and B&gt;BMSY) </w:t>
+            </w:r>
+            <w:r>
+              <w:rPr>
+                <w:rFonts w:cs="Times New Roman"/>
+                <w:szCs w:val="20"/>
+              </w:rPr>
+              <w:t>over</w:t>
+            </w:r>
+            <w:r>
+              <w:rPr>
+                <w:rFonts w:cs="Times New Roman"/>
+                <w:szCs w:val="20"/>
+              </w:rPr>
+              <w:t xml:space="preserve"> 30</w:t>
+            </w:r>
+            <w:r>
+              <w:rPr>
+                <w:rFonts w:cs="Times New Roman"/>
+                <w:szCs w:val="20"/>
+              </w:rPr>
+              <w:t xml:space="preserve"> projected</w:t>
+            </w:r>
+            <w:r>
+              <w:rPr>
+                <w:rFonts w:cs="Times New Roman"/>
+                <w:szCs w:val="20"/>
+              </w:rPr>
+              <w:t xml:space="preserve"> years</w:t>
+            </w:r>
+            <w:r>
+              <w:rPr>
+                <w:rFonts w:cs="Times New Roman"/>
+                <w:szCs w:val="20"/>
+              </w:rPr>
+              <w:t xml:space="preserve"> </w:t>
+            </w:r>
+          </w:p>
+        </w:tc>
+        <w:tc>
+          <w:tcPr>
+            <w:tcW w:w="1792" w:type="dxa"/>
+            <w:tcBorders>
+              <w:top w:val="single" w:sz="4" w:space="0" w:color="auto"/>
+              <w:bottom w:val="single" w:sz="4" w:space="0" w:color="auto"/>
+            </w:tcBorders>
+            <w:vAlign w:val="center"/>
+          </w:tcPr>
+          <w:p>
+            <w:pPr>
+              <w:keepNext/>
+              <w:keepLines/>
+              <w:jc w:val="center"/>
+              <w:rPr>
+                <w:rFonts w:cs="Times New Roman"/>
+                <w:szCs w:val="20"/>
+              </w:rPr>
+            </w:pPr>
+            <w:r>
+              <w:rPr>
+                <w:rFonts w:cs="Times New Roman"/>
+                <w:szCs w:val="20"/>
+              </w:rPr>
+              <w:t>POF, POS, PGK</w:t>
+            </w:r>
+          </w:p>
+        </w:tc>
+      </w:tr>
+      <w:tr>
+        <w:tc>
+          <w:tcPr>
+            <w:tcW w:w="7225" w:type="dxa"/>
+            <w:tcBorders>
+              <w:top w:val="single" w:sz="4" w:space="0" w:color="auto"/>
+              <w:bottom w:val="single" w:sz="4" w:space="0" w:color="auto"/>
+            </w:tcBorders>
+          </w:tcPr>
+          <w:p>
+            <w:pPr>
+              <w:keepNext/>
+              <w:keepLines/>
+              <w:rPr>
+                <w:rFonts w:cs="Times New Roman"/>
+                <w:szCs w:val="20"/>
+              </w:rPr>
+            </w:pPr>
+            <w:r>
+              <w:rPr>
+                <w:rFonts w:cs="Times New Roman"/>
+                <w:szCs w:val="20"/>
+              </w:rPr>
+              <w:t xml:space="preserve">g) </w:t>
+            </w:r>
+            <w:r>
+              <w:rPr>
+                <w:rFonts w:cs="Times New Roman"/>
+                <w:szCs w:val="20"/>
+              </w:rPr>
+              <w:t xml:space="preserve">Average annual variation </w:t>
+            </w:r>
+            <w:r>
+              <w:rPr>
+                <w:rFonts w:cs="Times New Roman"/>
+                <w:szCs w:val="20"/>
+              </w:rPr>
+              <w:t xml:space="preserve">in catches </w:t>
+            </w:r>
+            <w:r>
+              <w:rPr>
+                <w:rFonts w:cs="Times New Roman"/>
+                <w:szCs w:val="20"/>
+              </w:rPr>
+              <w:t>defined by:</w:t>
+            </w:r>
+          </w:p>
+          <w:p>
+            <w:pPr>
+              <w:keepNext/>
+              <w:keepLines/>
+              <w:rPr>
+                <w:rFonts w:cs="Times New Roman"/>
+                <w:szCs w:val="20"/>
+              </w:rPr>
+            </w:pPr>
+            <w:r>
+              <w:rPr>
+                <w:position w:val="-30"/>
+                <w:szCs w:val="20"/>
+              </w:rPr>
+              <w:object w:dxaOrig="3180" w:dyaOrig="700" w14:anchorId="7E702290">
+                <v:shape id="_x0000_i1029" type="#_x0000_t75" style="width:162pt;height:33pt" o:ole="" fillcolor="window">
+                  <v:imagedata r:id="rId16" o:title=""/>
+                </v:shape>
+                <o:OLEObject Type="Embed" ProgID="Equation.3" ShapeID="_x0000_i1029" DrawAspect="Content" ObjectID="_1567582023" r:id="rId17"/>
+              </w:object>
+            </w:r>
+            <w:r>
+              <w:rPr>
+                <w:rFonts w:cs="Times New Roman"/>
+                <w:szCs w:val="20"/>
+              </w:rPr>
+              <w:tab/>
+            </w:r>
+          </w:p>
+        </w:tc>
+        <w:tc>
+          <w:tcPr>
+            <w:tcW w:w="1792" w:type="dxa"/>
+            <w:tcBorders>
+              <w:top w:val="single" w:sz="4" w:space="0" w:color="auto"/>
+              <w:bottom w:val="single" w:sz="4" w:space="0" w:color="auto"/>
+            </w:tcBorders>
+            <w:vAlign w:val="center"/>
+          </w:tcPr>
+          <w:p>
+            <w:pPr>
+              <w:keepNext/>
+              <w:keepLines/>
+              <w:jc w:val="center"/>
+              <w:rPr>
+                <w:rFonts w:cs="Times New Roman"/>
+                <w:szCs w:val="20"/>
+              </w:rPr>
+            </w:pPr>
+            <w:r>
+              <w:rPr>
+                <w:rFonts w:cs="Times New Roman"/>
+                <w:szCs w:val="20"/>
+              </w:rPr>
+              <w:t>AAVC</w:t>
+            </w:r>
+          </w:p>
+        </w:tc>
+      </w:tr>
+      <w:tr>
+        <w:tc>
+          <w:tcPr>
+            <w:tcW w:w="7225" w:type="dxa"/>
+            <w:tcBorders>
+              <w:top w:val="single" w:sz="4" w:space="0" w:color="auto"/>
+              <w:bottom w:val="single" w:sz="4" w:space="0" w:color="auto"/>
+            </w:tcBorders>
+          </w:tcPr>
+          <w:p>
+            <w:pPr>
+              <w:keepNext/>
+              <w:keepLines/>
+              <w:jc w:val="both"/>
+              <w:rPr>
+                <w:rFonts w:cs="Times New Roman"/>
+                <w:szCs w:val="20"/>
+              </w:rPr>
+            </w:pPr>
+          </w:p>
+        </w:tc>
+        <w:tc>
+          <w:tcPr>
+            <w:tcW w:w="1792" w:type="dxa"/>
+            <w:tcBorders>
+              <w:top w:val="single" w:sz="4" w:space="0" w:color="auto"/>
+              <w:bottom w:val="single" w:sz="4" w:space="0" w:color="auto"/>
+            </w:tcBorders>
+            <w:vAlign w:val="center"/>
+          </w:tcPr>
+          <w:p>
+            <w:pPr>
+              <w:keepNext/>
+              <w:keepLines/>
+              <w:jc w:val="center"/>
+              <w:rPr>
+                <w:rFonts w:cs="Times New Roman"/>
+                <w:szCs w:val="20"/>
+              </w:rPr>
+            </w:pPr>
+          </w:p>
+        </w:tc>
+      </w:tr>
+    </w:tbl>
+    <w:p>
+      <w:pPr>
+        <w:keepNext/>
+        <w:keepLines/>
+        <w:jc w:val="both"/>
+        <w:rPr>
+          <w:rFonts w:cs="Times New Roman"/>
+          <w:szCs w:val="20"/>
+        </w:rPr>
+      </w:pPr>
+    </w:p>
+    <w:p>
+      <w:pPr>
+        <w:jc w:val="both"/>
+        <w:rPr>
+          <w:rFonts w:cs="Times New Roman"/>
+          <w:szCs w:val="20"/>
+        </w:rPr>
+      </w:pPr>
+    </w:p>
+    <w:p>
+      <w:pPr>
+        <w:jc w:val="both"/>
+        <w:rPr>
+          <w:rFonts w:cs="Times New Roman"/>
+          <w:szCs w:val="20"/>
+        </w:rPr>
+      </w:pPr>
+    </w:p>
+    <w:p>
+      <w:pPr>
+        <w:jc w:val="both"/>
+        <w:rPr>
+          <w:rFonts w:cs="Times New Roman"/>
+          <w:szCs w:val="20"/>
+        </w:rPr>
+      </w:pPr>
+    </w:p>
+    <w:p>
+      <w:pPr>
+        <w:jc w:val="both"/>
+        <w:rPr>
+          <w:rFonts w:cs="Times New Roman"/>
+          <w:szCs w:val="20"/>
+        </w:rPr>
+      </w:pPr>
+    </w:p>
+    <w:p>
+      <w:pPr>
+        <w:jc w:val="both"/>
       </w:pPr>
     </w:p>
     <w:p>
@@ -3010,22 +3845,133 @@
         <w:t>Results</w:t>
       </w:r>
     </w:p>
-    <w:p>
-      <w:pPr>
-        <w:jc w:val="both"/>
-      </w:pPr>
-    </w:p>
-    <w:p>
-      <w:pPr>
-        <w:jc w:val="both"/>
-      </w:pPr>
-      <w:r>
+    <w:p/>
+    <w:p>
+      <w:pPr>
+        <w:rPr>
+          <w:b/>
+        </w:rPr>
+      </w:pPr>
+    </w:p>
+    <w:p>
+      <w:pPr>
+        <w:shd w:val="clear" w:color="auto" w:fill="FFFF00"/>
+      </w:pPr>
+      <w:r>
+        <w:t xml:space="preserve">&lt; </w:t>
+      </w:r>
+      <w:proofErr w:type="gramStart"/>
+      <w:r>
+        <w:t>an</w:t>
+      </w:r>
+      <w:proofErr w:type="gramEnd"/>
+      <w:r>
+        <w:t xml:space="preserve"> example interpretation of metrics, trade-offs and projections&gt;</w:t>
+      </w:r>
+    </w:p>
+    <w:p>
+      <w:pPr>
+        <w:rPr>
+          <w:b/>
+        </w:rPr>
+      </w:pPr>
+    </w:p>
+    <w:p>
+      <w:pPr>
+        <w:rPr>
+          <w:b/>
+        </w:rPr>
+      </w:pPr>
+    </w:p>
+    <w:p>
+      <w:r>
+        <w:rPr>
+          <w:b/>
+        </w:rPr>
+        <w:t>Table 3.</w:t>
+      </w:r>
+      <w:r>
+        <w:t xml:space="preserve"> Performance statistics for </w:t>
+      </w:r>
+      <w:r>
+        <w:t xml:space="preserve">the 6 MPs for the East and West stocks (see Table 2 for definition of performance statistics). Catch statistics (C10, C20 and C30) are reported in units of thousand metric tonnes. Probability statistics such as probability of overfishing (POF), probability of overfished status (POS), probability of green Kobe zone (PGK) are reported as percentages, as is the inter-annual variability in catches (AAVC). </w:t>
+      </w:r>
+    </w:p>
+    <w:p>
+      <w:pPr>
+        <w:jc w:val="both"/>
+      </w:pPr>
+    </w:p>
+    <w:p>
+      <w:pPr>
+        <w:jc w:val="both"/>
+      </w:pPr>
+      <w:r>
+        <w:drawing>
+          <wp:inline distT="0" distB="0" distL="0" distR="0" wp14:anchorId="293B6274" wp14:editId="0640B830">
+            <wp:extent cx="5732145" cy="2401977"/>
+            <wp:effectExtent l="0" t="0" r="1905" b="0"/>
+            <wp:docPr id="8" name="Picture 8"/>
+            <wp:cNvGraphicFramePr>
+              <a:graphicFrameLocks xmlns:a="http://schemas.openxmlformats.org/drawingml/2006/main" noChangeAspect="1"/>
+            </wp:cNvGraphicFramePr>
+            <a:graphic xmlns:a="http://schemas.openxmlformats.org/drawingml/2006/main">
+              <a:graphicData uri="http://schemas.openxmlformats.org/drawingml/2006/picture">
+                <pic:pic xmlns:pic="http://schemas.openxmlformats.org/drawingml/2006/picture">
+                  <pic:nvPicPr>
+                    <pic:cNvPr id="0" name="Picture 172"/>
+                    <pic:cNvPicPr>
+                      <a:picLocks noChangeAspect="1" noChangeArrowheads="1"/>
+                    </pic:cNvPicPr>
+                  </pic:nvPicPr>
+                  <pic:blipFill>
+                    <a:blip r:embed="rId18">
+                      <a:extLst>
+                        <a:ext uri="{28A0092B-C50C-407E-A947-70E740481C1C}">
+                          <a14:useLocalDpi xmlns:a14="http://schemas.microsoft.com/office/drawing/2010/main" val="0"/>
+                        </a:ext>
+                      </a:extLst>
+                    </a:blip>
+                    <a:srcRect/>
+                    <a:stretch>
+                      <a:fillRect/>
+                    </a:stretch>
+                  </pic:blipFill>
+                  <pic:spPr bwMode="auto">
+                    <a:xfrm>
+                      <a:off x="0" y="0"/>
+                      <a:ext cx="5732145" cy="2401977"/>
+                    </a:xfrm>
+                    <a:prstGeom prst="rect">
+                      <a:avLst/>
+                    </a:prstGeom>
+                    <a:noFill/>
+                    <a:ln>
+                      <a:noFill/>
+                    </a:ln>
+                  </pic:spPr>
+                </pic:pic>
+              </a:graphicData>
+            </a:graphic>
+          </wp:inline>
+        </w:drawing>
+      </w:r>
+    </w:p>
+    <w:p>
+      <w:pPr>
+        <w:jc w:val="both"/>
+      </w:pPr>
+      <w:r>
+        <w:rPr>
+          <w:noProof/>
+          <w:lang w:eastAsia="en-CA"/>
+        </w:rPr>
         <w:lastRenderedPageBreak/>
         <w:drawing>
-          <wp:inline distT="0" distB="0" distL="0" distR="0" wp14:anchorId="04A26ED8" wp14:editId="48D445FB">
-            <wp:extent cx="5732145" cy="5013960"/>
+          <wp:inline distT="0" distB="0" distL="0" distR="0" wp14:anchorId="413AA7E6" wp14:editId="5C0AC014">
+            <wp:extent cx="5732145" cy="8310245"/>
             <wp:effectExtent l="0" t="0" r="1905" b="0"/>
-            <wp:docPr id="4" name="Picture 4"/>
+            <wp:docPr id="7" name="Picture 7"/>
             <wp:cNvGraphicFramePr>
               <a:graphicFrameLocks xmlns:a="http://schemas.openxmlformats.org/drawingml/2006/main" noChangeAspect="1"/>
             </wp:cNvGraphicFramePr>
@@ -3037,7 +3983,7 @@
                     <pic:cNvPicPr/>
                   </pic:nvPicPr>
                   <pic:blipFill>
-                    <a:blip r:embed="rId16"/>
+                    <a:blip r:embed="rId19"/>
                     <a:stretch>
                       <a:fillRect/>
                     </a:stretch>
@@ -3045,7 +3991,7 @@
                   <pic:spPr>
                     <a:xfrm>
                       <a:off x="0" y="0"/>
-                      <a:ext cx="5732145" cy="5013960"/>
+                      <a:ext cx="5732145" cy="8310245"/>
                     </a:xfrm>
                     <a:prstGeom prst="rect">
                       <a:avLst/>
@@ -3063,7 +4009,13 @@
         <w:jc w:val="both"/>
       </w:pPr>
       <w:r>
-        <w:t>Figure 1. Catch and SSB trajectories for 6 MP pairs (98 simulations, OM #1). Each pair of MPs operates on the existing western and eastern areas. The result plotted here are for the West and East stocks. Each row is an MP pair. For both catch and SSB the median estimate of all simulation is a solid line with the grey shaded region representing the 5</w:t>
+        <w:rPr>
+          <w:b/>
+        </w:rPr>
+        <w:t>Figure 1.</w:t>
+      </w:r>
+      <w:r>
+        <w:t xml:space="preserve"> Catch and SSB trajectories for 6 MP pairs (98 simulations, OM #1). Each pair of MPs operates on the existing western and eastern areas. The result plotted here are for the West and East stocks. Each row is an MP pair. For both catch and SSB the median estimate of all simulation is a solid line with the grey shaded region representing the 5</w:t>
       </w:r>
       <w:r>
         <w:rPr>
@@ -3124,502 +4076,6 @@
     <w:p>
       <w:pPr>
         <w:jc w:val="both"/>
-      </w:pPr>
-    </w:p>
-    <w:p>
-      <w:pPr>
-        <w:jc w:val="both"/>
-      </w:pPr>
-      <w:bookmarkStart w:id="0" w:name="_GoBack"/>
-      <w:bookmarkEnd w:id="0"/>
-    </w:p>
-    <w:p>
-      <w:pPr>
-        <w:jc w:val="both"/>
-      </w:pPr>
-    </w:p>
-    <w:p/>
-    <w:p>
-      <w:pPr>
-        <w:pStyle w:val="Heading1"/>
-      </w:pPr>
-      <w:r>
-        <w:t>Discussion</w:t>
-      </w:r>
-    </w:p>
-    <w:p>
-      <w:pPr>
-        <w:jc w:val="both"/>
-      </w:pPr>
-    </w:p>
-    <w:p>
-      <w:pPr>
-        <w:jc w:val="both"/>
-      </w:pPr>
-    </w:p>
-    <w:p/>
-    <w:p/>
-    <w:p/>
-    <w:p>
-      <w:pPr>
-        <w:pStyle w:val="Heading1"/>
-      </w:pPr>
-      <w:r>
-        <w:t>Acknowledgements</w:t>
-      </w:r>
-    </w:p>
-    <w:p/>
-    <w:p>
-      <w:pPr>
-        <w:jc w:val="both"/>
-      </w:pPr>
-      <w:r>
-        <w:t>T</w:t>
-      </w:r>
-      <w:r>
-        <w:t>his work was carried out under the provision of the ICCAT Atlantic Wide Research Programme for Bluefin Tuna (GBYP), funded by the European Union, several ICCAT CPCs, the ICCAT Secretariat and by other entities (see: http://www.iccat.int/GBYP/en/Budget.htm). The contents of this paper do not necessarily reflect the point of view of ICCAT or other funders and in no ways anticipate ICCAT future policy in this area.</w:t>
-      </w:r>
-    </w:p>
-    <w:p>
-      <w:pPr>
-        <w:jc w:val="both"/>
-      </w:pPr>
-    </w:p>
-    <w:p>
-      <w:pPr>
-        <w:jc w:val="both"/>
-      </w:pPr>
-    </w:p>
-    <w:p>
-      <w:pPr>
-        <w:pStyle w:val="Heading1"/>
-        <w:jc w:val="both"/>
-      </w:pPr>
-      <w:r>
-        <w:t>References</w:t>
-      </w:r>
-    </w:p>
-    <w:p>
-      <w:pPr>
-        <w:jc w:val="both"/>
-      </w:pPr>
-    </w:p>
-    <w:p>
-      <w:pPr>
-        <w:spacing w:afterLines="40" w:after="96"/>
-        <w:ind w:left="425" w:right="-11" w:hanging="425"/>
-        <w:jc w:val="both"/>
-        <w:rPr>
-          <w:lang w:val="en-US"/>
-        </w:rPr>
-      </w:pPr>
-      <w:r>
-        <w:rPr>
-          <w:lang w:val="en-US"/>
-        </w:rPr>
-        <w:lastRenderedPageBreak/>
-        <w:t>ABT-MSE. 2017. Atlantic bluefin tuna management strategy evaluation: an R package. Available at:</w:t>
-      </w:r>
-      <w:r>
-        <w:rPr>
-          <w:lang w:val="en-US"/>
-        </w:rPr>
-        <w:t xml:space="preserve"> [accessed September 2017]</w:t>
-      </w:r>
-    </w:p>
-    <w:p>
-      <w:pPr>
-        <w:spacing w:afterLines="40" w:after="96"/>
-        <w:ind w:left="425" w:right="-11" w:hanging="425"/>
-        <w:jc w:val="both"/>
-        <w:rPr>
-          <w:lang w:val="en-US"/>
-        </w:rPr>
-      </w:pPr>
-      <w:r>
-        <w:rPr>
-          <w:lang w:val="en-US"/>
-        </w:rPr>
-        <w:t>Butterworth, D.S., Punt, A.E., 1999. Experiences in the evaluation and implementation of management procedures. ICES J. Mar. Sci. 56, 985-998.</w:t>
-      </w:r>
-    </w:p>
-    <w:p>
-      <w:pPr>
-        <w:spacing w:afterLines="40" w:after="96"/>
-        <w:ind w:left="425" w:right="-11" w:hanging="425"/>
-      </w:pPr>
-      <w:r>
-        <w:t xml:space="preserve">Carruthers, T.R., Kimoto, A., Powers, J., </w:t>
-      </w:r>
-      <w:proofErr w:type="spellStart"/>
-      <w:r>
-        <w:t>Kell</w:t>
-      </w:r>
-      <w:proofErr w:type="spellEnd"/>
-      <w:r>
-        <w:t xml:space="preserve">, L., Butterworth, D., Lauretta, M. and </w:t>
-      </w:r>
-      <w:proofErr w:type="spellStart"/>
-      <w:r>
-        <w:t>Kitakado</w:t>
-      </w:r>
-      <w:proofErr w:type="spellEnd"/>
-      <w:r>
-        <w:t xml:space="preserve">, T. 2015a. Structure and estimation framework for Atlantic bluefin tuna operating models. ICCAT SCRS/2015/179. </w:t>
-      </w:r>
-    </w:p>
-    <w:p>
-      <w:pPr>
-        <w:spacing w:afterLines="40" w:after="96"/>
-        <w:ind w:left="425" w:right="-11" w:hanging="425"/>
-      </w:pPr>
-      <w:r>
-        <w:t xml:space="preserve">Carruthers, T.R., Powers, J., Lauretta, M., Di Natale, A., </w:t>
-      </w:r>
-      <w:proofErr w:type="spellStart"/>
-      <w:r>
-        <w:t>Kell</w:t>
-      </w:r>
-      <w:proofErr w:type="spellEnd"/>
-      <w:r>
-        <w:t xml:space="preserve">, L. 2015b. A summary of data to inform operating models in management strategy evaluation of Atlantic bluefin tuna. ICCAT SCRS/2015/180. </w:t>
-      </w:r>
-    </w:p>
-    <w:p>
-      <w:pPr>
-        <w:spacing w:afterLines="40" w:after="96"/>
-        <w:ind w:left="425" w:right="-11" w:hanging="425"/>
-        <w:jc w:val="both"/>
-        <w:rPr>
-          <w:highlight w:val="yellow"/>
-          <w:lang w:val="en-US"/>
-        </w:rPr>
-      </w:pPr>
-      <w:r>
-        <w:rPr>
-          <w:highlight w:val="yellow"/>
-          <w:lang w:val="en-US"/>
-        </w:rPr>
-        <w:t xml:space="preserve">CMG. 2017. Specifications for MSE trials for bluefin tuna in the North Atlantic. GBYP Core Modelling Group. </w:t>
-      </w:r>
-      <w:r>
-        <w:rPr>
-          <w:highlight w:val="yellow"/>
-        </w:rPr>
-        <w:t xml:space="preserve">ICCAT Atlantic Wide Research Programme for Bluefin Tuna. </w:t>
-      </w:r>
-      <w:r>
-        <w:rPr>
-          <w:highlight w:val="yellow"/>
-          <w:lang w:val="en-US"/>
-        </w:rPr>
-        <w:t>Available at: [accessed September 2017]</w:t>
-      </w:r>
-    </w:p>
-    <w:p>
-      <w:pPr>
-        <w:spacing w:afterLines="40" w:after="96"/>
-        <w:ind w:left="425" w:right="-11" w:hanging="425"/>
-        <w:jc w:val="both"/>
-        <w:rPr>
-          <w:highlight w:val="yellow"/>
-          <w:lang w:val="en-US"/>
-        </w:rPr>
-      </w:pPr>
-      <w:r>
-        <w:rPr>
-          <w:highlight w:val="yellow"/>
-          <w:lang w:val="en-US"/>
-        </w:rPr>
-        <w:t xml:space="preserve">GBYP. 2017a. ICCAT Atlantic wide research </w:t>
-      </w:r>
-      <w:proofErr w:type="spellStart"/>
-      <w:r>
-        <w:rPr>
-          <w:highlight w:val="yellow"/>
-          <w:lang w:val="en-US"/>
-        </w:rPr>
-        <w:t>programme</w:t>
-      </w:r>
-      <w:proofErr w:type="spellEnd"/>
-      <w:r>
-        <w:rPr>
-          <w:highlight w:val="yellow"/>
-          <w:lang w:val="en-US"/>
-        </w:rPr>
-        <w:t xml:space="preserve"> for Bluefin Tuna. Available online at: http://www.iccat.int/GBYP/en/index.htm [accessed </w:t>
-      </w:r>
-      <w:r>
-        <w:rPr>
-          <w:highlight w:val="yellow"/>
-        </w:rPr>
-        <w:t>September 2017</w:t>
-      </w:r>
-      <w:r>
-        <w:rPr>
-          <w:highlight w:val="yellow"/>
-          <w:lang w:val="en-US"/>
-        </w:rPr>
-        <w:t>]</w:t>
-      </w:r>
-    </w:p>
-    <w:p>
-      <w:pPr>
-        <w:spacing w:afterLines="40" w:after="96"/>
-        <w:ind w:left="425" w:right="-11" w:hanging="425"/>
-        <w:jc w:val="both"/>
-        <w:rPr>
-          <w:highlight w:val="yellow"/>
-          <w:lang w:val="en-US"/>
-        </w:rPr>
-      </w:pPr>
-      <w:r>
-        <w:rPr>
-          <w:highlight w:val="yellow"/>
-          <w:lang w:val="en-US"/>
-        </w:rPr>
-        <w:t>GBYP. 2017</w:t>
-      </w:r>
-      <w:r>
-        <w:rPr>
-          <w:highlight w:val="yellow"/>
-          <w:lang w:val="en-US"/>
-        </w:rPr>
-        <w:t>b</w:t>
-      </w:r>
-      <w:r>
-        <w:rPr>
-          <w:highlight w:val="yellow"/>
-          <w:lang w:val="en-US"/>
-        </w:rPr>
-        <w:t xml:space="preserve">. Data to inform operating models for North Atlantic bluefin tuna. </w:t>
-      </w:r>
-      <w:r>
-        <w:rPr>
-          <w:highlight w:val="yellow"/>
-        </w:rPr>
-        <w:t>ICCAT Atlantic Wide Research Programme for Bluefin Tuna. Available at: [accessed September 2017]</w:t>
-      </w:r>
-    </w:p>
-    <w:p>
-      <w:pPr>
-        <w:spacing w:afterLines="40" w:after="96"/>
-        <w:ind w:left="425" w:right="-11" w:hanging="425"/>
-        <w:jc w:val="both"/>
-        <w:rPr>
-          <w:highlight w:val="yellow"/>
-          <w:lang w:val="en-US"/>
-        </w:rPr>
-      </w:pPr>
-      <w:r>
-        <w:rPr>
-          <w:highlight w:val="yellow"/>
-          <w:lang w:val="en-US"/>
-        </w:rPr>
-        <w:t>Cochrane, K L., Butterworth, D.S., De Oliveira, J.A.A., Roel, B.A., 1998. Management procedures in a fishery based on highly variable stocks and with conflicting objectives: experiences in the South African pelagic fishery. Rev. Fish. Biol. Fisher. 8, 177-214.</w:t>
-      </w:r>
-    </w:p>
-    <w:p>
-      <w:pPr>
-        <w:spacing w:afterLines="40" w:after="96"/>
-        <w:ind w:left="425" w:right="-11" w:hanging="425"/>
-        <w:jc w:val="both"/>
-        <w:rPr>
-          <w:lang w:val="en-US"/>
-        </w:rPr>
-      </w:pPr>
-      <w:r>
-        <w:rPr>
-          <w:highlight w:val="yellow"/>
-          <w:lang w:val="en-US"/>
-        </w:rPr>
-        <w:t xml:space="preserve">Punt, A.E., Butterworth, D.S., de Moor, C.L., De Oliveira, J.A.A., Haddon, M., 2016. Management strategy evaluation: best practices. Fish </w:t>
-      </w:r>
-      <w:proofErr w:type="spellStart"/>
-      <w:r>
-        <w:rPr>
-          <w:highlight w:val="yellow"/>
-          <w:lang w:val="en-US"/>
-        </w:rPr>
-        <w:t>Fish</w:t>
-      </w:r>
-      <w:proofErr w:type="spellEnd"/>
-      <w:r>
-        <w:rPr>
-          <w:highlight w:val="yellow"/>
-          <w:lang w:val="en-US"/>
-        </w:rPr>
-        <w:t xml:space="preserve">. 17, 303–334, </w:t>
-      </w:r>
-      <w:hyperlink r:id="rId17" w:history="1">
-        <w:r>
-          <w:rPr>
-            <w:rStyle w:val="Hyperlink"/>
-            <w:highlight w:val="yellow"/>
-            <w:lang w:val="en-US"/>
-          </w:rPr>
-          <w:t>http://dx.doi.org/10.1111/faf.12104</w:t>
-        </w:r>
-      </w:hyperlink>
-      <w:r>
-        <w:rPr>
-          <w:highlight w:val="yellow"/>
-          <w:lang w:val="en-US"/>
-        </w:rPr>
-        <w:t>.</w:t>
-      </w:r>
-    </w:p>
-    <w:p>
-      <w:pPr>
-        <w:spacing w:afterLines="40" w:after="96"/>
-        <w:ind w:left="425" w:right="-11" w:hanging="425"/>
-        <w:jc w:val="both"/>
-        <w:rPr>
-          <w:rFonts w:cs="Times New Roman"/>
-          <w:szCs w:val="20"/>
-        </w:rPr>
-      </w:pPr>
-      <w:proofErr w:type="spellStart"/>
-      <w:r>
-        <w:rPr>
-          <w:lang w:val="en-US"/>
-        </w:rPr>
-        <w:t>Radermeyer</w:t>
-      </w:r>
-      <w:proofErr w:type="spellEnd"/>
-      <w:r>
-        <w:rPr>
-          <w:lang w:val="en-US"/>
-        </w:rPr>
-        <w:t xml:space="preserve">, R.A., Butterworth, D.S. 2015. An illustrative example of a management procedure for Eastern North Atlantic bluefin tuna. ICCAT SCRS/2015/165. </w:t>
-      </w:r>
-    </w:p>
-    <w:p>
-      <w:pPr>
-        <w:spacing w:afterLines="40" w:after="96"/>
-        <w:ind w:left="425" w:right="-11" w:hanging="425"/>
-        <w:jc w:val="both"/>
-        <w:rPr>
-          <w:lang w:val="en-US"/>
-        </w:rPr>
-      </w:pPr>
-    </w:p>
-    <w:p>
-      <w:pPr>
-        <w:spacing w:afterLines="40" w:after="96"/>
-        <w:ind w:left="425" w:right="-11" w:hanging="425"/>
-        <w:jc w:val="both"/>
-        <w:rPr>
-          <w:lang w:val="en-US"/>
-        </w:rPr>
-      </w:pPr>
-    </w:p>
-    <w:p>
-      <w:pPr>
-        <w:spacing w:afterLines="40" w:after="96"/>
-        <w:ind w:left="425" w:right="-11" w:hanging="425"/>
-        <w:rPr>
-          <w:lang w:val="en-US"/>
-        </w:rPr>
-      </w:pPr>
-    </w:p>
-    <w:p>
-      <w:pPr>
-        <w:spacing w:afterLines="40" w:after="96"/>
-        <w:ind w:left="425" w:right="-11" w:hanging="425"/>
-        <w:rPr>
-          <w:lang w:val="en-US"/>
-        </w:rPr>
-      </w:pPr>
-    </w:p>
-    <w:p>
-      <w:pPr>
-        <w:spacing w:afterLines="40" w:after="96"/>
-        <w:ind w:left="425" w:right="-11" w:hanging="425"/>
-        <w:rPr>
-          <w:lang w:val="en-US"/>
-        </w:rPr>
-      </w:pPr>
-    </w:p>
-    <w:p>
-      <w:pPr>
-        <w:rPr>
-          <w:rFonts w:cs="Times New Roman"/>
-          <w:szCs w:val="20"/>
-          <w:lang w:val="en-US"/>
-        </w:rPr>
-      </w:pPr>
-    </w:p>
-    <w:p>
-      <w:pPr>
-        <w:rPr>
-          <w:rFonts w:cs="Times New Roman"/>
-          <w:szCs w:val="20"/>
-          <w:lang w:val="en-US"/>
-        </w:rPr>
-      </w:pPr>
-    </w:p>
-    <w:p>
-      <w:pPr>
-        <w:spacing w:after="200" w:line="276" w:lineRule="auto"/>
-        <w:rPr>
-          <w:rFonts w:eastAsiaTheme="majorEastAsia" w:cstheme="majorBidi"/>
-          <w:b/>
-          <w:bCs/>
-          <w:szCs w:val="26"/>
-        </w:rPr>
-      </w:pPr>
-      <w:r>
-        <w:rPr>
-          <w:i/>
-        </w:rPr>
-        <w:br w:type="page"/>
-      </w:r>
-    </w:p>
-    <w:p>
-      <w:pPr>
-        <w:pStyle w:val="Heading2"/>
-        <w:numPr>
-          <w:ilvl w:val="0"/>
-          <w:numId w:val="0"/>
-        </w:numPr>
-        <w:ind w:left="576" w:hanging="576"/>
-      </w:pPr>
-      <w:r>
-        <w:rPr>
-          <w:i w:val="0"/>
-        </w:rPr>
-        <w:lastRenderedPageBreak/>
-        <w:t>Table 1</w:t>
-      </w:r>
-      <w:r>
-        <w:rPr>
-          <w:b w:val="0"/>
-          <w:i w:val="0"/>
-        </w:rPr>
-        <w:t xml:space="preserve">. </w:t>
-      </w:r>
-      <w:r>
-        <w:rPr>
-          <w:b w:val="0"/>
-          <w:i w:val="0"/>
-        </w:rPr>
-        <w:t xml:space="preserve">The </w:t>
-      </w:r>
-      <w:r>
-        <w:rPr>
-          <w:b w:val="0"/>
-          <w:i w:val="0"/>
-        </w:rPr>
-        <w:t xml:space="preserve">design of reference operating models. Note, only future recruitment level 1 are presented in this paper since future recruitment scenario is unrelated to fitting of operating models. </w:t>
-      </w:r>
-    </w:p>
-    <w:p>
-      <w:pPr>
-        <w:rPr>
-          <w:rFonts w:cs="Times New Roman"/>
-          <w:szCs w:val="20"/>
-        </w:rPr>
       </w:pPr>
       <w:r>
         <w:rPr>
@@ -3627,10 +4083,10 @@
           <w:lang w:eastAsia="en-CA"/>
         </w:rPr>
         <w:drawing>
-          <wp:inline distT="0" distB="0" distL="0" distR="0" wp14:anchorId="61783A63" wp14:editId="350B1DBA">
-            <wp:extent cx="2995924" cy="2880000"/>
-            <wp:effectExtent l="0" t="0" r="0" b="0"/>
-            <wp:docPr id="15" name="Picture 15"/>
+          <wp:inline distT="0" distB="0" distL="0" distR="0" wp14:anchorId="539EAB3F" wp14:editId="047AB231">
+            <wp:extent cx="5732145" cy="3925570"/>
+            <wp:effectExtent l="0" t="0" r="1905" b="0"/>
+            <wp:docPr id="12" name="Picture 12"/>
             <wp:cNvGraphicFramePr>
               <a:graphicFrameLocks xmlns:a="http://schemas.openxmlformats.org/drawingml/2006/main" noChangeAspect="1"/>
             </wp:cNvGraphicFramePr>
@@ -3641,87 +4097,16 @@
                     <pic:cNvPr id="1" name=""/>
                     <pic:cNvPicPr/>
                   </pic:nvPicPr>
-                  <pic:blipFill rotWithShape="1">
-                    <a:blip r:embed="rId18"/>
-                    <a:srcRect b="703"/>
-                    <a:stretch/>
-                  </pic:blipFill>
-                  <pic:spPr bwMode="auto">
-                    <a:xfrm>
-                      <a:off x="0" y="0"/>
-                      <a:ext cx="3009949" cy="2893483"/>
-                    </a:xfrm>
-                    <a:prstGeom prst="rect">
-                      <a:avLst/>
-                    </a:prstGeom>
-                    <a:ln>
-                      <a:noFill/>
-                    </a:ln>
-                    <a:extLst>
-                      <a:ext uri="{53640926-AAD7-44D8-BBD7-CCE9431645EC}">
-                        <a14:shadowObscured xmlns:a14="http://schemas.microsoft.com/office/drawing/2010/main"/>
-                      </a:ext>
-                    </a:extLst>
-                  </pic:spPr>
-                </pic:pic>
-              </a:graphicData>
-            </a:graphic>
-          </wp:inline>
-        </w:drawing>
-      </w:r>
-    </w:p>
-    <w:p>
-      <w:pPr>
-        <w:keepNext/>
-        <w:keepLines/>
-        <w:rPr>
-          <w:b/>
-        </w:rPr>
-        <w:sectPr>
-          <w:headerReference w:type="first" r:id="rId19"/>
-          <w:pgSz w:w="11907" w:h="16840" w:code="9"/>
-          <w:pgMar w:top="992" w:right="1440" w:bottom="1276" w:left="1440" w:header="709" w:footer="709" w:gutter="0"/>
-          <w:cols w:space="708"/>
-          <w:titlePg/>
-          <w:docGrid w:linePitch="360"/>
-        </w:sectPr>
-      </w:pPr>
-      <w:r>
-        <w:rPr>
-          <w:noProof/>
-          <w:lang w:eastAsia="en-CA"/>
-        </w:rPr>
-        <w:t xml:space="preserve"> </w:t>
-      </w:r>
-      <w:r>
-        <w:rPr>
-          <w:noProof/>
-          <w:lang w:eastAsia="en-CA"/>
-        </w:rPr>
-        <w:drawing>
-          <wp:inline distT="0" distB="0" distL="0" distR="0" wp14:anchorId="7922A7C6" wp14:editId="4B536D81">
-            <wp:extent cx="2973788" cy="1625483"/>
-            <wp:effectExtent l="0" t="0" r="0" b="0"/>
-            <wp:docPr id="16" name="Picture 16"/>
-            <wp:cNvGraphicFramePr>
-              <a:graphicFrameLocks xmlns:a="http://schemas.openxmlformats.org/drawingml/2006/main" noChangeAspect="1"/>
-            </wp:cNvGraphicFramePr>
-            <a:graphic xmlns:a="http://schemas.openxmlformats.org/drawingml/2006/main">
-              <a:graphicData uri="http://schemas.openxmlformats.org/drawingml/2006/picture">
-                <pic:pic xmlns:pic="http://schemas.openxmlformats.org/drawingml/2006/picture">
-                  <pic:nvPicPr>
-                    <pic:cNvPr id="1" name=""/>
-                    <pic:cNvPicPr/>
-                  </pic:nvPicPr>
-                  <pic:blipFill rotWithShape="1">
+                  <pic:blipFill>
                     <a:blip r:embed="rId20"/>
-                    <a:srcRect l="185" t="1755" r="185" b="-1755"/>
-                    <a:stretch/>
+                    <a:stretch>
+                      <a:fillRect/>
+                    </a:stretch>
                   </pic:blipFill>
                   <pic:spPr>
                     <a:xfrm>
                       <a:off x="0" y="0"/>
-                      <a:ext cx="3002022" cy="1640916"/>
+                      <a:ext cx="5732145" cy="3925570"/>
                     </a:xfrm>
                     <a:prstGeom prst="rect">
                       <a:avLst/>
@@ -3736,21 +4121,42 @@
     </w:p>
     <w:p>
       <w:pPr>
-        <w:keepNext/>
-        <w:keepLines/>
-        <w:jc w:val="center"/>
+        <w:jc w:val="both"/>
+      </w:pPr>
+      <w:r>
+        <w:rPr>
+          <w:b/>
+        </w:rPr>
+        <w:t>Figure 2</w:t>
+      </w:r>
+      <w:r>
+        <w:t xml:space="preserve">. Trade-off among performance metrics within East and West stocks. </w:t>
+      </w:r>
+    </w:p>
+    <w:p>
+      <w:pPr>
+        <w:jc w:val="both"/>
+      </w:pPr>
+    </w:p>
+    <w:p>
+      <w:pPr>
+        <w:jc w:val="both"/>
+      </w:pPr>
+    </w:p>
+    <w:p>
+      <w:pPr>
+        <w:jc w:val="both"/>
       </w:pPr>
       <w:r>
         <w:rPr>
           <w:noProof/>
           <w:lang w:eastAsia="en-CA"/>
         </w:rPr>
-        <w:lastRenderedPageBreak/>
         <w:drawing>
-          <wp:inline distT="0" distB="0" distL="0" distR="0" wp14:anchorId="5F01A45D" wp14:editId="4734F0F1">
-            <wp:extent cx="5732145" cy="5797550"/>
+          <wp:inline distT="0" distB="0" distL="0" distR="0" wp14:anchorId="3564DEAA" wp14:editId="401ED397">
+            <wp:extent cx="5732145" cy="3925570"/>
             <wp:effectExtent l="0" t="0" r="1905" b="0"/>
-            <wp:docPr id="2" name="Picture 2"/>
+            <wp:docPr id="18" name="Picture 18"/>
             <wp:cNvGraphicFramePr>
               <a:graphicFrameLocks xmlns:a="http://schemas.openxmlformats.org/drawingml/2006/main" noChangeAspect="1"/>
             </wp:cNvGraphicFramePr>
@@ -3770,7 +4176,7 @@
                   <pic:spPr>
                     <a:xfrm>
                       <a:off x="0" y="0"/>
-                      <a:ext cx="5732145" cy="5797550"/>
+                      <a:ext cx="5732145" cy="3925570"/>
                     </a:xfrm>
                     <a:prstGeom prst="rect">
                       <a:avLst/>
@@ -3785,481 +4191,553 @@
     </w:p>
     <w:p>
       <w:pPr>
-        <w:keepNext/>
-        <w:keepLines/>
+        <w:jc w:val="both"/>
+      </w:pPr>
+    </w:p>
+    <w:p>
+      <w:pPr>
+        <w:jc w:val="both"/>
       </w:pPr>
       <w:r>
         <w:rPr>
           <w:b/>
         </w:rPr>
-        <w:t>Figure 1a</w:t>
-      </w:r>
-      <w:r>
-        <w:t>. Residuals for operation model fits (columns) to various assessment indices (rows)</w:t>
-      </w:r>
-    </w:p>
-    <w:p>
-      <w:pPr>
-        <w:keepNext/>
-        <w:keepLines/>
-        <w:jc w:val="center"/>
-      </w:pPr>
-      <w:r>
-        <w:rPr>
-          <w:noProof/>
-          <w:lang w:eastAsia="en-CA"/>
-        </w:rPr>
-        <w:lastRenderedPageBreak/>
-        <w:drawing>
-          <wp:inline distT="0" distB="0" distL="0" distR="0" wp14:anchorId="4ECC7C78" wp14:editId="400B5AD8">
-            <wp:extent cx="5732145" cy="5797550"/>
-            <wp:effectExtent l="0" t="0" r="1905" b="0"/>
-            <wp:docPr id="6" name="Picture 6"/>
-            <wp:cNvGraphicFramePr>
-              <a:graphicFrameLocks xmlns:a="http://schemas.openxmlformats.org/drawingml/2006/main" noChangeAspect="1"/>
-            </wp:cNvGraphicFramePr>
-            <a:graphic xmlns:a="http://schemas.openxmlformats.org/drawingml/2006/main">
-              <a:graphicData uri="http://schemas.openxmlformats.org/drawingml/2006/picture">
-                <pic:pic xmlns:pic="http://schemas.openxmlformats.org/drawingml/2006/picture">
-                  <pic:nvPicPr>
-                    <pic:cNvPr id="1" name=""/>
-                    <pic:cNvPicPr/>
-                  </pic:nvPicPr>
-                  <pic:blipFill>
-                    <a:blip r:embed="rId22"/>
-                    <a:stretch>
-                      <a:fillRect/>
-                    </a:stretch>
-                  </pic:blipFill>
-                  <pic:spPr>
-                    <a:xfrm>
-                      <a:off x="0" y="0"/>
-                      <a:ext cx="5732145" cy="5797550"/>
-                    </a:xfrm>
-                    <a:prstGeom prst="rect">
-                      <a:avLst/>
-                    </a:prstGeom>
-                  </pic:spPr>
-                </pic:pic>
-              </a:graphicData>
-            </a:graphic>
-          </wp:inline>
-        </w:drawing>
-      </w:r>
-    </w:p>
-    <w:p>
-      <w:pPr>
-        <w:keepNext/>
-        <w:keepLines/>
-      </w:pPr>
-      <w:r>
-        <w:rPr>
+        <w:t>Figure 3</w:t>
+      </w:r>
+      <w:r>
+        <w:t xml:space="preserve">. Performance metrics trade-off among East and West stocks. </w:t>
+      </w:r>
+    </w:p>
+    <w:p>
+      <w:pPr>
+        <w:jc w:val="both"/>
+      </w:pPr>
+    </w:p>
+    <w:p>
+      <w:pPr>
+        <w:jc w:val="both"/>
+      </w:pPr>
+    </w:p>
+    <w:p>
+      <w:pPr>
+        <w:jc w:val="both"/>
+      </w:pPr>
+    </w:p>
+    <w:p>
+      <w:pPr>
+        <w:jc w:val="both"/>
+      </w:pPr>
+    </w:p>
+    <w:p/>
+    <w:p>
+      <w:pPr>
+        <w:pStyle w:val="Heading1"/>
+      </w:pPr>
+      <w:r>
+        <w:t>Discussion</w:t>
+      </w:r>
+    </w:p>
+    <w:p>
+      <w:pPr>
+        <w:jc w:val="both"/>
+      </w:pPr>
+    </w:p>
+    <w:p>
+      <w:pPr>
+        <w:jc w:val="both"/>
+      </w:pPr>
+    </w:p>
+    <w:p/>
+    <w:p>
+      <w:pPr>
+        <w:rPr>
+          <w:highlight w:val="yellow"/>
+        </w:rPr>
+      </w:pPr>
+      <w:r>
+        <w:rPr>
+          <w:highlight w:val="yellow"/>
+        </w:rPr>
+        <w:t>&lt; MP design – other options &gt;</w:t>
+      </w:r>
+    </w:p>
+    <w:p>
+      <w:pPr>
+        <w:rPr>
+          <w:highlight w:val="yellow"/>
+        </w:rPr>
+      </w:pPr>
+    </w:p>
+    <w:p>
+      <w:pPr>
+        <w:rPr>
+          <w:highlight w:val="yellow"/>
+        </w:rPr>
+      </w:pPr>
+      <w:r>
+        <w:rPr>
+          <w:highlight w:val="yellow"/>
+        </w:rPr>
+        <w:t>&lt; Stakeholder participation &gt;</w:t>
+      </w:r>
+    </w:p>
+    <w:p>
+      <w:pPr>
+        <w:rPr>
+          <w:highlight w:val="yellow"/>
+        </w:rPr>
+      </w:pPr>
+    </w:p>
+    <w:p>
+      <w:pPr>
+        <w:rPr>
+          <w:highlight w:val="yellow"/>
+        </w:rPr>
+      </w:pPr>
+      <w:r>
+        <w:rPr>
+          <w:highlight w:val="yellow"/>
+        </w:rPr>
+        <w:t>&lt; Other MP processes &gt;</w:t>
+      </w:r>
+    </w:p>
+    <w:p>
+      <w:pPr>
+        <w:rPr>
+          <w:highlight w:val="yellow"/>
+        </w:rPr>
+      </w:pPr>
+    </w:p>
+    <w:p>
+      <w:r>
+        <w:rPr>
+          <w:highlight w:val="yellow"/>
+        </w:rPr>
+        <w:t>&lt; R package makes this easy (reference to the third paper) &gt;</w:t>
+      </w:r>
+    </w:p>
+    <w:p/>
+    <w:p/>
+    <w:p/>
+    <w:p/>
+    <w:p/>
+    <w:p>
+      <w:pPr>
+        <w:pStyle w:val="Heading1"/>
+      </w:pPr>
+      <w:r>
+        <w:t>Acknowledgements</w:t>
+      </w:r>
+    </w:p>
+    <w:p/>
+    <w:p>
+      <w:pPr>
+        <w:jc w:val="both"/>
+      </w:pPr>
+      <w:r>
+        <w:t>T</w:t>
+      </w:r>
+      <w:r>
+        <w:t>his work was carried out under the provision of the ICCAT Atlantic Wide Research Programme for Bluefin Tuna (GBYP), funded by the European Union, several ICCAT CPCs, the ICCAT Secretariat and by other entities (see: http://www.iccat.int/GBYP/en/Budget.htm). The contents of this paper do not necessarily reflect the point of view of ICCAT or other funders and in no ways anticipate ICCAT future policy in this area.</w:t>
+      </w:r>
+    </w:p>
+    <w:p>
+      <w:pPr>
+        <w:jc w:val="both"/>
+      </w:pPr>
+    </w:p>
+    <w:p>
+      <w:pPr>
+        <w:jc w:val="both"/>
+      </w:pPr>
+    </w:p>
+    <w:p>
+      <w:pPr>
+        <w:pStyle w:val="Heading1"/>
+        <w:jc w:val="both"/>
+      </w:pPr>
+      <w:r>
+        <w:t>References</w:t>
+      </w:r>
+    </w:p>
+    <w:p>
+      <w:pPr>
+        <w:jc w:val="both"/>
+      </w:pPr>
+    </w:p>
+    <w:p>
+      <w:pPr>
+        <w:spacing w:afterLines="40" w:after="96"/>
+        <w:ind w:left="425" w:right="-11" w:hanging="425"/>
+        <w:jc w:val="both"/>
+        <w:rPr>
+          <w:lang w:val="en-US"/>
+        </w:rPr>
+      </w:pPr>
+      <w:r>
+        <w:rPr>
+          <w:lang w:val="en-US"/>
+        </w:rPr>
+        <w:t>ABT-MSE. 2017. Atlantic bluefin tuna management strategy evaluation: an R package. Available at:</w:t>
+      </w:r>
+      <w:r>
+        <w:rPr>
+          <w:lang w:val="en-US"/>
+        </w:rPr>
+        <w:t xml:space="preserve"> [accessed September 2017]</w:t>
+      </w:r>
+    </w:p>
+    <w:p>
+      <w:pPr>
+        <w:spacing w:afterLines="40" w:after="96"/>
+        <w:ind w:left="425" w:right="-11" w:hanging="425"/>
+        <w:jc w:val="both"/>
+        <w:rPr>
+          <w:lang w:val="en-US"/>
+        </w:rPr>
+      </w:pPr>
+      <w:r>
+        <w:rPr>
+          <w:lang w:val="en-US"/>
+        </w:rPr>
+        <w:t>Butterworth, D.S., Punt, A.E., 1999. Experiences in the evaluation and implementation of management procedures. ICES J. Mar. Sci. 56, 985-998.</w:t>
+      </w:r>
+    </w:p>
+    <w:p>
+      <w:pPr>
+        <w:spacing w:afterLines="40" w:after="96"/>
+        <w:ind w:left="425" w:right="-11" w:hanging="425"/>
+      </w:pPr>
+      <w:r>
+        <w:t xml:space="preserve">Carruthers, T.R., Kimoto, A., Powers, J., </w:t>
+      </w:r>
+      <w:proofErr w:type="spellStart"/>
+      <w:r>
+        <w:t>Kell</w:t>
+      </w:r>
+      <w:proofErr w:type="spellEnd"/>
+      <w:r>
+        <w:t xml:space="preserve">, L., Butterworth, D., Lauretta, M. and </w:t>
+      </w:r>
+      <w:proofErr w:type="spellStart"/>
+      <w:r>
+        <w:t>Kitakado</w:t>
+      </w:r>
+      <w:proofErr w:type="spellEnd"/>
+      <w:r>
+        <w:t xml:space="preserve">, T. 2015a. Structure and estimation framework for Atlantic bluefin tuna operating models. ICCAT SCRS/2015/179. </w:t>
+      </w:r>
+    </w:p>
+    <w:p>
+      <w:pPr>
+        <w:spacing w:afterLines="40" w:after="96"/>
+        <w:ind w:left="425" w:right="-11" w:hanging="425"/>
+      </w:pPr>
+      <w:r>
+        <w:t xml:space="preserve">Carruthers, T.R., Powers, J., Lauretta, M., Di Natale, A., </w:t>
+      </w:r>
+      <w:proofErr w:type="spellStart"/>
+      <w:r>
+        <w:t>Kell</w:t>
+      </w:r>
+      <w:proofErr w:type="spellEnd"/>
+      <w:r>
+        <w:t xml:space="preserve">, L. 2015b. A summary of data to inform operating models in management strategy evaluation of Atlantic bluefin tuna. ICCAT SCRS/2015/180. </w:t>
+      </w:r>
+    </w:p>
+    <w:p>
+      <w:pPr>
+        <w:spacing w:afterLines="40" w:after="96"/>
+        <w:ind w:left="425" w:right="-11" w:hanging="425"/>
+        <w:jc w:val="both"/>
+        <w:rPr>
+          <w:highlight w:val="yellow"/>
+          <w:lang w:val="en-US"/>
+        </w:rPr>
+      </w:pPr>
+      <w:r>
+        <w:rPr>
+          <w:highlight w:val="yellow"/>
+          <w:lang w:val="en-US"/>
+        </w:rPr>
+        <w:t xml:space="preserve">CMG. 2017. Specifications for MSE trials for bluefin tuna in the North Atlantic. GBYP Core Modelling Group. </w:t>
+      </w:r>
+      <w:r>
+        <w:rPr>
+          <w:highlight w:val="yellow"/>
+        </w:rPr>
+        <w:t xml:space="preserve">ICCAT Atlantic Wide Research Programme for Bluefin Tuna. </w:t>
+      </w:r>
+      <w:r>
+        <w:rPr>
+          <w:highlight w:val="yellow"/>
+          <w:lang w:val="en-US"/>
+        </w:rPr>
+        <w:t>Available at: [accessed September 2017]</w:t>
+      </w:r>
+    </w:p>
+    <w:p>
+      <w:pPr>
+        <w:spacing w:afterLines="40" w:after="96"/>
+        <w:ind w:left="425" w:right="-11" w:hanging="425"/>
+        <w:jc w:val="both"/>
+        <w:rPr>
+          <w:highlight w:val="yellow"/>
+          <w:lang w:val="en-US"/>
+        </w:rPr>
+      </w:pPr>
+      <w:r>
+        <w:rPr>
+          <w:highlight w:val="yellow"/>
+          <w:lang w:val="en-US"/>
+        </w:rPr>
+        <w:t xml:space="preserve">GBYP. 2017a. ICCAT Atlantic wide research </w:t>
+      </w:r>
+      <w:proofErr w:type="spellStart"/>
+      <w:r>
+        <w:rPr>
+          <w:highlight w:val="yellow"/>
+          <w:lang w:val="en-US"/>
+        </w:rPr>
+        <w:t>programme</w:t>
+      </w:r>
+      <w:proofErr w:type="spellEnd"/>
+      <w:r>
+        <w:rPr>
+          <w:highlight w:val="yellow"/>
+          <w:lang w:val="en-US"/>
+        </w:rPr>
+        <w:t xml:space="preserve"> for Bluefin Tuna. Available online at: http://www.iccat.int/GBYP/en/index.htm [accessed </w:t>
+      </w:r>
+      <w:r>
+        <w:rPr>
+          <w:highlight w:val="yellow"/>
+        </w:rPr>
+        <w:t>September 2017</w:t>
+      </w:r>
+      <w:r>
+        <w:rPr>
+          <w:highlight w:val="yellow"/>
+          <w:lang w:val="en-US"/>
+        </w:rPr>
+        <w:t>]</w:t>
+      </w:r>
+    </w:p>
+    <w:p>
+      <w:pPr>
+        <w:spacing w:afterLines="40" w:after="96"/>
+        <w:ind w:left="425" w:right="-11" w:hanging="425"/>
+        <w:jc w:val="both"/>
+        <w:rPr>
+          <w:highlight w:val="yellow"/>
+          <w:lang w:val="en-US"/>
+        </w:rPr>
+      </w:pPr>
+      <w:r>
+        <w:rPr>
+          <w:highlight w:val="yellow"/>
+          <w:lang w:val="en-US"/>
+        </w:rPr>
+        <w:t>GBYP. 2017</w:t>
+      </w:r>
+      <w:r>
+        <w:rPr>
+          <w:highlight w:val="yellow"/>
+          <w:lang w:val="en-US"/>
+        </w:rPr>
+        <w:t>b</w:t>
+      </w:r>
+      <w:r>
+        <w:rPr>
+          <w:highlight w:val="yellow"/>
+          <w:lang w:val="en-US"/>
+        </w:rPr>
+        <w:t xml:space="preserve">. Data to inform operating models for North Atlantic bluefin tuna. </w:t>
+      </w:r>
+      <w:r>
+        <w:rPr>
+          <w:highlight w:val="yellow"/>
+        </w:rPr>
+        <w:t>ICCAT Atlantic Wide Research Programme for Bluefin Tuna. Available at: [accessed September 2017]</w:t>
+      </w:r>
+    </w:p>
+    <w:p>
+      <w:pPr>
+        <w:spacing w:afterLines="40" w:after="96"/>
+        <w:ind w:left="425" w:right="-11" w:hanging="425"/>
+        <w:jc w:val="both"/>
+        <w:rPr>
+          <w:highlight w:val="yellow"/>
+          <w:lang w:val="en-US"/>
+        </w:rPr>
+      </w:pPr>
+      <w:r>
+        <w:rPr>
+          <w:highlight w:val="yellow"/>
+          <w:lang w:val="en-US"/>
+        </w:rPr>
+        <w:t>Cochrane, K L., Butterworth, D.S., De Oliveira, J.A.A., Roel, B.A., 1998. Management procedures in a fishery based on highly variable stocks and with conflicting objectives: experiences in the South African pelagic fishery. Rev. Fish. Biol. Fisher. 8, 177-214.</w:t>
+      </w:r>
+    </w:p>
+    <w:p>
+      <w:pPr>
+        <w:spacing w:afterLines="40" w:after="96"/>
+        <w:ind w:left="425" w:right="-11" w:hanging="425"/>
+        <w:jc w:val="both"/>
+        <w:rPr>
+          <w:lang w:val="en-US"/>
+        </w:rPr>
+      </w:pPr>
+      <w:r>
+        <w:rPr>
+          <w:highlight w:val="yellow"/>
+          <w:lang w:val="en-US"/>
+        </w:rPr>
+        <w:t xml:space="preserve">Punt, A.E., Butterworth, D.S., de Moor, C.L., De Oliveira, J.A.A., Haddon, M., 2016. Management strategy evaluation: best practices. Fish </w:t>
+      </w:r>
+      <w:proofErr w:type="spellStart"/>
+      <w:r>
+        <w:rPr>
+          <w:highlight w:val="yellow"/>
+          <w:lang w:val="en-US"/>
+        </w:rPr>
+        <w:t>Fish</w:t>
+      </w:r>
+      <w:proofErr w:type="spellEnd"/>
+      <w:r>
+        <w:rPr>
+          <w:highlight w:val="yellow"/>
+          <w:lang w:val="en-US"/>
+        </w:rPr>
+        <w:t xml:space="preserve">. 17, 303–334, </w:t>
+      </w:r>
+      <w:hyperlink r:id="rId22" w:history="1">
+        <w:r>
+          <w:rPr>
+            <w:rStyle w:val="Hyperlink"/>
+            <w:highlight w:val="yellow"/>
+            <w:lang w:val="en-US"/>
+          </w:rPr>
+          <w:t>http://dx.doi.org/10.1111/faf.12104</w:t>
+        </w:r>
+      </w:hyperlink>
+      <w:r>
+        <w:rPr>
+          <w:highlight w:val="yellow"/>
+          <w:lang w:val="en-US"/>
+        </w:rPr>
+        <w:t>.</w:t>
+      </w:r>
+    </w:p>
+    <w:p>
+      <w:pPr>
+        <w:spacing w:afterLines="40" w:after="96"/>
+        <w:ind w:left="425" w:right="-11" w:hanging="425"/>
+        <w:jc w:val="both"/>
+        <w:rPr>
+          <w:rFonts w:cs="Times New Roman"/>
+          <w:szCs w:val="20"/>
+        </w:rPr>
+      </w:pPr>
+      <w:proofErr w:type="spellStart"/>
+      <w:r>
+        <w:rPr>
+          <w:lang w:val="en-US"/>
+        </w:rPr>
+        <w:t>Radermeyer</w:t>
+      </w:r>
+      <w:proofErr w:type="spellEnd"/>
+      <w:r>
+        <w:rPr>
+          <w:lang w:val="en-US"/>
+        </w:rPr>
+        <w:t xml:space="preserve">, R.A., Butterworth, D.S. 2015. An illustrative example of a management procedure for Eastern North Atlantic bluefin tuna. ICCAT SCRS/2015/165. </w:t>
+      </w:r>
+    </w:p>
+    <w:p>
+      <w:pPr>
+        <w:spacing w:afterLines="40" w:after="96"/>
+        <w:ind w:left="425" w:right="-11" w:hanging="425"/>
+        <w:jc w:val="both"/>
+        <w:rPr>
+          <w:lang w:val="en-US"/>
+        </w:rPr>
+      </w:pPr>
+    </w:p>
+    <w:p>
+      <w:pPr>
+        <w:spacing w:afterLines="40" w:after="96"/>
+        <w:ind w:left="425" w:right="-11" w:hanging="425"/>
+        <w:jc w:val="both"/>
+        <w:rPr>
+          <w:lang w:val="en-US"/>
+        </w:rPr>
+      </w:pPr>
+    </w:p>
+    <w:p>
+      <w:pPr>
+        <w:spacing w:afterLines="40" w:after="96"/>
+        <w:ind w:left="425" w:right="-11" w:hanging="425"/>
+        <w:rPr>
+          <w:lang w:val="en-US"/>
+        </w:rPr>
+      </w:pPr>
+    </w:p>
+    <w:p>
+      <w:pPr>
+        <w:spacing w:afterLines="40" w:after="96"/>
+        <w:ind w:left="425" w:right="-11" w:hanging="425"/>
+        <w:rPr>
+          <w:lang w:val="en-US"/>
+        </w:rPr>
+      </w:pPr>
+    </w:p>
+    <w:p>
+      <w:pPr>
+        <w:spacing w:afterLines="40" w:after="96"/>
+        <w:ind w:left="425" w:right="-11" w:hanging="425"/>
+        <w:rPr>
+          <w:lang w:val="en-US"/>
+        </w:rPr>
+      </w:pPr>
+    </w:p>
+    <w:p>
+      <w:pPr>
+        <w:rPr>
+          <w:rFonts w:cs="Times New Roman"/>
+          <w:szCs w:val="20"/>
+          <w:lang w:val="en-US"/>
+        </w:rPr>
+      </w:pPr>
+    </w:p>
+    <w:p>
+      <w:pPr>
+        <w:rPr>
+          <w:rFonts w:cs="Times New Roman"/>
+          <w:szCs w:val="20"/>
+          <w:lang w:val="en-US"/>
+        </w:rPr>
+      </w:pPr>
+    </w:p>
+    <w:p>
+      <w:pPr>
+        <w:spacing w:after="200" w:line="276" w:lineRule="auto"/>
+        <w:rPr>
+          <w:rFonts w:eastAsiaTheme="majorEastAsia" w:cstheme="majorBidi"/>
           <w:b/>
-        </w:rPr>
-        <w:t>Figure 1b</w:t>
-      </w:r>
-      <w:r>
-        <w:t>. Residuals for operation model fits (columns) to various assessment indices (rows)</w:t>
-      </w:r>
-    </w:p>
-    <w:p>
-      <w:pPr>
-        <w:keepNext/>
-        <w:keepLines/>
-        <w:jc w:val="center"/>
-      </w:pPr>
-    </w:p>
-    <w:p>
-      <w:pPr>
-        <w:keepNext/>
-        <w:keepLines/>
-      </w:pPr>
-      <w:r>
-        <w:rPr>
-          <w:noProof/>
-          <w:lang w:eastAsia="en-CA"/>
-        </w:rPr>
-        <w:lastRenderedPageBreak/>
-        <w:drawing>
-          <wp:inline distT="0" distB="0" distL="0" distR="0" wp14:anchorId="741947A4" wp14:editId="726571CC">
-            <wp:extent cx="5732145" cy="5797550"/>
-            <wp:effectExtent l="0" t="0" r="1905" b="0"/>
-            <wp:docPr id="13" name="Picture 13"/>
-            <wp:cNvGraphicFramePr>
-              <a:graphicFrameLocks xmlns:a="http://schemas.openxmlformats.org/drawingml/2006/main" noChangeAspect="1"/>
-            </wp:cNvGraphicFramePr>
-            <a:graphic xmlns:a="http://schemas.openxmlformats.org/drawingml/2006/main">
-              <a:graphicData uri="http://schemas.openxmlformats.org/drawingml/2006/picture">
-                <pic:pic xmlns:pic="http://schemas.openxmlformats.org/drawingml/2006/picture">
-                  <pic:nvPicPr>
-                    <pic:cNvPr id="1" name=""/>
-                    <pic:cNvPicPr/>
-                  </pic:nvPicPr>
-                  <pic:blipFill>
-                    <a:blip r:embed="rId23"/>
-                    <a:stretch>
-                      <a:fillRect/>
-                    </a:stretch>
-                  </pic:blipFill>
-                  <pic:spPr>
-                    <a:xfrm>
-                      <a:off x="0" y="0"/>
-                      <a:ext cx="5732145" cy="5797550"/>
-                    </a:xfrm>
-                    <a:prstGeom prst="rect">
-                      <a:avLst/>
-                    </a:prstGeom>
-                  </pic:spPr>
-                </pic:pic>
-              </a:graphicData>
-            </a:graphic>
-          </wp:inline>
-        </w:drawing>
-      </w:r>
-      <w:r>
-        <w:t xml:space="preserve"> </w:t>
-      </w:r>
-      <w:r>
-        <w:rPr>
-          <w:b/>
-        </w:rPr>
-        <w:t>Figure 1c</w:t>
-      </w:r>
-      <w:r>
-        <w:t>. Residuals for operation model fits (columns) to various assessment indices (rows)</w:t>
-      </w:r>
-    </w:p>
-    <w:p>
-      <w:pPr>
-        <w:keepNext/>
-        <w:keepLines/>
-        <w:jc w:val="center"/>
-      </w:pPr>
-    </w:p>
-    <w:p>
-      <w:pPr>
-        <w:keepNext/>
-        <w:keepLines/>
-        <w:jc w:val="center"/>
-      </w:pPr>
-      <w:r>
-        <w:rPr>
-          <w:noProof/>
-          <w:lang w:eastAsia="en-CA"/>
-        </w:rPr>
-        <w:lastRenderedPageBreak/>
-        <w:drawing>
-          <wp:inline distT="0" distB="0" distL="0" distR="0" wp14:anchorId="7830C3A1" wp14:editId="7E5E9067">
-            <wp:extent cx="5732145" cy="5797550"/>
-            <wp:effectExtent l="0" t="0" r="1905" b="0"/>
-            <wp:docPr id="14" name="Picture 14"/>
-            <wp:cNvGraphicFramePr>
-              <a:graphicFrameLocks xmlns:a="http://schemas.openxmlformats.org/drawingml/2006/main" noChangeAspect="1"/>
-            </wp:cNvGraphicFramePr>
-            <a:graphic xmlns:a="http://schemas.openxmlformats.org/drawingml/2006/main">
-              <a:graphicData uri="http://schemas.openxmlformats.org/drawingml/2006/picture">
-                <pic:pic xmlns:pic="http://schemas.openxmlformats.org/drawingml/2006/picture">
-                  <pic:nvPicPr>
-                    <pic:cNvPr id="1" name=""/>
-                    <pic:cNvPicPr/>
-                  </pic:nvPicPr>
-                  <pic:blipFill>
-                    <a:blip r:embed="rId24"/>
-                    <a:stretch>
-                      <a:fillRect/>
-                    </a:stretch>
-                  </pic:blipFill>
-                  <pic:spPr>
-                    <a:xfrm>
-                      <a:off x="0" y="0"/>
-                      <a:ext cx="5732145" cy="5797550"/>
-                    </a:xfrm>
-                    <a:prstGeom prst="rect">
-                      <a:avLst/>
-                    </a:prstGeom>
-                  </pic:spPr>
-                </pic:pic>
-              </a:graphicData>
-            </a:graphic>
-          </wp:inline>
-        </w:drawing>
-      </w:r>
-    </w:p>
-    <w:p>
-      <w:pPr>
-        <w:keepNext/>
-        <w:keepLines/>
-      </w:pPr>
-      <w:r>
-        <w:rPr>
-          <w:b/>
-        </w:rPr>
-        <w:t>Figure 1d</w:t>
-      </w:r>
-      <w:r>
-        <w:t>. Residuals for operation model fits (columns) to various assessment indices (rows)</w:t>
-      </w:r>
-    </w:p>
-    <w:p>
-      <w:pPr>
-        <w:keepNext/>
-        <w:keepLines/>
-      </w:pPr>
-    </w:p>
-    <w:p>
-      <w:pPr>
-        <w:keepNext/>
-        <w:keepLines/>
-        <w:jc w:val="center"/>
-      </w:pPr>
-      <w:r>
-        <w:rPr>
-          <w:noProof/>
-          <w:lang w:eastAsia="en-CA"/>
-        </w:rPr>
-        <w:lastRenderedPageBreak/>
-        <w:drawing>
-          <wp:inline distT="0" distB="0" distL="0" distR="0" wp14:anchorId="6DCC4E53" wp14:editId="2DAE6C8C">
-            <wp:extent cx="5732145" cy="5797550"/>
-            <wp:effectExtent l="0" t="0" r="1905" b="0"/>
-            <wp:docPr id="1" name="Picture 1"/>
-            <wp:cNvGraphicFramePr>
-              <a:graphicFrameLocks xmlns:a="http://schemas.openxmlformats.org/drawingml/2006/main" noChangeAspect="1"/>
-            </wp:cNvGraphicFramePr>
-            <a:graphic xmlns:a="http://schemas.openxmlformats.org/drawingml/2006/main">
-              <a:graphicData uri="http://schemas.openxmlformats.org/drawingml/2006/picture">
-                <pic:pic xmlns:pic="http://schemas.openxmlformats.org/drawingml/2006/picture">
-                  <pic:nvPicPr>
-                    <pic:cNvPr id="1" name=""/>
-                    <pic:cNvPicPr/>
-                  </pic:nvPicPr>
-                  <pic:blipFill>
-                    <a:blip r:embed="rId25"/>
-                    <a:stretch>
-                      <a:fillRect/>
-                    </a:stretch>
-                  </pic:blipFill>
-                  <pic:spPr>
-                    <a:xfrm>
-                      <a:off x="0" y="0"/>
-                      <a:ext cx="5732145" cy="5797550"/>
-                    </a:xfrm>
-                    <a:prstGeom prst="rect">
-                      <a:avLst/>
-                    </a:prstGeom>
-                  </pic:spPr>
-                </pic:pic>
-              </a:graphicData>
-            </a:graphic>
-          </wp:inline>
-        </w:drawing>
-      </w:r>
-    </w:p>
-    <w:p>
-      <w:pPr>
-        <w:keepNext/>
-        <w:keepLines/>
-      </w:pPr>
-      <w:r>
-        <w:rPr>
-          <w:b/>
-        </w:rPr>
-        <w:t>Figure 1</w:t>
-      </w:r>
-      <w:r>
-        <w:rPr>
-          <w:b/>
-        </w:rPr>
-        <w:t>e</w:t>
-      </w:r>
-      <w:r>
-        <w:t>. Residuals for operation model fits (columns) to various assessment indices (rows)</w:t>
-      </w:r>
-    </w:p>
-    <w:p>
-      <w:pPr>
-        <w:keepNext/>
-        <w:keepLines/>
-      </w:pPr>
-    </w:p>
-    <w:p>
-      <w:pPr>
-        <w:keepNext/>
-        <w:keepLines/>
-      </w:pPr>
-    </w:p>
-    <w:p>
-      <w:pPr>
-        <w:keepNext/>
-        <w:keepLines/>
-      </w:pPr>
-    </w:p>
-    <w:p>
-      <w:pPr>
-        <w:keepNext/>
-        <w:keepLines/>
-      </w:pPr>
-    </w:p>
-    <w:p>
-      <w:pPr>
-        <w:tabs>
-          <w:tab w:val="left" w:pos="284"/>
-          <w:tab w:val="left" w:pos="567"/>
-        </w:tabs>
-        <w:spacing w:line="240" w:lineRule="exact"/>
-        <w:rPr>
-          <w:rFonts w:cs="Times New Roman"/>
           <w:bCs/>
-          <w:szCs w:val="20"/>
-        </w:rPr>
-      </w:pPr>
-    </w:p>
-    <w:p>
-      <w:pPr>
-        <w:tabs>
-          <w:tab w:val="left" w:pos="284"/>
-          <w:tab w:val="left" w:pos="567"/>
-        </w:tabs>
-        <w:jc w:val="center"/>
-        <w:rPr>
-          <w:rFonts w:cs="Times New Roman"/>
-          <w:szCs w:val="20"/>
-        </w:rPr>
-      </w:pPr>
-    </w:p>
-    <w:p>
-      <w:pPr>
-        <w:keepNext/>
-        <w:keepLines/>
-      </w:pPr>
-    </w:p>
-    <w:p>
-      <w:pPr>
-        <w:keepNext/>
-        <w:keepLines/>
-      </w:pPr>
-    </w:p>
-    <w:p>
-      <w:pPr>
-        <w:keepNext/>
-        <w:keepLines/>
-      </w:pPr>
-    </w:p>
-    <w:p>
-      <w:pPr>
-        <w:tabs>
-          <w:tab w:val="left" w:pos="284"/>
-          <w:tab w:val="left" w:pos="567"/>
-        </w:tabs>
-        <w:rPr>
-          <w:rFonts w:cs="Times New Roman"/>
-          <w:b/>
-          <w:szCs w:val="20"/>
-        </w:rPr>
-      </w:pPr>
-      <w:r>
-        <w:t xml:space="preserve"> </w:t>
-      </w:r>
-      <w:r>
-        <w:rPr>
-          <w:noProof/>
-          <w:lang w:eastAsia="en-CA"/>
-        </w:rPr>
-        <w:drawing>
-          <wp:inline distT="0" distB="0" distL="0" distR="0" wp14:anchorId="7F38D12C" wp14:editId="0CC34150">
-            <wp:extent cx="5731207" cy="4878899"/>
-            <wp:effectExtent l="0" t="0" r="3175" b="0"/>
-            <wp:docPr id="17" name="Picture 17"/>
-            <wp:cNvGraphicFramePr>
-              <a:graphicFrameLocks xmlns:a="http://schemas.openxmlformats.org/drawingml/2006/main" noChangeAspect="1"/>
-            </wp:cNvGraphicFramePr>
-            <a:graphic xmlns:a="http://schemas.openxmlformats.org/drawingml/2006/main">
-              <a:graphicData uri="http://schemas.openxmlformats.org/drawingml/2006/picture">
-                <pic:pic xmlns:pic="http://schemas.openxmlformats.org/drawingml/2006/picture">
-                  <pic:nvPicPr>
-                    <pic:cNvPr id="1" name=""/>
-                    <pic:cNvPicPr/>
-                  </pic:nvPicPr>
-                  <pic:blipFill>
-                    <a:blip r:embed="rId26"/>
-                    <a:stretch>
-                      <a:fillRect/>
-                    </a:stretch>
-                  </pic:blipFill>
-                  <pic:spPr>
-                    <a:xfrm>
-                      <a:off x="0" y="0"/>
-                      <a:ext cx="5746091" cy="4891569"/>
-                    </a:xfrm>
-                    <a:prstGeom prst="rect">
-                      <a:avLst/>
-                    </a:prstGeom>
-                  </pic:spPr>
-                </pic:pic>
-              </a:graphicData>
-            </a:graphic>
-          </wp:inline>
-        </w:drawing>
-      </w:r>
-      <w:r>
-        <w:rPr>
-          <w:rFonts w:cs="Times New Roman"/>
-          <w:b/>
-          <w:szCs w:val="20"/>
-        </w:rPr>
-        <w:t xml:space="preserve"> </w:t>
-      </w:r>
-    </w:p>
-    <w:p>
-      <w:pPr>
-        <w:tabs>
-          <w:tab w:val="left" w:pos="284"/>
-          <w:tab w:val="left" w:pos="567"/>
-        </w:tabs>
-        <w:rPr>
-          <w:rFonts w:cs="Times New Roman"/>
-          <w:szCs w:val="20"/>
-        </w:rPr>
-      </w:pPr>
-      <w:r>
-        <w:rPr>
-          <w:rFonts w:cs="Times New Roman"/>
-          <w:b/>
-          <w:szCs w:val="20"/>
-        </w:rPr>
-        <w:t>Figure 2</w:t>
-      </w:r>
-      <w:r>
-        <w:rPr>
-          <w:rFonts w:cs="Times New Roman"/>
-          <w:b/>
-          <w:szCs w:val="20"/>
-        </w:rPr>
-        <w:t>.</w:t>
-      </w:r>
-      <w:r>
-        <w:rPr>
-          <w:rFonts w:cs="Times New Roman"/>
-          <w:b/>
-          <w:szCs w:val="20"/>
-        </w:rPr>
-        <w:t xml:space="preserve"> </w:t>
-      </w:r>
-      <w:r>
-        <w:rPr>
-          <w:rFonts w:cs="Times New Roman"/>
-          <w:szCs w:val="20"/>
-        </w:rPr>
-        <w:t>Predicted spawning biomass (East and West stocks) for each operating model (maximum posterior density estimates)</w:t>
-      </w:r>
-    </w:p>
-    <w:p>
-      <w:pPr>
-        <w:keepNext/>
-        <w:keepLines/>
-      </w:pPr>
+          <w:szCs w:val="26"/>
+        </w:rPr>
+      </w:pPr>
+      <w:r>
+        <w:rPr>
+          <w:i/>
+        </w:rPr>
+        <w:br w:type="page"/>
+      </w:r>
     </w:p>
     <w:sectPr>
+      <w:headerReference w:type="first" r:id="rId23"/>
       <w:pgSz w:w="11907" w:h="16840" w:code="9"/>
       <w:pgMar w:top="992" w:right="1440" w:bottom="1276" w:left="1440" w:header="709" w:footer="709" w:gutter="0"/>
       <w:cols w:space="708"/>
@@ -4271,7 +4749,7 @@
 </file>
 
 <file path=word/endnotes.xml><?xml version="1.0" encoding="utf-8"?>
-<w:endnotes xmlns:wpc="http://schemas.microsoft.com/office/word/2010/wordprocessingCanvas" xmlns:cx="http://schemas.microsoft.com/office/drawing/2014/chartex" xmlns:cx1="http://schemas.microsoft.com/office/drawing/2015/9/8/chartex" xmlns:cx2="http://schemas.microsoft.com/office/drawing/2015/10/21/chartex" xmlns:cx3="http://schemas.microsoft.com/office/drawing/2016/5/9/chartex" xmlns:cx4="http://schemas.microsoft.com/office/drawing/2016/5/10/chartex" xmlns:cx5="http://schemas.microsoft.com/office/drawing/2016/5/11/chartex" xmlns:cx6="http://schemas.microsoft.com/office/drawing/2016/5/12/chartex" xmlns:cx7="http://schemas.microsoft.com/office/drawing/2016/5/13/chartex" xmlns:cx8="http://schemas.microsoft.com/office/drawing/2016/5/14/chartex" xmlns:mc="http://schemas.openxmlformats.org/markup-compatibility/2006" xmlns:aink="http://schemas.microsoft.com/office/drawing/2016/ink" xmlns:am3d="http://schemas.microsoft.com/office/drawing/2017/model3d" xmlns:o="urn:schemas-microsoft-com:office:office" xmlns:r="http://schemas.openxmlformats.org/officeDocument/2006/relationships" xmlns:m="http://schemas.openxmlformats.org/officeDocument/2006/math" xmlns:v="urn:schemas-microsoft-com:vml" xmlns:wp14="http://schemas.microsoft.com/office/word/2010/wordprocessingDrawing" xmlns:wp="http://schemas.openxmlformats.org/drawingml/2006/wordprocessingDrawing" xmlns:w10="urn:schemas-microsoft-com:office:word" xmlns:w="http://schemas.openxmlformats.org/wordprocessingml/2006/main" xmlns:w14="http://schemas.microsoft.com/office/word/2010/wordml" xmlns:w15="http://schemas.microsoft.com/office/word/2012/wordml" xmlns:w16cid="http://schemas.microsoft.com/office/word/2016/wordml/cid" xmlns:w16se="http://schemas.microsoft.com/office/word/2015/wordml/symex" xmlns:wpg="http://schemas.microsoft.com/office/word/2010/wordprocessingGroup" xmlns:wpi="http://schemas.microsoft.com/office/word/2010/wordprocessingInk" xmlns:wne="http://schemas.microsoft.com/office/word/2006/wordml" xmlns:wps="http://schemas.microsoft.com/office/word/2010/wordprocessingShape" mc:Ignorable="w14 w15 w16se w16cid wp14">
+<w:endnotes xmlns:wpc="http://schemas.microsoft.com/office/word/2010/wordprocessingCanvas" xmlns:mc="http://schemas.openxmlformats.org/markup-compatibility/2006" xmlns:o="urn:schemas-microsoft-com:office:office" xmlns:r="http://schemas.openxmlformats.org/officeDocument/2006/relationships" xmlns:m="http://schemas.openxmlformats.org/officeDocument/2006/math" xmlns:v="urn:schemas-microsoft-com:vml" xmlns:wp14="http://schemas.microsoft.com/office/word/2010/wordprocessingDrawing" xmlns:wp="http://schemas.openxmlformats.org/drawingml/2006/wordprocessingDrawing" xmlns:w10="urn:schemas-microsoft-com:office:word" xmlns:w="http://schemas.openxmlformats.org/wordprocessingml/2006/main" xmlns:w14="http://schemas.microsoft.com/office/word/2010/wordml" xmlns:w15="http://schemas.microsoft.com/office/word/2012/wordml" xmlns:wpg="http://schemas.microsoft.com/office/word/2010/wordprocessingGroup" xmlns:wpi="http://schemas.microsoft.com/office/word/2010/wordprocessingInk" xmlns:wne="http://schemas.microsoft.com/office/word/2006/wordml" xmlns:wps="http://schemas.microsoft.com/office/word/2010/wordprocessingShape" mc:Ignorable="w14 w15 wp14">
   <w:endnote w:type="separator" w:id="-1">
     <w:p>
       <w:r>
@@ -4290,7 +4768,7 @@
 </file>
 
 <file path=word/footnotes.xml><?xml version="1.0" encoding="utf-8"?>
-<w:footnotes xmlns:wpc="http://schemas.microsoft.com/office/word/2010/wordprocessingCanvas" xmlns:cx="http://schemas.microsoft.com/office/drawing/2014/chartex" xmlns:cx1="http://schemas.microsoft.com/office/drawing/2015/9/8/chartex" xmlns:cx2="http://schemas.microsoft.com/office/drawing/2015/10/21/chartex" xmlns:cx3="http://schemas.microsoft.com/office/drawing/2016/5/9/chartex" xmlns:cx4="http://schemas.microsoft.com/office/drawing/2016/5/10/chartex" xmlns:cx5="http://schemas.microsoft.com/office/drawing/2016/5/11/chartex" xmlns:cx6="http://schemas.microsoft.com/office/drawing/2016/5/12/chartex" xmlns:cx7="http://schemas.microsoft.com/office/drawing/2016/5/13/chartex" xmlns:cx8="http://schemas.microsoft.com/office/drawing/2016/5/14/chartex" xmlns:mc="http://schemas.openxmlformats.org/markup-compatibility/2006" xmlns:aink="http://schemas.microsoft.com/office/drawing/2016/ink" xmlns:am3d="http://schemas.microsoft.com/office/drawing/2017/model3d" xmlns:o="urn:schemas-microsoft-com:office:office" xmlns:r="http://schemas.openxmlformats.org/officeDocument/2006/relationships" xmlns:m="http://schemas.openxmlformats.org/officeDocument/2006/math" xmlns:v="urn:schemas-microsoft-com:vml" xmlns:wp14="http://schemas.microsoft.com/office/word/2010/wordprocessingDrawing" xmlns:wp="http://schemas.openxmlformats.org/drawingml/2006/wordprocessingDrawing" xmlns:w10="urn:schemas-microsoft-com:office:word" xmlns:w="http://schemas.openxmlformats.org/wordprocessingml/2006/main" xmlns:w14="http://schemas.microsoft.com/office/word/2010/wordml" xmlns:w15="http://schemas.microsoft.com/office/word/2012/wordml" xmlns:w16cid="http://schemas.microsoft.com/office/word/2016/wordml/cid" xmlns:w16se="http://schemas.microsoft.com/office/word/2015/wordml/symex" xmlns:wpg="http://schemas.microsoft.com/office/word/2010/wordprocessingGroup" xmlns:wpi="http://schemas.microsoft.com/office/word/2010/wordprocessingInk" xmlns:wne="http://schemas.microsoft.com/office/word/2006/wordml" xmlns:wps="http://schemas.microsoft.com/office/word/2010/wordprocessingShape" mc:Ignorable="w14 w15 w16se w16cid wp14">
+<w:footnotes xmlns:wpc="http://schemas.microsoft.com/office/word/2010/wordprocessingCanvas" xmlns:mc="http://schemas.openxmlformats.org/markup-compatibility/2006" xmlns:o="urn:schemas-microsoft-com:office:office" xmlns:r="http://schemas.openxmlformats.org/officeDocument/2006/relationships" xmlns:m="http://schemas.openxmlformats.org/officeDocument/2006/math" xmlns:v="urn:schemas-microsoft-com:vml" xmlns:wp14="http://schemas.microsoft.com/office/word/2010/wordprocessingDrawing" xmlns:wp="http://schemas.openxmlformats.org/drawingml/2006/wordprocessingDrawing" xmlns:w10="urn:schemas-microsoft-com:office:word" xmlns:w="http://schemas.openxmlformats.org/wordprocessingml/2006/main" xmlns:w14="http://schemas.microsoft.com/office/word/2010/wordml" xmlns:w15="http://schemas.microsoft.com/office/word/2012/wordml" xmlns:wpg="http://schemas.microsoft.com/office/word/2010/wordprocessingGroup" xmlns:wpi="http://schemas.microsoft.com/office/word/2010/wordprocessingInk" xmlns:wne="http://schemas.microsoft.com/office/word/2006/wordml" xmlns:wps="http://schemas.microsoft.com/office/word/2010/wordprocessingShape" mc:Ignorable="w14 w15 wp14">
   <w:footnote w:type="separator" w:id="-1">
     <w:p>
       <w:r>
@@ -4413,7 +4891,7 @@
 </file>
 
 <file path=word/header1.xml><?xml version="1.0" encoding="utf-8"?>
-<w:hdr xmlns:wpc="http://schemas.microsoft.com/office/word/2010/wordprocessingCanvas" xmlns:cx="http://schemas.microsoft.com/office/drawing/2014/chartex" xmlns:cx1="http://schemas.microsoft.com/office/drawing/2015/9/8/chartex" xmlns:cx2="http://schemas.microsoft.com/office/drawing/2015/10/21/chartex" xmlns:cx3="http://schemas.microsoft.com/office/drawing/2016/5/9/chartex" xmlns:cx4="http://schemas.microsoft.com/office/drawing/2016/5/10/chartex" xmlns:cx5="http://schemas.microsoft.com/office/drawing/2016/5/11/chartex" xmlns:cx6="http://schemas.microsoft.com/office/drawing/2016/5/12/chartex" xmlns:cx7="http://schemas.microsoft.com/office/drawing/2016/5/13/chartex" xmlns:cx8="http://schemas.microsoft.com/office/drawing/2016/5/14/chartex" xmlns:mc="http://schemas.openxmlformats.org/markup-compatibility/2006" xmlns:aink="http://schemas.microsoft.com/office/drawing/2016/ink" xmlns:am3d="http://schemas.microsoft.com/office/drawing/2017/model3d" xmlns:o="urn:schemas-microsoft-com:office:office" xmlns:r="http://schemas.openxmlformats.org/officeDocument/2006/relationships" xmlns:m="http://schemas.openxmlformats.org/officeDocument/2006/math" xmlns:v="urn:schemas-microsoft-com:vml" xmlns:wp14="http://schemas.microsoft.com/office/word/2010/wordprocessingDrawing" xmlns:wp="http://schemas.openxmlformats.org/drawingml/2006/wordprocessingDrawing" xmlns:w10="urn:schemas-microsoft-com:office:word" xmlns:w="http://schemas.openxmlformats.org/wordprocessingml/2006/main" xmlns:w14="http://schemas.microsoft.com/office/word/2010/wordml" xmlns:w15="http://schemas.microsoft.com/office/word/2012/wordml" xmlns:w16cid="http://schemas.microsoft.com/office/word/2016/wordml/cid" xmlns:w16se="http://schemas.microsoft.com/office/word/2015/wordml/symex" xmlns:wpg="http://schemas.microsoft.com/office/word/2010/wordprocessingGroup" xmlns:wpi="http://schemas.microsoft.com/office/word/2010/wordprocessingInk" xmlns:wne="http://schemas.microsoft.com/office/word/2006/wordml" xmlns:wps="http://schemas.microsoft.com/office/word/2010/wordprocessingShape" mc:Ignorable="w14 w15 w16se w16cid wp14">
+<w:hdr xmlns:wpc="http://schemas.microsoft.com/office/word/2010/wordprocessingCanvas" xmlns:mc="http://schemas.openxmlformats.org/markup-compatibility/2006" xmlns:o="urn:schemas-microsoft-com:office:office" xmlns:r="http://schemas.openxmlformats.org/officeDocument/2006/relationships" xmlns:m="http://schemas.openxmlformats.org/officeDocument/2006/math" xmlns:v="urn:schemas-microsoft-com:vml" xmlns:wp14="http://schemas.microsoft.com/office/word/2010/wordprocessingDrawing" xmlns:wp="http://schemas.openxmlformats.org/drawingml/2006/wordprocessingDrawing" xmlns:w10="urn:schemas-microsoft-com:office:word" xmlns:w="http://schemas.openxmlformats.org/wordprocessingml/2006/main" xmlns:w14="http://schemas.microsoft.com/office/word/2010/wordml" xmlns:w15="http://schemas.microsoft.com/office/word/2012/wordml" xmlns:wpg="http://schemas.microsoft.com/office/word/2010/wordprocessingGroup" xmlns:wpi="http://schemas.microsoft.com/office/word/2010/wordprocessingInk" xmlns:wne="http://schemas.microsoft.com/office/word/2006/wordml" xmlns:wps="http://schemas.microsoft.com/office/word/2010/wordprocessingShape" mc:Ignorable="w14 w15 wp14">
   <w:p>
     <w:pPr>
       <w:tabs>
@@ -4421,19 +4899,10 @@
       </w:tabs>
     </w:pPr>
     <w:r>
-      <w:t>SCRS/201</w:t>
+      <w:t>SCRS/2017/22</w:t>
     </w:r>
     <w:r>
-      <w:t>7</w:t>
-    </w:r>
-    <w:r>
-      <w:t>/</w:t>
-    </w:r>
-    <w:r>
-      <w:t>X</w:t>
-    </w:r>
-    <w:r>
-      <w:t>3</w:t>
+      <w:t>4</w:t>
     </w:r>
     <w:r>
       <w:rPr>
@@ -4452,15 +4921,21 @@
       <w:rPr>
         <w:rFonts w:ascii="Arial" w:hAnsi="Arial"/>
       </w:rPr>
-      <w:t>ICCAT, ??(?): ???-??? (2018)</w:t>
+      <w:t>ICCAT</w:t>
     </w:r>
-  </w:p>
-  <w:p>
-    <w:pPr>
-      <w:pStyle w:val="Header"/>
-    </w:pPr>
+    <w:proofErr w:type="gramStart"/>
     <w:r>
-      <w:t xml:space="preserve">                                                    </w:t>
+      <w:rPr>
+        <w:rFonts w:ascii="Arial" w:hAnsi="Arial"/>
+      </w:rPr>
+      <w:t>, ??</w:t>
+    </w:r>
+    <w:proofErr w:type="gramEnd"/>
+    <w:r>
+      <w:rPr>
+        <w:rFonts w:ascii="Arial" w:hAnsi="Arial"/>
+      </w:rPr>
+      <w:t>(?): ???-??? (2018)</w:t>
     </w:r>
   </w:p>
   <w:p>
@@ -4472,8 +4947,97 @@
 </file>
 
 <file path=word/numbering.xml><?xml version="1.0" encoding="utf-8"?>
-<w:numbering xmlns:wpc="http://schemas.microsoft.com/office/word/2010/wordprocessingCanvas" xmlns:cx="http://schemas.microsoft.com/office/drawing/2014/chartex" xmlns:cx1="http://schemas.microsoft.com/office/drawing/2015/9/8/chartex" xmlns:cx2="http://schemas.microsoft.com/office/drawing/2015/10/21/chartex" xmlns:cx3="http://schemas.microsoft.com/office/drawing/2016/5/9/chartex" xmlns:cx4="http://schemas.microsoft.com/office/drawing/2016/5/10/chartex" xmlns:cx5="http://schemas.microsoft.com/office/drawing/2016/5/11/chartex" xmlns:cx6="http://schemas.microsoft.com/office/drawing/2016/5/12/chartex" xmlns:cx7="http://schemas.microsoft.com/office/drawing/2016/5/13/chartex" xmlns:cx8="http://schemas.microsoft.com/office/drawing/2016/5/14/chartex" xmlns:mc="http://schemas.openxmlformats.org/markup-compatibility/2006" xmlns:aink="http://schemas.microsoft.com/office/drawing/2016/ink" xmlns:am3d="http://schemas.microsoft.com/office/drawing/2017/model3d" xmlns:o="urn:schemas-microsoft-com:office:office" xmlns:r="http://schemas.openxmlformats.org/officeDocument/2006/relationships" xmlns:m="http://schemas.openxmlformats.org/officeDocument/2006/math" xmlns:v="urn:schemas-microsoft-com:vml" xmlns:wp14="http://schemas.microsoft.com/office/word/2010/wordprocessingDrawing" xmlns:wp="http://schemas.openxmlformats.org/drawingml/2006/wordprocessingDrawing" xmlns:w10="urn:schemas-microsoft-com:office:word" xmlns:w="http://schemas.openxmlformats.org/wordprocessingml/2006/main" xmlns:w14="http://schemas.microsoft.com/office/word/2010/wordml" xmlns:w15="http://schemas.microsoft.com/office/word/2012/wordml" xmlns:w16cid="http://schemas.microsoft.com/office/word/2016/wordml/cid" xmlns:w16se="http://schemas.microsoft.com/office/word/2015/wordml/symex" xmlns:wpg="http://schemas.microsoft.com/office/word/2010/wordprocessingGroup" xmlns:wpi="http://schemas.microsoft.com/office/word/2010/wordprocessingInk" xmlns:wne="http://schemas.microsoft.com/office/word/2006/wordml" xmlns:wps="http://schemas.microsoft.com/office/word/2010/wordprocessingShape" mc:Ignorable="w14 w15 w16se w16cid wp14">
+<w:numbering xmlns:wpc="http://schemas.microsoft.com/office/word/2010/wordprocessingCanvas" xmlns:mc="http://schemas.openxmlformats.org/markup-compatibility/2006" xmlns:o="urn:schemas-microsoft-com:office:office" xmlns:r="http://schemas.openxmlformats.org/officeDocument/2006/relationships" xmlns:m="http://schemas.openxmlformats.org/officeDocument/2006/math" xmlns:v="urn:schemas-microsoft-com:vml" xmlns:wp14="http://schemas.microsoft.com/office/word/2010/wordprocessingDrawing" xmlns:wp="http://schemas.openxmlformats.org/drawingml/2006/wordprocessingDrawing" xmlns:w10="urn:schemas-microsoft-com:office:word" xmlns:w="http://schemas.openxmlformats.org/wordprocessingml/2006/main" xmlns:w14="http://schemas.microsoft.com/office/word/2010/wordml" xmlns:w15="http://schemas.microsoft.com/office/word/2012/wordml" xmlns:wpg="http://schemas.microsoft.com/office/word/2010/wordprocessingGroup" xmlns:wpi="http://schemas.microsoft.com/office/word/2010/wordprocessingInk" xmlns:wne="http://schemas.microsoft.com/office/word/2006/wordml" xmlns:wps="http://schemas.microsoft.com/office/word/2010/wordprocessingShape" mc:Ignorable="w14 w15 wp14">
   <w:abstractNum w:abstractNumId="0" w15:restartNumberingAfterBreak="0">
+    <w:nsid w:val="0BF0392E"/>
+    <w:multiLevelType w:val="hybridMultilevel"/>
+    <w:tmpl w:val="4818584A"/>
+    <w:lvl w:ilvl="0" w:tplc="E8FE049C">
+      <w:start w:val="1"/>
+      <w:numFmt w:val="lowerLetter"/>
+      <w:lvlText w:val="%1)"/>
+      <w:lvlJc w:val="left"/>
+      <w:pPr>
+        <w:ind w:left="1080" w:hanging="360"/>
+      </w:pPr>
+      <w:rPr>
+        <w:rFonts w:hint="default"/>
+      </w:rPr>
+    </w:lvl>
+    <w:lvl w:ilvl="1" w:tplc="1C090019" w:tentative="1">
+      <w:start w:val="1"/>
+      <w:numFmt w:val="lowerLetter"/>
+      <w:lvlText w:val="%2."/>
+      <w:lvlJc w:val="left"/>
+      <w:pPr>
+        <w:ind w:left="1800" w:hanging="360"/>
+      </w:pPr>
+    </w:lvl>
+    <w:lvl w:ilvl="2" w:tplc="1C09001B" w:tentative="1">
+      <w:start w:val="1"/>
+      <w:numFmt w:val="lowerRoman"/>
+      <w:lvlText w:val="%3."/>
+      <w:lvlJc w:val="right"/>
+      <w:pPr>
+        <w:ind w:left="2520" w:hanging="180"/>
+      </w:pPr>
+    </w:lvl>
+    <w:lvl w:ilvl="3" w:tplc="1C09000F" w:tentative="1">
+      <w:start w:val="1"/>
+      <w:numFmt w:val="decimal"/>
+      <w:lvlText w:val="%4."/>
+      <w:lvlJc w:val="left"/>
+      <w:pPr>
+        <w:ind w:left="3240" w:hanging="360"/>
+      </w:pPr>
+    </w:lvl>
+    <w:lvl w:ilvl="4" w:tplc="1C090019" w:tentative="1">
+      <w:start w:val="1"/>
+      <w:numFmt w:val="lowerLetter"/>
+      <w:lvlText w:val="%5."/>
+      <w:lvlJc w:val="left"/>
+      <w:pPr>
+        <w:ind w:left="3960" w:hanging="360"/>
+      </w:pPr>
+    </w:lvl>
+    <w:lvl w:ilvl="5" w:tplc="1C09001B" w:tentative="1">
+      <w:start w:val="1"/>
+      <w:numFmt w:val="lowerRoman"/>
+      <w:lvlText w:val="%6."/>
+      <w:lvlJc w:val="right"/>
+      <w:pPr>
+        <w:ind w:left="4680" w:hanging="180"/>
+      </w:pPr>
+    </w:lvl>
+    <w:lvl w:ilvl="6" w:tplc="1C09000F" w:tentative="1">
+      <w:start w:val="1"/>
+      <w:numFmt w:val="decimal"/>
+      <w:lvlText w:val="%7."/>
+      <w:lvlJc w:val="left"/>
+      <w:pPr>
+        <w:ind w:left="5400" w:hanging="360"/>
+      </w:pPr>
+    </w:lvl>
+    <w:lvl w:ilvl="7" w:tplc="1C090019" w:tentative="1">
+      <w:start w:val="1"/>
+      <w:numFmt w:val="lowerLetter"/>
+      <w:lvlText w:val="%8."/>
+      <w:lvlJc w:val="left"/>
+      <w:pPr>
+        <w:ind w:left="6120" w:hanging="360"/>
+      </w:pPr>
+    </w:lvl>
+    <w:lvl w:ilvl="8" w:tplc="1C09001B" w:tentative="1">
+      <w:start w:val="1"/>
+      <w:numFmt w:val="lowerRoman"/>
+      <w:lvlText w:val="%9."/>
+      <w:lvlJc w:val="right"/>
+      <w:pPr>
+        <w:ind w:left="6840" w:hanging="180"/>
+      </w:pPr>
+    </w:lvl>
+  </w:abstractNum>
+  <w:abstractNum w:abstractNumId="1" w15:restartNumberingAfterBreak="0">
     <w:nsid w:val="0D13341D"/>
     <w:multiLevelType w:val="hybridMultilevel"/>
     <w:tmpl w:val="1F3205C6"/>
@@ -4562,7 +5126,7 @@
       </w:pPr>
     </w:lvl>
   </w:abstractNum>
-  <w:abstractNum w:abstractNumId="1" w15:restartNumberingAfterBreak="0">
+  <w:abstractNum w:abstractNumId="2" w15:restartNumberingAfterBreak="0">
     <w:nsid w:val="181A605E"/>
     <w:multiLevelType w:val="hybridMultilevel"/>
     <w:tmpl w:val="92D47796"/>
@@ -4675,7 +5239,7 @@
       </w:rPr>
     </w:lvl>
   </w:abstractNum>
-  <w:abstractNum w:abstractNumId="2" w15:restartNumberingAfterBreak="0">
+  <w:abstractNum w:abstractNumId="3" w15:restartNumberingAfterBreak="0">
     <w:nsid w:val="242E25B6"/>
     <w:multiLevelType w:val="hybridMultilevel"/>
     <w:tmpl w:val="BBA43190"/>
@@ -4768,7 +5332,7 @@
       </w:pPr>
     </w:lvl>
   </w:abstractNum>
-  <w:abstractNum w:abstractNumId="3" w15:restartNumberingAfterBreak="0">
+  <w:abstractNum w:abstractNumId="4" w15:restartNumberingAfterBreak="0">
     <w:nsid w:val="5183457D"/>
     <w:multiLevelType w:val="multilevel"/>
     <w:tmpl w:val="12F6A41C"/>
@@ -4880,7 +5444,7 @@
       </w:rPr>
     </w:lvl>
   </w:abstractNum>
-  <w:abstractNum w:abstractNumId="4" w15:restartNumberingAfterBreak="0">
+  <w:abstractNum w:abstractNumId="5" w15:restartNumberingAfterBreak="0">
     <w:nsid w:val="53DD1002"/>
     <w:multiLevelType w:val="hybridMultilevel"/>
     <w:tmpl w:val="170A3DB6"/>
@@ -4969,7 +5533,7 @@
       </w:pPr>
     </w:lvl>
   </w:abstractNum>
-  <w:abstractNum w:abstractNumId="5" w15:restartNumberingAfterBreak="0">
+  <w:abstractNum w:abstractNumId="6" w15:restartNumberingAfterBreak="0">
     <w:nsid w:val="608216C0"/>
     <w:multiLevelType w:val="multilevel"/>
     <w:tmpl w:val="EBA6E8B2"/>
@@ -5081,7 +5645,7 @@
       </w:rPr>
     </w:lvl>
   </w:abstractNum>
-  <w:abstractNum w:abstractNumId="6" w15:restartNumberingAfterBreak="0">
+  <w:abstractNum w:abstractNumId="7" w15:restartNumberingAfterBreak="0">
     <w:nsid w:val="61D458CB"/>
     <w:multiLevelType w:val="hybridMultilevel"/>
     <w:tmpl w:val="948C3922"/>
@@ -5194,7 +5758,7 @@
       </w:rPr>
     </w:lvl>
   </w:abstractNum>
-  <w:abstractNum w:abstractNumId="7" w15:restartNumberingAfterBreak="0">
+  <w:abstractNum w:abstractNumId="8" w15:restartNumberingAfterBreak="0">
     <w:nsid w:val="7E196A7D"/>
     <w:multiLevelType w:val="multilevel"/>
     <w:tmpl w:val="10090025"/>
@@ -5290,34 +5854,37 @@
     </w:lvl>
   </w:abstractNum>
   <w:num w:numId="1">
+    <w:abstractNumId w:val="8"/>
+  </w:num>
+  <w:num w:numId="2">
+    <w:abstractNumId w:val="4"/>
+  </w:num>
+  <w:num w:numId="3">
+    <w:abstractNumId w:val="6"/>
+  </w:num>
+  <w:num w:numId="4">
+    <w:abstractNumId w:val="2"/>
+  </w:num>
+  <w:num w:numId="5">
+    <w:abstractNumId w:val="1"/>
+  </w:num>
+  <w:num w:numId="6">
     <w:abstractNumId w:val="7"/>
   </w:num>
-  <w:num w:numId="2">
+  <w:num w:numId="7">
     <w:abstractNumId w:val="3"/>
   </w:num>
-  <w:num w:numId="3">
+  <w:num w:numId="8">
     <w:abstractNumId w:val="5"/>
   </w:num>
-  <w:num w:numId="4">
-    <w:abstractNumId w:val="1"/>
-  </w:num>
-  <w:num w:numId="5">
+  <w:num w:numId="9">
     <w:abstractNumId w:val="0"/>
-  </w:num>
-  <w:num w:numId="6">
-    <w:abstractNumId w:val="6"/>
-  </w:num>
-  <w:num w:numId="7">
-    <w:abstractNumId w:val="2"/>
-  </w:num>
-  <w:num w:numId="8">
-    <w:abstractNumId w:val="4"/>
   </w:num>
 </w:numbering>
 </file>
 
 <file path=word/styles.xml><?xml version="1.0" encoding="utf-8"?>
-<w:styles xmlns:mc="http://schemas.openxmlformats.org/markup-compatibility/2006" xmlns:r="http://schemas.openxmlformats.org/officeDocument/2006/relationships" xmlns:w="http://schemas.openxmlformats.org/wordprocessingml/2006/main" xmlns:w14="http://schemas.microsoft.com/office/word/2010/wordml" xmlns:w15="http://schemas.microsoft.com/office/word/2012/wordml" xmlns:w16cid="http://schemas.microsoft.com/office/word/2016/wordml/cid" xmlns:w16se="http://schemas.microsoft.com/office/word/2015/wordml/symex" mc:Ignorable="w14 w15 w16se w16cid">
+<w:styles xmlns:mc="http://schemas.openxmlformats.org/markup-compatibility/2006" xmlns:r="http://schemas.openxmlformats.org/officeDocument/2006/relationships" xmlns:w="http://schemas.openxmlformats.org/wordprocessingml/2006/main" xmlns:w14="http://schemas.microsoft.com/office/word/2010/wordml" xmlns:w15="http://schemas.microsoft.com/office/word/2012/wordml" mc:Ignorable="w14 w15">
   <w:docDefaults>
     <w:rPrDefault>
       <w:rPr>
@@ -5333,7 +5900,7 @@
       </w:pPr>
     </w:pPrDefault>
   </w:docDefaults>
-  <w:latentStyles w:defLockedState="0" w:defUIPriority="99" w:defSemiHidden="0" w:defUnhideWhenUsed="0" w:defQFormat="0" w:count="375">
+  <w:latentStyles w:defLockedState="0" w:defUIPriority="99" w:defSemiHidden="0" w:defUnhideWhenUsed="0" w:defQFormat="0" w:count="371">
     <w:lsdException w:name="Normal" w:uiPriority="0" w:qFormat="1"/>
     <w:lsdException w:name="heading 1" w:uiPriority="9" w:qFormat="1"/>
     <w:lsdException w:name="heading 2" w:semiHidden="1" w:uiPriority="9" w:unhideWhenUsed="1" w:qFormat="1"/>
@@ -5705,10 +6272,6 @@
     <w:lsdException w:name="List Table 5 Dark Accent 6" w:uiPriority="50"/>
     <w:lsdException w:name="List Table 6 Colorful Accent 6" w:uiPriority="51"/>
     <w:lsdException w:name="List Table 7 Colorful Accent 6" w:uiPriority="52"/>
-    <w:lsdException w:name="Mention" w:semiHidden="1" w:unhideWhenUsed="1"/>
-    <w:lsdException w:name="Smart Hyperlink" w:semiHidden="1" w:unhideWhenUsed="1"/>
-    <w:lsdException w:name="Hashtag" w:semiHidden="1" w:unhideWhenUsed="1"/>
-    <w:lsdException w:name="Unresolved Mention" w:semiHidden="1" w:unhideWhenUsed="1"/>
   </w:latentStyles>
   <w:style w:type="paragraph" w:default="1" w:styleId="Normal">
     <w:name w:val="Normal"/>
@@ -6429,7 +6992,7 @@
       <w:u w:val="single"/>
     </w:rPr>
   </w:style>
-  <w:style w:type="character" w:styleId="UnresolvedMention">
+  <w:style w:type="character" w:customStyle="1" w:styleId="UnresolvedMention">
     <w:name w:val="Unresolved Mention"/>
     <w:basedOn w:val="DefaultParagraphFont"/>
     <w:uiPriority w:val="99"/>
@@ -6734,7 +7297,7 @@
 </file>
 
 <file path=customXml/itemProps1.xml><?xml version="1.0" encoding="utf-8"?>
-<ds:datastoreItem xmlns:ds="http://schemas.openxmlformats.org/officeDocument/2006/customXml" ds:itemID="{EA303A68-6D11-424B-85C3-090AE2599C2F}">
+<ds:datastoreItem xmlns:ds="http://schemas.openxmlformats.org/officeDocument/2006/customXml" ds:itemID="{D96C0E14-440D-464B-8729-FCFE770565C0}">
   <ds:schemaRefs>
     <ds:schemaRef ds:uri="http://schemas.openxmlformats.org/officeDocument/2006/bibliography"/>
   </ds:schemaRefs>

</xml_diff>